<commit_message>
Update the report and Time analysis
</commit_message>
<xml_diff>
--- a/T077.docx
+++ b/T077.docx
@@ -37,7 +37,7 @@
             <mc:AlternateContent>
               <mc:Choice Requires="wps">
                 <w:drawing>
-                  <wp:anchor distT="45720" distB="45720" distL="114300" distR="114300" simplePos="0" relativeHeight="251657728" behindDoc="0" locked="0" layoutInCell="1" allowOverlap="1" wp14:anchorId="5F03C5E5" wp14:editId="1519CC36">
+                  <wp:anchor distT="45720" distB="45720" distL="114300" distR="114300" simplePos="0" relativeHeight="251654144" behindDoc="0" locked="0" layoutInCell="1" allowOverlap="1" wp14:anchorId="5F03C5E5" wp14:editId="3F53FB2D">
                     <wp:simplePos x="0" y="0"/>
                     <wp:positionH relativeFrom="margin">
                       <wp:posOffset>16510</wp:posOffset>
@@ -129,9 +129,11 @@
                                         <w:bidi/>
                                         <w:jc w:val="center"/>
                                         <w:rPr>
+                                          <w:b w:val="0"/>
+                                          <w:bCs w:val="0"/>
                                           <w:color w:val="000000" w:themeColor="text1"/>
-                                          <w:sz w:val="24"/>
-                                          <w:szCs w:val="24"/>
+                                          <w:sz w:val="28"/>
+                                          <w:szCs w:val="28"/>
                                           <w14:shadow w14:blurRad="38100" w14:dist="19050" w14:dir="2700000" w14:sx="100000" w14:sy="100000" w14:kx="0" w14:ky="0" w14:algn="tl">
                                             <w14:schemeClr w14:val="dk1">
                                               <w14:alpha w14:val="60000"/>
@@ -147,9 +149,11 @@
                                       <w:r>
                                         <w:rPr>
                                           <w:rFonts w:hint="cs"/>
+                                          <w:b w:val="0"/>
+                                          <w:bCs w:val="0"/>
                                           <w:color w:val="000000" w:themeColor="text1"/>
-                                          <w:sz w:val="24"/>
-                                          <w:szCs w:val="24"/>
+                                          <w:sz w:val="28"/>
+                                          <w:szCs w:val="28"/>
                                           <w:rtl/>
                                           <w14:shadow w14:blurRad="38100" w14:dist="19050" w14:dir="2700000" w14:sx="100000" w14:sy="100000" w14:kx="0" w14:ky="0" w14:algn="tl">
                                             <w14:schemeClr w14:val="dk1">
@@ -177,9 +181,11 @@
                                         <w:jc w:val="center"/>
                                         <w:cnfStyle w:val="100000000000" w:firstRow="1" w:lastRow="0" w:firstColumn="0" w:lastColumn="0" w:oddVBand="0" w:evenVBand="0" w:oddHBand="0" w:evenHBand="0" w:firstRowFirstColumn="0" w:firstRowLastColumn="0" w:lastRowFirstColumn="0" w:lastRowLastColumn="0"/>
                                         <w:rPr>
+                                          <w:b w:val="0"/>
+                                          <w:bCs w:val="0"/>
                                           <w:color w:val="000000" w:themeColor="text1"/>
-                                          <w:sz w:val="24"/>
-                                          <w:szCs w:val="24"/>
+                                          <w:sz w:val="28"/>
+                                          <w:szCs w:val="28"/>
                                           <w:rtl/>
                                           <w:lang w:bidi="ar-EG"/>
                                           <w14:shadow w14:blurRad="38100" w14:dist="19050" w14:dir="2700000" w14:sx="100000" w14:sy="100000" w14:kx="0" w14:ky="0" w14:algn="tl">
@@ -197,9 +203,11 @@
                                       <w:r>
                                         <w:rPr>
                                           <w:rFonts w:hint="cs"/>
+                                          <w:b w:val="0"/>
+                                          <w:bCs w:val="0"/>
                                           <w:color w:val="000000" w:themeColor="text1"/>
-                                          <w:sz w:val="24"/>
-                                          <w:szCs w:val="24"/>
+                                          <w:sz w:val="28"/>
+                                          <w:szCs w:val="28"/>
                                           <w:rtl/>
                                           <w:lang w:bidi="ar-EG"/>
                                           <w14:shadow w14:blurRad="38100" w14:dist="19050" w14:dir="2700000" w14:sx="100000" w14:sy="100000" w14:kx="0" w14:ky="0" w14:algn="tl">
@@ -228,9 +236,11 @@
                                         <w:jc w:val="center"/>
                                         <w:cnfStyle w:val="100000000000" w:firstRow="1" w:lastRow="0" w:firstColumn="0" w:lastColumn="0" w:oddVBand="0" w:evenVBand="0" w:oddHBand="0" w:evenHBand="0" w:firstRowFirstColumn="0" w:firstRowLastColumn="0" w:lastRowFirstColumn="0" w:lastRowLastColumn="0"/>
                                         <w:rPr>
+                                          <w:b w:val="0"/>
+                                          <w:bCs w:val="0"/>
                                           <w:color w:val="000000" w:themeColor="text1"/>
-                                          <w:sz w:val="24"/>
-                                          <w:szCs w:val="24"/>
+                                          <w:sz w:val="28"/>
+                                          <w:szCs w:val="28"/>
                                           <w:rtl/>
                                           <w:lang w:bidi="ar-EG"/>
                                           <w14:shadow w14:blurRad="38100" w14:dist="19050" w14:dir="2700000" w14:sx="100000" w14:sy="100000" w14:kx="0" w14:ky="0" w14:algn="tl">
@@ -248,9 +258,11 @@
                                       <w:r>
                                         <w:rPr>
                                           <w:rFonts w:hint="cs"/>
+                                          <w:b w:val="0"/>
+                                          <w:bCs w:val="0"/>
                                           <w:color w:val="000000" w:themeColor="text1"/>
-                                          <w:sz w:val="24"/>
-                                          <w:szCs w:val="24"/>
+                                          <w:sz w:val="28"/>
+                                          <w:szCs w:val="28"/>
                                           <w:rtl/>
                                           <w:lang w:bidi="ar-EG"/>
                                           <w14:shadow w14:blurRad="38100" w14:dist="19050" w14:dir="2700000" w14:sx="100000" w14:sy="100000" w14:kx="0" w14:ky="0" w14:algn="tl">
@@ -279,9 +291,11 @@
                                         <w:jc w:val="center"/>
                                         <w:cnfStyle w:val="100000000000" w:firstRow="1" w:lastRow="0" w:firstColumn="0" w:lastColumn="0" w:oddVBand="0" w:evenVBand="0" w:oddHBand="0" w:evenHBand="0" w:firstRowFirstColumn="0" w:firstRowLastColumn="0" w:lastRowFirstColumn="0" w:lastRowLastColumn="0"/>
                                         <w:rPr>
+                                          <w:b w:val="0"/>
+                                          <w:bCs w:val="0"/>
                                           <w:color w:val="000000" w:themeColor="text1"/>
-                                          <w:sz w:val="24"/>
-                                          <w:szCs w:val="24"/>
+                                          <w:sz w:val="28"/>
+                                          <w:szCs w:val="28"/>
                                           <w:rtl/>
                                           <w:lang w:bidi="ar-EG"/>
                                           <w14:shadow w14:blurRad="38100" w14:dist="19050" w14:dir="2700000" w14:sx="100000" w14:sy="100000" w14:kx="0" w14:ky="0" w14:algn="tl">
@@ -299,9 +313,11 @@
                                       <w:r>
                                         <w:rPr>
                                           <w:rFonts w:hint="cs"/>
+                                          <w:b w:val="0"/>
+                                          <w:bCs w:val="0"/>
                                           <w:color w:val="000000" w:themeColor="text1"/>
-                                          <w:sz w:val="24"/>
-                                          <w:szCs w:val="24"/>
+                                          <w:sz w:val="28"/>
+                                          <w:szCs w:val="28"/>
                                           <w:rtl/>
                                           <w:lang w:bidi="ar-EG"/>
                                           <w14:shadow w14:blurRad="38100" w14:dist="19050" w14:dir="2700000" w14:sx="100000" w14:sy="100000" w14:kx="0" w14:ky="0" w14:algn="tl">
@@ -480,8 +496,8 @@
                                         <w:cnfStyle w:val="000000100000" w:firstRow="0" w:lastRow="0" w:firstColumn="0" w:lastColumn="0" w:oddVBand="0" w:evenVBand="0" w:oddHBand="1" w:evenHBand="0" w:firstRowFirstColumn="0" w:firstRowLastColumn="0" w:lastRowFirstColumn="0" w:lastRowLastColumn="0"/>
                                         <w:rPr>
                                           <w:color w:val="000000" w:themeColor="text1"/>
-                                          <w:sz w:val="30"/>
-                                          <w:szCs w:val="30"/>
+                                          <w:sz w:val="32"/>
+                                          <w:szCs w:val="32"/>
                                           <w:rtl/>
                                           <w:lang w:bidi="ar-EG"/>
                                           <w14:shadow w14:blurRad="38100" w14:dist="19050" w14:dir="2700000" w14:sx="100000" w14:sy="100000" w14:kx="0" w14:ky="0" w14:algn="tl">
@@ -500,8 +516,8 @@
                                         <w:rPr>
                                           <w:rFonts w:cs="Arial"/>
                                           <w:color w:val="000000" w:themeColor="text1"/>
-                                          <w:sz w:val="30"/>
-                                          <w:szCs w:val="30"/>
+                                          <w:sz w:val="32"/>
+                                          <w:szCs w:val="32"/>
                                           <w:rtl/>
                                           <w14:shadow w14:blurRad="38100" w14:dist="19050" w14:dir="2700000" w14:sx="100000" w14:sy="100000" w14:kx="0" w14:ky="0" w14:algn="tl">
                                             <w14:schemeClr w14:val="dk1">
@@ -676,8 +692,8 @@
                                         <w:cnfStyle w:val="000000000000" w:firstRow="0" w:lastRow="0" w:firstColumn="0" w:lastColumn="0" w:oddVBand="0" w:evenVBand="0" w:oddHBand="0" w:evenHBand="0" w:firstRowFirstColumn="0" w:firstRowLastColumn="0" w:lastRowFirstColumn="0" w:lastRowLastColumn="0"/>
                                         <w:rPr>
                                           <w:color w:val="000000" w:themeColor="text1"/>
-                                          <w:sz w:val="30"/>
-                                          <w:szCs w:val="30"/>
+                                          <w:sz w:val="32"/>
+                                          <w:szCs w:val="32"/>
                                           <w:lang w:bidi="ar-EG"/>
                                           <w14:shadow w14:blurRad="38100" w14:dist="19050" w14:dir="2700000" w14:sx="100000" w14:sy="100000" w14:kx="0" w14:ky="0" w14:algn="tl">
                                             <w14:schemeClr w14:val="dk1">
@@ -695,8 +711,8 @@
                                         <w:rPr>
                                           <w:rFonts w:cs="Arial" w:hint="cs"/>
                                           <w:color w:val="000000" w:themeColor="text1"/>
-                                          <w:sz w:val="30"/>
-                                          <w:szCs w:val="30"/>
+                                          <w:sz w:val="32"/>
+                                          <w:szCs w:val="32"/>
                                           <w:rtl/>
                                           <w:lang w:bidi="ar-EG"/>
                                           <w14:shadow w14:blurRad="38100" w14:dist="19050" w14:dir="2700000" w14:sx="100000" w14:sy="100000" w14:kx="0" w14:ky="0" w14:algn="tl">
@@ -716,8 +732,8 @@
                                         <w:rPr>
                                           <w:rFonts w:cs="Arial"/>
                                           <w:color w:val="000000" w:themeColor="text1"/>
-                                          <w:sz w:val="30"/>
-                                          <w:szCs w:val="30"/>
+                                          <w:sz w:val="32"/>
+                                          <w:szCs w:val="32"/>
                                           <w:rtl/>
                                           <w:lang w:bidi="ar-EG"/>
                                           <w14:shadow w14:blurRad="38100" w14:dist="19050" w14:dir="2700000" w14:sx="100000" w14:sy="100000" w14:kx="0" w14:ky="0" w14:algn="tl">
@@ -892,8 +908,8 @@
                                         <w:cnfStyle w:val="000000100000" w:firstRow="0" w:lastRow="0" w:firstColumn="0" w:lastColumn="0" w:oddVBand="0" w:evenVBand="0" w:oddHBand="1" w:evenHBand="0" w:firstRowFirstColumn="0" w:firstRowLastColumn="0" w:lastRowFirstColumn="0" w:lastRowLastColumn="0"/>
                                         <w:rPr>
                                           <w:color w:val="000000" w:themeColor="text1"/>
-                                          <w:sz w:val="30"/>
-                                          <w:szCs w:val="30"/>
+                                          <w:sz w:val="32"/>
+                                          <w:szCs w:val="32"/>
                                           <w14:shadow w14:blurRad="38100" w14:dist="19050" w14:dir="2700000" w14:sx="100000" w14:sy="100000" w14:kx="0" w14:ky="0" w14:algn="tl">
                                             <w14:schemeClr w14:val="dk1">
                                               <w14:alpha w14:val="60000"/>
@@ -910,8 +926,8 @@
                                         <w:rPr>
                                           <w:rFonts w:cs="Arial"/>
                                           <w:color w:val="000000" w:themeColor="text1"/>
-                                          <w:sz w:val="30"/>
-                                          <w:szCs w:val="30"/>
+                                          <w:sz w:val="32"/>
+                                          <w:szCs w:val="32"/>
                                           <w:rtl/>
                                           <w14:shadow w14:blurRad="38100" w14:dist="19050" w14:dir="2700000" w14:sx="100000" w14:sy="100000" w14:kx="0" w14:ky="0" w14:algn="tl">
                                             <w14:schemeClr w14:val="dk1">
@@ -972,7 +988,7 @@
                     <v:stroke joinstyle="miter"/>
                     <v:path gradientshapeok="t" o:connecttype="rect"/>
                   </v:shapetype>
-                  <v:shape id="Text Box 2" o:spid="_x0000_s1026" type="#_x0000_t202" style="position:absolute;margin-left:1.3pt;margin-top:220.8pt;width:521.3pt;height:193.3pt;z-index:251657728;visibility:visible;mso-wrap-style:square;mso-width-percent:0;mso-height-percent:0;mso-wrap-distance-left:9pt;mso-wrap-distance-top:3.6pt;mso-wrap-distance-right:9pt;mso-wrap-distance-bottom:3.6pt;mso-position-horizontal:absolute;mso-position-horizontal-relative:margin;mso-position-vertical:absolute;mso-position-vertical-relative:text;mso-width-percent:0;mso-height-percent:0;mso-width-relative:margin;mso-height-relative:margin;v-text-anchor:top" o:gfxdata="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" strokecolor="white [3212]">
+                  <v:shape id="Text Box 2" o:spid="_x0000_s1026" type="#_x0000_t202" style="position:absolute;margin-left:1.3pt;margin-top:220.8pt;width:521.3pt;height:193.3pt;z-index:251654144;visibility:visible;mso-wrap-style:square;mso-width-percent:0;mso-height-percent:0;mso-wrap-distance-left:9pt;mso-wrap-distance-top:3.6pt;mso-wrap-distance-right:9pt;mso-wrap-distance-bottom:3.6pt;mso-position-horizontal:absolute;mso-position-horizontal-relative:margin;mso-position-vertical:absolute;mso-position-vertical-relative:text;mso-width-percent:0;mso-height-percent:0;mso-width-relative:margin;mso-height-relative:margin;v-text-anchor:top" o:gfxdata="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" strokecolor="white [3212]">
                     <v:textbox>
                       <w:txbxContent>
                         <w:p>
@@ -1024,9 +1040,11 @@
                                   <w:bidi/>
                                   <w:jc w:val="center"/>
                                   <w:rPr>
+                                    <w:b w:val="0"/>
+                                    <w:bCs w:val="0"/>
                                     <w:color w:val="000000" w:themeColor="text1"/>
-                                    <w:sz w:val="24"/>
-                                    <w:szCs w:val="24"/>
+                                    <w:sz w:val="28"/>
+                                    <w:szCs w:val="28"/>
                                     <w14:shadow w14:blurRad="38100" w14:dist="19050" w14:dir="2700000" w14:sx="100000" w14:sy="100000" w14:kx="0" w14:ky="0" w14:algn="tl">
                                       <w14:schemeClr w14:val="dk1">
                                         <w14:alpha w14:val="60000"/>
@@ -1042,9 +1060,11 @@
                                 <w:r>
                                   <w:rPr>
                                     <w:rFonts w:hint="cs"/>
+                                    <w:b w:val="0"/>
+                                    <w:bCs w:val="0"/>
                                     <w:color w:val="000000" w:themeColor="text1"/>
-                                    <w:sz w:val="24"/>
-                                    <w:szCs w:val="24"/>
+                                    <w:sz w:val="28"/>
+                                    <w:szCs w:val="28"/>
                                     <w:rtl/>
                                     <w14:shadow w14:blurRad="38100" w14:dist="19050" w14:dir="2700000" w14:sx="100000" w14:sy="100000" w14:kx="0" w14:ky="0" w14:algn="tl">
                                       <w14:schemeClr w14:val="dk1">
@@ -1072,9 +1092,11 @@
                                   <w:jc w:val="center"/>
                                   <w:cnfStyle w:val="100000000000" w:firstRow="1" w:lastRow="0" w:firstColumn="0" w:lastColumn="0" w:oddVBand="0" w:evenVBand="0" w:oddHBand="0" w:evenHBand="0" w:firstRowFirstColumn="0" w:firstRowLastColumn="0" w:lastRowFirstColumn="0" w:lastRowLastColumn="0"/>
                                   <w:rPr>
+                                    <w:b w:val="0"/>
+                                    <w:bCs w:val="0"/>
                                     <w:color w:val="000000" w:themeColor="text1"/>
-                                    <w:sz w:val="24"/>
-                                    <w:szCs w:val="24"/>
+                                    <w:sz w:val="28"/>
+                                    <w:szCs w:val="28"/>
                                     <w:rtl/>
                                     <w:lang w:bidi="ar-EG"/>
                                     <w14:shadow w14:blurRad="38100" w14:dist="19050" w14:dir="2700000" w14:sx="100000" w14:sy="100000" w14:kx="0" w14:ky="0" w14:algn="tl">
@@ -1092,9 +1114,11 @@
                                 <w:r>
                                   <w:rPr>
                                     <w:rFonts w:hint="cs"/>
+                                    <w:b w:val="0"/>
+                                    <w:bCs w:val="0"/>
                                     <w:color w:val="000000" w:themeColor="text1"/>
-                                    <w:sz w:val="24"/>
-                                    <w:szCs w:val="24"/>
+                                    <w:sz w:val="28"/>
+                                    <w:szCs w:val="28"/>
                                     <w:rtl/>
                                     <w:lang w:bidi="ar-EG"/>
                                     <w14:shadow w14:blurRad="38100" w14:dist="19050" w14:dir="2700000" w14:sx="100000" w14:sy="100000" w14:kx="0" w14:ky="0" w14:algn="tl">
@@ -1123,9 +1147,11 @@
                                   <w:jc w:val="center"/>
                                   <w:cnfStyle w:val="100000000000" w:firstRow="1" w:lastRow="0" w:firstColumn="0" w:lastColumn="0" w:oddVBand="0" w:evenVBand="0" w:oddHBand="0" w:evenHBand="0" w:firstRowFirstColumn="0" w:firstRowLastColumn="0" w:lastRowFirstColumn="0" w:lastRowLastColumn="0"/>
                                   <w:rPr>
+                                    <w:b w:val="0"/>
+                                    <w:bCs w:val="0"/>
                                     <w:color w:val="000000" w:themeColor="text1"/>
-                                    <w:sz w:val="24"/>
-                                    <w:szCs w:val="24"/>
+                                    <w:sz w:val="28"/>
+                                    <w:szCs w:val="28"/>
                                     <w:rtl/>
                                     <w:lang w:bidi="ar-EG"/>
                                     <w14:shadow w14:blurRad="38100" w14:dist="19050" w14:dir="2700000" w14:sx="100000" w14:sy="100000" w14:kx="0" w14:ky="0" w14:algn="tl">
@@ -1143,9 +1169,11 @@
                                 <w:r>
                                   <w:rPr>
                                     <w:rFonts w:hint="cs"/>
+                                    <w:b w:val="0"/>
+                                    <w:bCs w:val="0"/>
                                     <w:color w:val="000000" w:themeColor="text1"/>
-                                    <w:sz w:val="24"/>
-                                    <w:szCs w:val="24"/>
+                                    <w:sz w:val="28"/>
+                                    <w:szCs w:val="28"/>
                                     <w:rtl/>
                                     <w:lang w:bidi="ar-EG"/>
                                     <w14:shadow w14:blurRad="38100" w14:dist="19050" w14:dir="2700000" w14:sx="100000" w14:sy="100000" w14:kx="0" w14:ky="0" w14:algn="tl">
@@ -1174,9 +1202,11 @@
                                   <w:jc w:val="center"/>
                                   <w:cnfStyle w:val="100000000000" w:firstRow="1" w:lastRow="0" w:firstColumn="0" w:lastColumn="0" w:oddVBand="0" w:evenVBand="0" w:oddHBand="0" w:evenHBand="0" w:firstRowFirstColumn="0" w:firstRowLastColumn="0" w:lastRowFirstColumn="0" w:lastRowLastColumn="0"/>
                                   <w:rPr>
+                                    <w:b w:val="0"/>
+                                    <w:bCs w:val="0"/>
                                     <w:color w:val="000000" w:themeColor="text1"/>
-                                    <w:sz w:val="24"/>
-                                    <w:szCs w:val="24"/>
+                                    <w:sz w:val="28"/>
+                                    <w:szCs w:val="28"/>
                                     <w:rtl/>
                                     <w:lang w:bidi="ar-EG"/>
                                     <w14:shadow w14:blurRad="38100" w14:dist="19050" w14:dir="2700000" w14:sx="100000" w14:sy="100000" w14:kx="0" w14:ky="0" w14:algn="tl">
@@ -1194,9 +1224,11 @@
                                 <w:r>
                                   <w:rPr>
                                     <w:rFonts w:hint="cs"/>
+                                    <w:b w:val="0"/>
+                                    <w:bCs w:val="0"/>
                                     <w:color w:val="000000" w:themeColor="text1"/>
-                                    <w:sz w:val="24"/>
-                                    <w:szCs w:val="24"/>
+                                    <w:sz w:val="28"/>
+                                    <w:szCs w:val="28"/>
                                     <w:rtl/>
                                     <w:lang w:bidi="ar-EG"/>
                                     <w14:shadow w14:blurRad="38100" w14:dist="19050" w14:dir="2700000" w14:sx="100000" w14:sy="100000" w14:kx="0" w14:ky="0" w14:algn="tl">
@@ -1375,8 +1407,8 @@
                                   <w:cnfStyle w:val="000000100000" w:firstRow="0" w:lastRow="0" w:firstColumn="0" w:lastColumn="0" w:oddVBand="0" w:evenVBand="0" w:oddHBand="1" w:evenHBand="0" w:firstRowFirstColumn="0" w:firstRowLastColumn="0" w:lastRowFirstColumn="0" w:lastRowLastColumn="0"/>
                                   <w:rPr>
                                     <w:color w:val="000000" w:themeColor="text1"/>
-                                    <w:sz w:val="30"/>
-                                    <w:szCs w:val="30"/>
+                                    <w:sz w:val="32"/>
+                                    <w:szCs w:val="32"/>
                                     <w:rtl/>
                                     <w:lang w:bidi="ar-EG"/>
                                     <w14:shadow w14:blurRad="38100" w14:dist="19050" w14:dir="2700000" w14:sx="100000" w14:sy="100000" w14:kx="0" w14:ky="0" w14:algn="tl">
@@ -1395,8 +1427,8 @@
                                   <w:rPr>
                                     <w:rFonts w:cs="Arial"/>
                                     <w:color w:val="000000" w:themeColor="text1"/>
-                                    <w:sz w:val="30"/>
-                                    <w:szCs w:val="30"/>
+                                    <w:sz w:val="32"/>
+                                    <w:szCs w:val="32"/>
                                     <w:rtl/>
                                     <w14:shadow w14:blurRad="38100" w14:dist="19050" w14:dir="2700000" w14:sx="100000" w14:sy="100000" w14:kx="0" w14:ky="0" w14:algn="tl">
                                       <w14:schemeClr w14:val="dk1">
@@ -1571,8 +1603,8 @@
                                   <w:cnfStyle w:val="000000000000" w:firstRow="0" w:lastRow="0" w:firstColumn="0" w:lastColumn="0" w:oddVBand="0" w:evenVBand="0" w:oddHBand="0" w:evenHBand="0" w:firstRowFirstColumn="0" w:firstRowLastColumn="0" w:lastRowFirstColumn="0" w:lastRowLastColumn="0"/>
                                   <w:rPr>
                                     <w:color w:val="000000" w:themeColor="text1"/>
-                                    <w:sz w:val="30"/>
-                                    <w:szCs w:val="30"/>
+                                    <w:sz w:val="32"/>
+                                    <w:szCs w:val="32"/>
                                     <w:lang w:bidi="ar-EG"/>
                                     <w14:shadow w14:blurRad="38100" w14:dist="19050" w14:dir="2700000" w14:sx="100000" w14:sy="100000" w14:kx="0" w14:ky="0" w14:algn="tl">
                                       <w14:schemeClr w14:val="dk1">
@@ -1590,8 +1622,8 @@
                                   <w:rPr>
                                     <w:rFonts w:cs="Arial" w:hint="cs"/>
                                     <w:color w:val="000000" w:themeColor="text1"/>
-                                    <w:sz w:val="30"/>
-                                    <w:szCs w:val="30"/>
+                                    <w:sz w:val="32"/>
+                                    <w:szCs w:val="32"/>
                                     <w:rtl/>
                                     <w:lang w:bidi="ar-EG"/>
                                     <w14:shadow w14:blurRad="38100" w14:dist="19050" w14:dir="2700000" w14:sx="100000" w14:sy="100000" w14:kx="0" w14:ky="0" w14:algn="tl">
@@ -1611,8 +1643,8 @@
                                   <w:rPr>
                                     <w:rFonts w:cs="Arial"/>
                                     <w:color w:val="000000" w:themeColor="text1"/>
-                                    <w:sz w:val="30"/>
-                                    <w:szCs w:val="30"/>
+                                    <w:sz w:val="32"/>
+                                    <w:szCs w:val="32"/>
                                     <w:rtl/>
                                     <w:lang w:bidi="ar-EG"/>
                                     <w14:shadow w14:blurRad="38100" w14:dist="19050" w14:dir="2700000" w14:sx="100000" w14:sy="100000" w14:kx="0" w14:ky="0" w14:algn="tl">
@@ -1787,8 +1819,8 @@
                                   <w:cnfStyle w:val="000000100000" w:firstRow="0" w:lastRow="0" w:firstColumn="0" w:lastColumn="0" w:oddVBand="0" w:evenVBand="0" w:oddHBand="1" w:evenHBand="0" w:firstRowFirstColumn="0" w:firstRowLastColumn="0" w:lastRowFirstColumn="0" w:lastRowLastColumn="0"/>
                                   <w:rPr>
                                     <w:color w:val="000000" w:themeColor="text1"/>
-                                    <w:sz w:val="30"/>
-                                    <w:szCs w:val="30"/>
+                                    <w:sz w:val="32"/>
+                                    <w:szCs w:val="32"/>
                                     <w14:shadow w14:blurRad="38100" w14:dist="19050" w14:dir="2700000" w14:sx="100000" w14:sy="100000" w14:kx="0" w14:ky="0" w14:algn="tl">
                                       <w14:schemeClr w14:val="dk1">
                                         <w14:alpha w14:val="60000"/>
@@ -1805,8 +1837,8 @@
                                   <w:rPr>
                                     <w:rFonts w:cs="Arial"/>
                                     <w:color w:val="000000" w:themeColor="text1"/>
-                                    <w:sz w:val="30"/>
-                                    <w:szCs w:val="30"/>
+                                    <w:sz w:val="32"/>
+                                    <w:szCs w:val="32"/>
                                     <w:rtl/>
                                     <w14:shadow w14:blurRad="38100" w14:dist="19050" w14:dir="2700000" w14:sx="100000" w14:sy="100000" w14:kx="0" w14:ky="0" w14:algn="tl">
                                       <w14:schemeClr w14:val="dk1">
@@ -1862,7 +1894,7 @@
             <mc:AlternateContent>
               <mc:Choice Requires="wpg">
                 <w:drawing>
-                  <wp:anchor distT="45720" distB="45720" distL="182880" distR="182880" simplePos="0" relativeHeight="251659776" behindDoc="0" locked="0" layoutInCell="1" allowOverlap="1" wp14:anchorId="79A3055F" wp14:editId="19BBF555">
+                  <wp:anchor distT="45720" distB="45720" distL="182880" distR="182880" simplePos="0" relativeHeight="251657216" behindDoc="0" locked="0" layoutInCell="1" allowOverlap="1" wp14:anchorId="79A3055F" wp14:editId="13D7B535">
                     <wp:simplePos x="0" y="0"/>
                     <wp:positionH relativeFrom="margin">
                       <wp:posOffset>495300</wp:posOffset>
@@ -2036,7 +2068,7 @@
               </mc:Choice>
               <mc:Fallback>
                 <w:pict>
-                  <v:group w14:anchorId="79A3055F" id="Group 198" o:spid="_x0000_s1027" style="position:absolute;margin-left:39pt;margin-top:43.2pt;width:202.2pt;height:90.6pt;z-index:251659776;mso-wrap-distance-left:14.4pt;mso-wrap-distance-top:3.6pt;mso-wrap-distance-right:14.4pt;mso-wrap-distance-bottom:3.6pt;mso-position-horizontal-relative:margin;mso-position-vertical-relative:margin;mso-width-relative:margin;mso-height-relative:margin" coordorigin=",-17141" coordsize="35674,32537" o:gfxdata="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">
+                  <v:group w14:anchorId="79A3055F" id="Group 198" o:spid="_x0000_s1027" style="position:absolute;margin-left:39pt;margin-top:43.2pt;width:202.2pt;height:90.6pt;z-index:251657216;mso-wrap-distance-left:14.4pt;mso-wrap-distance-top:3.6pt;mso-wrap-distance-right:14.4pt;mso-wrap-distance-bottom:3.6pt;mso-position-horizontal-relative:margin;mso-position-vertical-relative:margin;mso-width-relative:margin;mso-height-relative:margin" coordorigin=",-17141" coordsize="35674,32537" o:gfxdata="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">
                     <v:rect id="Rectangle 199" o:spid="_x0000_s1028" style="position:absolute;top:-17141;width:35674;height:19847;visibility:visible;mso-wrap-style:square;v-text-anchor:middle" o:gfxdata="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" fillcolor="#4472c4 [3204]" stroked="f" strokeweight="1pt">
                       <v:textbox>
                         <w:txbxContent>
@@ -2110,7 +2142,7 @@
             <mc:AlternateContent>
               <mc:Choice Requires="wps">
                 <w:drawing>
-                  <wp:anchor distT="0" distB="0" distL="182880" distR="182880" simplePos="0" relativeHeight="251659264" behindDoc="0" locked="0" layoutInCell="1" allowOverlap="1" wp14:anchorId="5D272DA5" wp14:editId="5ABF7CD1">
+                  <wp:anchor distT="0" distB="0" distL="182880" distR="182880" simplePos="0" relativeHeight="251656192" behindDoc="0" locked="0" layoutInCell="1" allowOverlap="1" wp14:anchorId="5D272DA5" wp14:editId="554F6D26">
                     <wp:simplePos x="0" y="0"/>
                     <wp:positionH relativeFrom="margin">
                       <wp:posOffset>492760</wp:posOffset>
@@ -2263,7 +2295,7 @@
               </mc:Choice>
               <mc:Fallback>
                 <w:pict>
-                  <v:shape w14:anchorId="5D272DA5" id="Text Box 131" o:spid="_x0000_s1030" type="#_x0000_t202" style="position:absolute;margin-left:38.8pt;margin-top:240.2pt;width:369pt;height:529.2pt;z-index:251659264;visibility:visible;mso-wrap-style:square;mso-width-percent:790;mso-height-percent:350;mso-wrap-distance-left:14.4pt;mso-wrap-distance-top:0;mso-wrap-distance-right:14.4pt;mso-wrap-distance-bottom:0;mso-position-horizontal:absolute;mso-position-horizontal-relative:margin;mso-position-vertical:absolute;mso-position-vertical-relative:page;mso-width-percent:790;mso-height-percent:350;mso-width-relative:margin;mso-height-relative:page;v-text-anchor:top" o:gfxdata="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" filled="f" stroked="f" strokeweight=".5pt">
+                  <v:shape w14:anchorId="5D272DA5" id="Text Box 131" o:spid="_x0000_s1030" type="#_x0000_t202" style="position:absolute;margin-left:38.8pt;margin-top:240.2pt;width:369pt;height:529.2pt;z-index:251656192;visibility:visible;mso-wrap-style:square;mso-width-percent:790;mso-height-percent:350;mso-wrap-distance-left:14.4pt;mso-wrap-distance-top:0;mso-wrap-distance-right:14.4pt;mso-wrap-distance-bottom:0;mso-position-horizontal:absolute;mso-position-horizontal-relative:margin;mso-position-vertical:absolute;mso-position-vertical-relative:page;mso-width-percent:790;mso-height-percent:350;mso-width-relative:margin;mso-height-relative:page;v-text-anchor:top" o:gfxdata="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" filled="f" stroked="f" strokeweight=".5pt">
                     <v:textbox style="mso-fit-shape-to-text:t" inset="0,0,0,0">
                       <w:txbxContent>
                         <w:p>
@@ -2365,7 +2397,7 @@
             <mc:AlternateContent>
               <mc:Choice Requires="wps">
                 <w:drawing>
-                  <wp:anchor distT="0" distB="0" distL="114300" distR="114300" simplePos="0" relativeHeight="251658240" behindDoc="0" locked="0" layoutInCell="1" allowOverlap="1" wp14:anchorId="2FE63796" wp14:editId="7F244DF1">
+                  <wp:anchor distT="0" distB="0" distL="114300" distR="114300" simplePos="0" relativeHeight="251655168" behindDoc="0" locked="0" layoutInCell="1" allowOverlap="1" wp14:anchorId="2FE63796" wp14:editId="631B1BCD">
                     <wp:simplePos x="0" y="0"/>
                     <wp:positionH relativeFrom="margin">
                       <wp:align>right</wp:align>
@@ -2512,7 +2544,7 @@
               </mc:Choice>
               <mc:Fallback>
                 <w:pict>
-                  <v:rect w14:anchorId="2FE63796" id="Rectangle 132" o:spid="_x0000_s1031" style="position:absolute;margin-left:-4.4pt;margin-top:0;width:46.8pt;height:77.75pt;z-index:251658240;visibility:visible;mso-wrap-style:square;mso-width-percent:76;mso-height-percent:98;mso-top-percent:23;mso-wrap-distance-left:9pt;mso-wrap-distance-top:0;mso-wrap-distance-right:9pt;mso-wrap-distance-bottom:0;mso-position-horizontal:right;mso-position-horizontal-relative:margin;mso-position-vertical-relative:page;mso-width-percent:76;mso-height-percent:98;mso-top-percent:23;mso-width-relative:page;mso-height-relative:page;v-text-anchor:bottom" o:gfxdata="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" fillcolor="#4472c4 [3204]" stroked="f" strokeweight="1pt">
+                  <v:rect w14:anchorId="2FE63796" id="Rectangle 132" o:spid="_x0000_s1031" style="position:absolute;margin-left:-4.4pt;margin-top:0;width:46.8pt;height:77.75pt;z-index:251655168;visibility:visible;mso-wrap-style:square;mso-width-percent:76;mso-height-percent:98;mso-top-percent:23;mso-wrap-distance-left:9pt;mso-wrap-distance-top:0;mso-wrap-distance-right:9pt;mso-wrap-distance-bottom:0;mso-position-horizontal:right;mso-position-horizontal-relative:margin;mso-position-vertical-relative:page;mso-width-percent:76;mso-height-percent:98;mso-top-percent:23;mso-width-relative:page;mso-height-relative:page;v-text-anchor:bottom" o:gfxdata="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" fillcolor="#4472c4 [3204]" stroked="f" strokeweight="1pt">
                     <o:lock v:ext="edit" aspectratio="t"/>
                     <v:textbox inset="3.6pt,,3.6pt">
                       <w:txbxContent>
@@ -2673,7 +2705,21 @@
         <w:rPr>
           <w:rStyle w:val="fontstyle01"/>
         </w:rPr>
-        <w:t>should be performed so that the quantized image differs as little as possible from the original</w:t>
+        <w:t xml:space="preserve">should </w:t>
+      </w:r>
+      <w:proofErr w:type="gramStart"/>
+      <w:r>
+        <w:rPr>
+          <w:rStyle w:val="fontstyle01"/>
+        </w:rPr>
+        <w:t>be performed</w:t>
+      </w:r>
+      <w:proofErr w:type="gramEnd"/>
+      <w:r>
+        <w:rPr>
+          <w:rStyle w:val="fontstyle01"/>
+        </w:rPr>
+        <w:t xml:space="preserve"> so that the quantized image differs as little as possible from the original</w:t>
       </w:r>
       <w:r>
         <w:rPr>
@@ -2762,7 +2808,15 @@
     <w:p>
       <w:r>
         <w:tab/>
-        <w:t>Graph will be constructed in "Graph" class</w:t>
+        <w:t xml:space="preserve">Graph will </w:t>
+      </w:r>
+      <w:proofErr w:type="gramStart"/>
+      <w:r>
+        <w:t>be constructed</w:t>
+      </w:r>
+      <w:proofErr w:type="gramEnd"/>
+      <w:r>
+        <w:t xml:space="preserve"> in "Graph" class</w:t>
       </w:r>
       <w:r>
         <w:t xml:space="preserve">. It consists of </w:t>
@@ -2849,10 +2903,24 @@
         <w:tab/>
       </w:r>
       <w:r>
-        <w:t xml:space="preserve">An integer variable which is initialized with zero. It refers to the </w:t>
-      </w:r>
-      <w:r>
-        <w:t>number of different colors in the image.</w:t>
+        <w:t xml:space="preserve">An integer variable which </w:t>
+      </w:r>
+      <w:proofErr w:type="gramStart"/>
+      <w:r>
+        <w:t>is initialized</w:t>
+      </w:r>
+      <w:proofErr w:type="gramEnd"/>
+      <w:r>
+        <w:t xml:space="preserve"> with zero. It refers to the </w:t>
+      </w:r>
+      <w:r>
+        <w:t xml:space="preserve">number of </w:t>
+      </w:r>
+      <w:r>
+        <w:t>distinct colors</w:t>
+      </w:r>
+      <w:r>
+        <w:t xml:space="preserve"> in the image.</w:t>
       </w:r>
     </w:p>
     <w:p>
@@ -2903,7 +2971,15 @@
     <w:p>
       <w:r>
         <w:tab/>
-        <w:t xml:space="preserve">Array 2D that will be used to store only the unique pixels from </w:t>
+        <w:t xml:space="preserve">Array 2D that will </w:t>
+      </w:r>
+      <w:proofErr w:type="gramStart"/>
+      <w:r>
+        <w:t>be used</w:t>
+      </w:r>
+      <w:proofErr w:type="gramEnd"/>
+      <w:r>
+        <w:t xml:space="preserve"> to store only the unique pixels from </w:t>
       </w:r>
       <w:r>
         <w:t>ImageMatrix array.</w:t>
@@ -2935,7 +3011,15 @@
     <w:p>
       <w:r>
         <w:tab/>
-        <w:t xml:space="preserve">A constructor that is used to </w:t>
+        <w:t xml:space="preserve">A constructor that </w:t>
+      </w:r>
+      <w:proofErr w:type="gramStart"/>
+      <w:r>
+        <w:t>is used</w:t>
+      </w:r>
+      <w:proofErr w:type="gramEnd"/>
+      <w:r>
+        <w:t xml:space="preserve"> to </w:t>
       </w:r>
       <w:r>
         <w:t xml:space="preserve">initialize the ImageMatrix with the one </w:t>
@@ -2983,7 +3067,15 @@
         <w:t xml:space="preserve">by initializing an 3D Boolean array which is initially false and loop on the image pixels and mark the </w:t>
       </w:r>
       <w:r>
-        <w:t>pixel which is not visited with true.</w:t>
+        <w:t xml:space="preserve">pixel which </w:t>
+      </w:r>
+      <w:proofErr w:type="gramStart"/>
+      <w:r>
+        <w:t>is not visited</w:t>
+      </w:r>
+      <w:proofErr w:type="gramEnd"/>
+      <w:r>
+        <w:t xml:space="preserve"> with true.</w:t>
       </w:r>
     </w:p>
     <w:p>
@@ -3054,6 +3146,7 @@
         <w:t>Minimum spanning tree</w:t>
       </w:r>
     </w:p>
+    <w:p/>
     <w:p>
       <w:pPr>
         <w:pStyle w:val="Heading2"/>
@@ -3113,7 +3206,15 @@
         <w:tab/>
       </w:r>
       <w:r>
-        <w:t xml:space="preserve">Prim algorithm is used to find the MST and it </w:t>
+        <w:t xml:space="preserve">Prim algorithm </w:t>
+      </w:r>
+      <w:proofErr w:type="gramStart"/>
+      <w:r>
+        <w:t>is used</w:t>
+      </w:r>
+      <w:proofErr w:type="gramEnd"/>
+      <w:r>
+        <w:t xml:space="preserve"> to find the MST and it </w:t>
       </w:r>
       <w:r>
         <w:t xml:space="preserve">produce </w:t>
@@ -3237,6 +3338,1233 @@
       </w:pPr>
       <w:r>
         <w:t>public double MST ()</w:t>
+      </w:r>
+    </w:p>
+    <w:p/>
+    <w:p>
+      <w:pPr>
+        <w:pStyle w:val="Heading3"/>
+      </w:pPr>
+      <w:r>
+        <w:t>private readonly Graph graph</w:t>
+      </w:r>
+    </w:p>
+    <w:p>
+      <w:r>
+        <w:tab/>
+      </w:r>
+      <w:r>
+        <w:t xml:space="preserve">MST will use this variable to access the distinct color </w:t>
+      </w:r>
+      <w:r>
+        <w:t xml:space="preserve">array for calculating the size of </w:t>
+      </w:r>
+      <w:r>
+        <w:t xml:space="preserve">distinct </w:t>
+      </w:r>
+      <w:r>
+        <w:t>colors and calculating the distance</w:t>
+      </w:r>
+      <w:r>
+        <w:t xml:space="preserve">s as this is the second step in calculating the map this way optimize the space </w:t>
+      </w:r>
+      <w:r>
+        <w:t xml:space="preserve">and time </w:t>
+      </w:r>
+      <w:r>
+        <w:t>complexity.</w:t>
+      </w:r>
+    </w:p>
+    <w:p>
+      <w:pPr>
+        <w:pStyle w:val="Heading3"/>
+      </w:pPr>
+      <w:r>
+        <w:t xml:space="preserve">public </w:t>
+      </w:r>
+      <w:r>
+        <w:t>int [</w:t>
+      </w:r>
+      <w:r>
+        <w:t>] parent</w:t>
+      </w:r>
+    </w:p>
+    <w:p>
+      <w:r>
+        <w:tab/>
+        <w:t xml:space="preserve">This array will store the parent of each vertex as </w:t>
+      </w:r>
+      <w:r>
+        <w:t>the value will be the source and the index will be destination</w:t>
+      </w:r>
+      <w:r>
+        <w:t>.</w:t>
+      </w:r>
+    </w:p>
+    <w:p>
+      <w:r>
+        <w:drawing>
+          <wp:anchor distT="0" distB="0" distL="114300" distR="114300" simplePos="0" relativeHeight="251664384" behindDoc="0" locked="0" layoutInCell="1" allowOverlap="1" wp14:anchorId="240EB7E0" wp14:editId="22066EE0">
+            <wp:simplePos x="0" y="0"/>
+            <wp:positionH relativeFrom="column">
+              <wp:posOffset>16933</wp:posOffset>
+            </wp:positionH>
+            <wp:positionV relativeFrom="paragraph">
+              <wp:posOffset>212513</wp:posOffset>
+            </wp:positionV>
+            <wp:extent cx="1212215" cy="1684867"/>
+            <wp:effectExtent l="0" t="0" r="6985" b="0"/>
+            <wp:wrapNone/>
+            <wp:docPr id="2" name="Picture 2" descr="A picture containing text&#10;&#10;Description automatically generated"/>
+            <wp:cNvGraphicFramePr>
+              <a:graphicFrameLocks xmlns:a="http://schemas.openxmlformats.org/drawingml/2006/main" noChangeAspect="1"/>
+            </wp:cNvGraphicFramePr>
+            <a:graphic xmlns:a="http://schemas.openxmlformats.org/drawingml/2006/main">
+              <a:graphicData uri="http://schemas.openxmlformats.org/drawingml/2006/picture">
+                <pic:pic xmlns:pic="http://schemas.openxmlformats.org/drawingml/2006/picture">
+                  <pic:nvPicPr>
+                    <pic:cNvPr id="2" name="Picture 2" descr="A picture containing text&#10;&#10;Description automatically generated"/>
+                    <pic:cNvPicPr/>
+                  </pic:nvPicPr>
+                  <pic:blipFill>
+                    <a:blip r:embed="rId12">
+                      <a:extLst>
+                        <a:ext uri="{28A0092B-C50C-407E-A947-70E740481C1C}">
+                          <a14:useLocalDpi xmlns:a14="http://schemas.microsoft.com/office/drawing/2010/main" val="0"/>
+                        </a:ext>
+                      </a:extLst>
+                    </a:blip>
+                    <a:stretch>
+                      <a:fillRect/>
+                    </a:stretch>
+                  </pic:blipFill>
+                  <pic:spPr>
+                    <a:xfrm>
+                      <a:off x="0" y="0"/>
+                      <a:ext cx="1214426" cy="1687940"/>
+                    </a:xfrm>
+                    <a:prstGeom prst="rect">
+                      <a:avLst/>
+                    </a:prstGeom>
+                  </pic:spPr>
+                </pic:pic>
+              </a:graphicData>
+            </a:graphic>
+            <wp14:sizeRelH relativeFrom="page">
+              <wp14:pctWidth>0</wp14:pctWidth>
+            </wp14:sizeRelH>
+            <wp14:sizeRelV relativeFrom="page">
+              <wp14:pctHeight>0</wp14:pctHeight>
+            </wp14:sizeRelV>
+          </wp:anchor>
+        </w:drawing>
+      </w:r>
+      <w:r>
+        <w:t xml:space="preserve">Example: In sample test case </w:t>
+      </w:r>
+      <w:proofErr w:type="gramStart"/>
+      <w:r>
+        <w:t>1</w:t>
+      </w:r>
+      <w:proofErr w:type="gramEnd"/>
+    </w:p>
+    <w:p>
+      <w:r>
+        <w:t xml:space="preserve"> </w:t>
+      </w:r>
+      <w:r>
+        <w:tab/>
+      </w:r>
+    </w:p>
+    <w:p/>
+    <w:p>
+      <w:r>
+        <w:drawing>
+          <wp:anchor distT="0" distB="0" distL="114300" distR="114300" simplePos="0" relativeHeight="251653120" behindDoc="0" locked="0" layoutInCell="1" allowOverlap="1" wp14:anchorId="0B59C64E" wp14:editId="0CB63FB6">
+            <wp:simplePos x="0" y="0"/>
+            <wp:positionH relativeFrom="column">
+              <wp:posOffset>2793365</wp:posOffset>
+            </wp:positionH>
+            <wp:positionV relativeFrom="paragraph">
+              <wp:posOffset>228600</wp:posOffset>
+            </wp:positionV>
+            <wp:extent cx="3244850" cy="931545"/>
+            <wp:effectExtent l="0" t="0" r="0" b="1905"/>
+            <wp:wrapNone/>
+            <wp:docPr id="1" name="Picture 1" descr="A picture containing text, clock, different&#10;&#10;Description automatically generated"/>
+            <wp:cNvGraphicFramePr>
+              <a:graphicFrameLocks xmlns:a="http://schemas.openxmlformats.org/drawingml/2006/main" noChangeAspect="1"/>
+            </wp:cNvGraphicFramePr>
+            <a:graphic xmlns:a="http://schemas.openxmlformats.org/drawingml/2006/main">
+              <a:graphicData uri="http://schemas.openxmlformats.org/drawingml/2006/picture">
+                <pic:pic xmlns:pic="http://schemas.openxmlformats.org/drawingml/2006/picture">
+                  <pic:nvPicPr>
+                    <pic:cNvPr id="1" name="Picture 1" descr="A picture containing text, clock, different&#10;&#10;Description automatically generated"/>
+                    <pic:cNvPicPr/>
+                  </pic:nvPicPr>
+                  <pic:blipFill>
+                    <a:blip r:embed="rId13">
+                      <a:extLst>
+                        <a:ext uri="{28A0092B-C50C-407E-A947-70E740481C1C}">
+                          <a14:useLocalDpi xmlns:a14="http://schemas.microsoft.com/office/drawing/2010/main" val="0"/>
+                        </a:ext>
+                      </a:extLst>
+                    </a:blip>
+                    <a:stretch>
+                      <a:fillRect/>
+                    </a:stretch>
+                  </pic:blipFill>
+                  <pic:spPr>
+                    <a:xfrm>
+                      <a:off x="0" y="0"/>
+                      <a:ext cx="3244850" cy="931545"/>
+                    </a:xfrm>
+                    <a:prstGeom prst="rect">
+                      <a:avLst/>
+                    </a:prstGeom>
+                  </pic:spPr>
+                </pic:pic>
+              </a:graphicData>
+            </a:graphic>
+            <wp14:sizeRelH relativeFrom="page">
+              <wp14:pctWidth>0</wp14:pctWidth>
+            </wp14:sizeRelH>
+            <wp14:sizeRelV relativeFrom="page">
+              <wp14:pctHeight>0</wp14:pctHeight>
+            </wp14:sizeRelV>
+          </wp:anchor>
+        </w:drawing>
+      </w:r>
+    </w:p>
+    <w:p/>
+    <w:p/>
+    <w:p>
+      <w:r>
+        <w:rPr>
+          <w:noProof/>
+        </w:rPr>
+        <mc:AlternateContent>
+          <mc:Choice Requires="wps">
+            <w:drawing>
+              <wp:anchor distT="0" distB="0" distL="114300" distR="114300" simplePos="0" relativeHeight="251675648" behindDoc="0" locked="0" layoutInCell="1" allowOverlap="1" wp14:anchorId="0331DF85" wp14:editId="6527E2E5">
+                <wp:simplePos x="0" y="0"/>
+                <wp:positionH relativeFrom="column">
+                  <wp:posOffset>164677</wp:posOffset>
+                </wp:positionH>
+                <wp:positionV relativeFrom="paragraph">
+                  <wp:posOffset>264160</wp:posOffset>
+                </wp:positionV>
+                <wp:extent cx="1212215" cy="635"/>
+                <wp:effectExtent l="0" t="0" r="0" b="0"/>
+                <wp:wrapNone/>
+                <wp:docPr id="4" name="Text Box 4"/>
+                <wp:cNvGraphicFramePr/>
+                <a:graphic xmlns:a="http://schemas.openxmlformats.org/drawingml/2006/main">
+                  <a:graphicData uri="http://schemas.microsoft.com/office/word/2010/wordprocessingShape">
+                    <wps:wsp>
+                      <wps:cNvSpPr txBox="1"/>
+                      <wps:spPr>
+                        <a:xfrm>
+                          <a:off x="0" y="0"/>
+                          <a:ext cx="1212215" cy="635"/>
+                        </a:xfrm>
+                        <a:prstGeom prst="rect">
+                          <a:avLst/>
+                        </a:prstGeom>
+                        <a:solidFill>
+                          <a:prstClr val="white"/>
+                        </a:solidFill>
+                        <a:ln>
+                          <a:noFill/>
+                        </a:ln>
+                      </wps:spPr>
+                      <wps:txbx>
+                        <w:txbxContent>
+                          <w:p>
+                            <w:pPr>
+                              <w:pStyle w:val="Caption"/>
+                            </w:pPr>
+                            <w:r>
+                              <w:t xml:space="preserve">Figure </w:t>
+                            </w:r>
+                            <w:fldSimple w:instr=" SEQ Figure \* ARABIC ">
+                              <w:r>
+                                <w:rPr>
+                                  <w:noProof/>
+                                </w:rPr>
+                                <w:t>1</w:t>
+                              </w:r>
+                            </w:fldSimple>
+                            <w:r>
+                              <w:rPr>
+                                <w:noProof/>
+                              </w:rPr>
+                              <w:t>: Graph</w:t>
+                            </w:r>
+                          </w:p>
+                        </w:txbxContent>
+                      </wps:txbx>
+                      <wps:bodyPr rot="0" spcFirstLastPara="0" vertOverflow="overflow" horzOverflow="overflow" vert="horz" wrap="square" lIns="0" tIns="0" rIns="0" bIns="0" numCol="1" spcCol="0" rtlCol="1" fromWordArt="0" anchor="t" anchorCtr="0" forceAA="0" compatLnSpc="1">
+                        <a:prstTxWarp prst="textNoShape">
+                          <a:avLst/>
+                        </a:prstTxWarp>
+                        <a:spAutoFit/>
+                      </wps:bodyPr>
+                    </wps:wsp>
+                  </a:graphicData>
+                </a:graphic>
+              </wp:anchor>
+            </w:drawing>
+          </mc:Choice>
+          <mc:Fallback>
+            <w:pict>
+              <v:shape w14:anchorId="0331DF85" id="Text Box 4" o:spid="_x0000_s1032" type="#_x0000_t202" style="position:absolute;margin-left:12.95pt;margin-top:20.8pt;width:95.45pt;height:.05pt;z-index:251675648;visibility:visible;mso-wrap-style:square;mso-wrap-distance-left:9pt;mso-wrap-distance-top:0;mso-wrap-distance-right:9pt;mso-wrap-distance-bottom:0;mso-position-horizontal:absolute;mso-position-horizontal-relative:text;mso-position-vertical:absolute;mso-position-vertical-relative:text;v-text-anchor:top" o:gfxdata="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" stroked="f">
+                <v:textbox style="mso-fit-shape-to-text:t" inset="0,0,0,0">
+                  <w:txbxContent>
+                    <w:p>
+                      <w:pPr>
+                        <w:pStyle w:val="Caption"/>
+                      </w:pPr>
+                      <w:r>
+                        <w:t xml:space="preserve">Figure </w:t>
+                      </w:r>
+                      <w:fldSimple w:instr=" SEQ Figure \* ARABIC ">
+                        <w:r>
+                          <w:rPr>
+                            <w:noProof/>
+                          </w:rPr>
+                          <w:t>1</w:t>
+                        </w:r>
+                      </w:fldSimple>
+                      <w:r>
+                        <w:rPr>
+                          <w:noProof/>
+                        </w:rPr>
+                        <w:t>: Graph</w:t>
+                      </w:r>
+                    </w:p>
+                  </w:txbxContent>
+                </v:textbox>
+              </v:shape>
+            </w:pict>
+          </mc:Fallback>
+        </mc:AlternateContent>
+      </w:r>
+    </w:p>
+    <w:p>
+      <w:r>
+        <w:rPr>
+          <w:noProof/>
+        </w:rPr>
+        <mc:AlternateContent>
+          <mc:Choice Requires="wps">
+            <w:drawing>
+              <wp:anchor distT="0" distB="0" distL="114300" distR="114300" simplePos="0" relativeHeight="251669504" behindDoc="0" locked="0" layoutInCell="1" allowOverlap="1" wp14:anchorId="6C77084F" wp14:editId="35A5AB56">
+                <wp:simplePos x="0" y="0"/>
+                <wp:positionH relativeFrom="column">
+                  <wp:posOffset>2884805</wp:posOffset>
+                </wp:positionH>
+                <wp:positionV relativeFrom="paragraph">
+                  <wp:posOffset>50800</wp:posOffset>
+                </wp:positionV>
+                <wp:extent cx="3244850" cy="635"/>
+                <wp:effectExtent l="0" t="0" r="0" b="0"/>
+                <wp:wrapNone/>
+                <wp:docPr id="3" name="Text Box 3"/>
+                <wp:cNvGraphicFramePr/>
+                <a:graphic xmlns:a="http://schemas.openxmlformats.org/drawingml/2006/main">
+                  <a:graphicData uri="http://schemas.microsoft.com/office/word/2010/wordprocessingShape">
+                    <wps:wsp>
+                      <wps:cNvSpPr txBox="1"/>
+                      <wps:spPr>
+                        <a:xfrm>
+                          <a:off x="0" y="0"/>
+                          <a:ext cx="3244850" cy="635"/>
+                        </a:xfrm>
+                        <a:prstGeom prst="rect">
+                          <a:avLst/>
+                        </a:prstGeom>
+                        <a:solidFill>
+                          <a:prstClr val="white"/>
+                        </a:solidFill>
+                        <a:ln>
+                          <a:noFill/>
+                        </a:ln>
+                      </wps:spPr>
+                      <wps:txbx>
+                        <w:txbxContent>
+                          <w:p>
+                            <w:pPr>
+                              <w:pStyle w:val="Caption"/>
+                            </w:pPr>
+                            <w:r>
+                              <w:t xml:space="preserve">Figure </w:t>
+                            </w:r>
+                            <w:fldSimple w:instr=" SEQ Figure \* ARABIC ">
+                              <w:r>
+                                <w:rPr>
+                                  <w:noProof/>
+                                </w:rPr>
+                                <w:t>2</w:t>
+                              </w:r>
+                            </w:fldSimple>
+                            <w:r>
+                              <w:rPr>
+                                <w:noProof/>
+                              </w:rPr>
+                              <w:t>: parent array</w:t>
+                            </w:r>
+                          </w:p>
+                        </w:txbxContent>
+                      </wps:txbx>
+                      <wps:bodyPr rot="0" spcFirstLastPara="0" vertOverflow="overflow" horzOverflow="overflow" vert="horz" wrap="square" lIns="0" tIns="0" rIns="0" bIns="0" numCol="1" spcCol="0" rtlCol="1" fromWordArt="0" anchor="t" anchorCtr="0" forceAA="0" compatLnSpc="1">
+                        <a:prstTxWarp prst="textNoShape">
+                          <a:avLst/>
+                        </a:prstTxWarp>
+                        <a:spAutoFit/>
+                      </wps:bodyPr>
+                    </wps:wsp>
+                  </a:graphicData>
+                </a:graphic>
+              </wp:anchor>
+            </w:drawing>
+          </mc:Choice>
+          <mc:Fallback>
+            <w:pict>
+              <v:shape w14:anchorId="6C77084F" id="Text Box 3" o:spid="_x0000_s1033" type="#_x0000_t202" style="position:absolute;margin-left:227.15pt;margin-top:4pt;width:255.5pt;height:.05pt;z-index:251669504;visibility:visible;mso-wrap-style:square;mso-wrap-distance-left:9pt;mso-wrap-distance-top:0;mso-wrap-distance-right:9pt;mso-wrap-distance-bottom:0;mso-position-horizontal:absolute;mso-position-horizontal-relative:text;mso-position-vertical:absolute;mso-position-vertical-relative:text;v-text-anchor:top" o:gfxdata="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" stroked="f">
+                <v:textbox style="mso-fit-shape-to-text:t" inset="0,0,0,0">
+                  <w:txbxContent>
+                    <w:p>
+                      <w:pPr>
+                        <w:pStyle w:val="Caption"/>
+                      </w:pPr>
+                      <w:r>
+                        <w:t xml:space="preserve">Figure </w:t>
+                      </w:r>
+                      <w:fldSimple w:instr=" SEQ Figure \* ARABIC ">
+                        <w:r>
+                          <w:rPr>
+                            <w:noProof/>
+                          </w:rPr>
+                          <w:t>2</w:t>
+                        </w:r>
+                      </w:fldSimple>
+                      <w:r>
+                        <w:rPr>
+                          <w:noProof/>
+                        </w:rPr>
+                        <w:t>: parent array</w:t>
+                      </w:r>
+                    </w:p>
+                  </w:txbxContent>
+                </v:textbox>
+              </v:shape>
+            </w:pict>
+          </mc:Fallback>
+        </mc:AlternateContent>
+      </w:r>
+    </w:p>
+    <w:p>
+      <w:pPr>
+        <w:pStyle w:val="Heading3"/>
+      </w:pPr>
+      <w:r>
+        <w:lastRenderedPageBreak/>
+        <w:t xml:space="preserve">public </w:t>
+      </w:r>
+      <w:r>
+        <w:t>double [</w:t>
+      </w:r>
+      <w:r>
+        <w:t>] values</w:t>
+      </w:r>
+    </w:p>
+    <w:p>
+      <w:r>
+        <w:tab/>
+        <w:t xml:space="preserve">This array will store the value </w:t>
+      </w:r>
+      <w:r>
+        <w:t>(</w:t>
+      </w:r>
+      <w:r>
+        <w:t>weigh</w:t>
+      </w:r>
+      <w:r>
+        <w:t>t) of each edge mapped to parent array</w:t>
+      </w:r>
+    </w:p>
+    <w:p>
+      <w:r>
+        <w:rPr>
+          <w:noProof/>
+        </w:rPr>
+        <mc:AlternateContent>
+          <mc:Choice Requires="wps">
+            <w:drawing>
+              <wp:anchor distT="0" distB="0" distL="114300" distR="114300" simplePos="0" relativeHeight="251660288" behindDoc="0" locked="0" layoutInCell="1" allowOverlap="1" wp14:anchorId="76883237" wp14:editId="7A6EF689">
+                <wp:simplePos x="0" y="0"/>
+                <wp:positionH relativeFrom="column">
+                  <wp:posOffset>3429000</wp:posOffset>
+                </wp:positionH>
+                <wp:positionV relativeFrom="paragraph">
+                  <wp:posOffset>969010</wp:posOffset>
+                </wp:positionV>
+                <wp:extent cx="3093720" cy="635"/>
+                <wp:effectExtent l="0" t="0" r="0" b="0"/>
+                <wp:wrapNone/>
+                <wp:docPr id="6" name="Text Box 6"/>
+                <wp:cNvGraphicFramePr/>
+                <a:graphic xmlns:a="http://schemas.openxmlformats.org/drawingml/2006/main">
+                  <a:graphicData uri="http://schemas.microsoft.com/office/word/2010/wordprocessingShape">
+                    <wps:wsp>
+                      <wps:cNvSpPr txBox="1"/>
+                      <wps:spPr>
+                        <a:xfrm>
+                          <a:off x="0" y="0"/>
+                          <a:ext cx="3093720" cy="635"/>
+                        </a:xfrm>
+                        <a:prstGeom prst="rect">
+                          <a:avLst/>
+                        </a:prstGeom>
+                        <a:solidFill>
+                          <a:prstClr val="white"/>
+                        </a:solidFill>
+                        <a:ln>
+                          <a:noFill/>
+                        </a:ln>
+                      </wps:spPr>
+                      <wps:txbx>
+                        <w:txbxContent>
+                          <w:p>
+                            <w:pPr>
+                              <w:pStyle w:val="Caption"/>
+                            </w:pPr>
+                            <w:r>
+                              <w:t xml:space="preserve">Figure </w:t>
+                            </w:r>
+                            <w:fldSimple w:instr=" SEQ Figure \* ARABIC ">
+                              <w:r>
+                                <w:rPr>
+                                  <w:noProof/>
+                                </w:rPr>
+                                <w:t>3</w:t>
+                              </w:r>
+                            </w:fldSimple>
+                            <w:r>
+                              <w:rPr>
+                                <w:noProof/>
+                              </w:rPr>
+                              <w:t>: value array</w:t>
+                            </w:r>
+                          </w:p>
+                        </w:txbxContent>
+                      </wps:txbx>
+                      <wps:bodyPr rot="0" spcFirstLastPara="0" vertOverflow="overflow" horzOverflow="overflow" vert="horz" wrap="square" lIns="0" tIns="0" rIns="0" bIns="0" numCol="1" spcCol="0" rtlCol="1" fromWordArt="0" anchor="t" anchorCtr="0" forceAA="0" compatLnSpc="1">
+                        <a:prstTxWarp prst="textNoShape">
+                          <a:avLst/>
+                        </a:prstTxWarp>
+                        <a:spAutoFit/>
+                      </wps:bodyPr>
+                    </wps:wsp>
+                  </a:graphicData>
+                </a:graphic>
+              </wp:anchor>
+            </w:drawing>
+          </mc:Choice>
+          <mc:Fallback>
+            <w:pict>
+              <v:shape w14:anchorId="76883237" id="Text Box 6" o:spid="_x0000_s1034" type="#_x0000_t202" style="position:absolute;margin-left:270pt;margin-top:76.3pt;width:243.6pt;height:.05pt;z-index:251660288;visibility:visible;mso-wrap-style:square;mso-wrap-distance-left:9pt;mso-wrap-distance-top:0;mso-wrap-distance-right:9pt;mso-wrap-distance-bottom:0;mso-position-horizontal:absolute;mso-position-horizontal-relative:text;mso-position-vertical:absolute;mso-position-vertical-relative:text;v-text-anchor:top" o:gfxdata="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" stroked="f">
+                <v:textbox style="mso-fit-shape-to-text:t" inset="0,0,0,0">
+                  <w:txbxContent>
+                    <w:p>
+                      <w:pPr>
+                        <w:pStyle w:val="Caption"/>
+                      </w:pPr>
+                      <w:r>
+                        <w:t xml:space="preserve">Figure </w:t>
+                      </w:r>
+                      <w:fldSimple w:instr=" SEQ Figure \* ARABIC ">
+                        <w:r>
+                          <w:rPr>
+                            <w:noProof/>
+                          </w:rPr>
+                          <w:t>3</w:t>
+                        </w:r>
+                      </w:fldSimple>
+                      <w:r>
+                        <w:rPr>
+                          <w:noProof/>
+                        </w:rPr>
+                        <w:t>: value array</w:t>
+                      </w:r>
+                    </w:p>
+                  </w:txbxContent>
+                </v:textbox>
+              </v:shape>
+            </w:pict>
+          </mc:Fallback>
+        </mc:AlternateContent>
+      </w:r>
+      <w:r>
+        <w:drawing>
+          <wp:anchor distT="0" distB="0" distL="114300" distR="114300" simplePos="0" relativeHeight="251678720" behindDoc="0" locked="0" layoutInCell="1" allowOverlap="1" wp14:anchorId="5FAC2D44" wp14:editId="0DF4EDEB">
+            <wp:simplePos x="0" y="0"/>
+            <wp:positionH relativeFrom="column">
+              <wp:posOffset>3429000</wp:posOffset>
+            </wp:positionH>
+            <wp:positionV relativeFrom="paragraph">
+              <wp:posOffset>16510</wp:posOffset>
+            </wp:positionV>
+            <wp:extent cx="3093720" cy="895780"/>
+            <wp:effectExtent l="0" t="0" r="0" b="0"/>
+            <wp:wrapNone/>
+            <wp:docPr id="5" name="Picture 5" descr="A picture containing text, clock&#10;&#10;Description automatically generated"/>
+            <wp:cNvGraphicFramePr>
+              <a:graphicFrameLocks xmlns:a="http://schemas.openxmlformats.org/drawingml/2006/main" noChangeAspect="1"/>
+            </wp:cNvGraphicFramePr>
+            <a:graphic xmlns:a="http://schemas.openxmlformats.org/drawingml/2006/main">
+              <a:graphicData uri="http://schemas.openxmlformats.org/drawingml/2006/picture">
+                <pic:pic xmlns:pic="http://schemas.openxmlformats.org/drawingml/2006/picture">
+                  <pic:nvPicPr>
+                    <pic:cNvPr id="5" name="Picture 5" descr="A picture containing text, clock&#10;&#10;Description automatically generated"/>
+                    <pic:cNvPicPr/>
+                  </pic:nvPicPr>
+                  <pic:blipFill>
+                    <a:blip r:embed="rId14">
+                      <a:extLst>
+                        <a:ext uri="{28A0092B-C50C-407E-A947-70E740481C1C}">
+                          <a14:useLocalDpi xmlns:a14="http://schemas.microsoft.com/office/drawing/2010/main" val="0"/>
+                        </a:ext>
+                      </a:extLst>
+                    </a:blip>
+                    <a:stretch>
+                      <a:fillRect/>
+                    </a:stretch>
+                  </pic:blipFill>
+                  <pic:spPr>
+                    <a:xfrm>
+                      <a:off x="0" y="0"/>
+                      <a:ext cx="3093720" cy="895780"/>
+                    </a:xfrm>
+                    <a:prstGeom prst="rect">
+                      <a:avLst/>
+                    </a:prstGeom>
+                  </pic:spPr>
+                </pic:pic>
+              </a:graphicData>
+            </a:graphic>
+            <wp14:sizeRelH relativeFrom="page">
+              <wp14:pctWidth>0</wp14:pctWidth>
+            </wp14:sizeRelH>
+            <wp14:sizeRelV relativeFrom="page">
+              <wp14:pctHeight>0</wp14:pctHeight>
+            </wp14:sizeRelV>
+          </wp:anchor>
+        </w:drawing>
+      </w:r>
+    </w:p>
+    <w:p/>
+    <w:p/>
+    <w:p/>
+    <w:p/>
+    <w:p>
+      <w:pPr>
+        <w:pStyle w:val="Heading3"/>
+      </w:pPr>
+      <w:r>
+        <w:t xml:space="preserve">public </w:t>
+      </w:r>
+      <w:r>
+        <w:t>Prim (</w:t>
+      </w:r>
+      <w:r>
+        <w:t>Graph graph)</w:t>
+      </w:r>
+    </w:p>
+    <w:p>
+      <w:r>
+        <w:tab/>
+        <w:t xml:space="preserve">A constructor that </w:t>
+      </w:r>
+      <w:r>
+        <w:t>initializes</w:t>
+      </w:r>
+      <w:r>
+        <w:t xml:space="preserve"> </w:t>
+      </w:r>
+      <w:r>
+        <w:t>the graph to prepare it fore MST to use it.</w:t>
+      </w:r>
+    </w:p>
+    <w:p>
+      <w:pPr>
+        <w:pStyle w:val="Heading3"/>
+      </w:pPr>
+      <w:r>
+        <w:t xml:space="preserve">private int </w:t>
+      </w:r>
+      <w:r>
+        <w:t>selectMinimumVertex (double [</w:t>
+      </w:r>
+      <w:r>
+        <w:t xml:space="preserve">] values, </w:t>
+      </w:r>
+      <w:r>
+        <w:t>bool [</w:t>
+      </w:r>
+      <w:r>
+        <w:t>] setMST, int numberOfVertex)</w:t>
+      </w:r>
+    </w:p>
+    <w:p>
+      <w:r>
+        <w:tab/>
+        <w:t xml:space="preserve">This function helps </w:t>
+      </w:r>
+      <w:r>
+        <w:t xml:space="preserve">the MST to choose what vertex to visit next as it iterates on all </w:t>
+      </w:r>
+      <w:r>
+        <w:t xml:space="preserve">vertices. This choice is based on </w:t>
+      </w:r>
+      <w:r>
+        <w:t xml:space="preserve">if statement as it should </w:t>
+      </w:r>
+      <w:proofErr w:type="gramStart"/>
+      <w:r>
+        <w:t xml:space="preserve">be not </w:t>
+      </w:r>
+      <w:r>
+        <w:t>visited</w:t>
+      </w:r>
+      <w:proofErr w:type="gramEnd"/>
+      <w:r>
+        <w:t>,</w:t>
+      </w:r>
+      <w:r>
+        <w:t xml:space="preserve"> and its value is </w:t>
+      </w:r>
+      <w:r>
+        <w:t>the smallest in the graph.</w:t>
+      </w:r>
+    </w:p>
+    <w:p>
+      <w:r>
+        <w:tab/>
+      </w:r>
+      <w:r>
+        <w:t>Finally,</w:t>
+      </w:r>
+      <w:r>
+        <w:t xml:space="preserve"> it returns integer number that indicates the index of the </w:t>
+      </w:r>
+      <w:r>
+        <w:t>minimum weighted vertex</w:t>
+      </w:r>
+    </w:p>
+    <w:p>
+      <w:pPr>
+        <w:pStyle w:val="Heading3"/>
+      </w:pPr>
+      <w:r>
+        <w:t xml:space="preserve">public double </w:t>
+      </w:r>
+      <w:r>
+        <w:t>MST (</w:t>
+      </w:r>
+      <w:r>
+        <w:t>)</w:t>
+      </w:r>
+    </w:p>
+    <w:p>
+      <w:r>
+        <w:tab/>
+        <w:t xml:space="preserve">The main objective of this function is to calculate the </w:t>
+      </w:r>
+      <w:r>
+        <w:t>minimumSpanningTreeCost</w:t>
+      </w:r>
+      <w:r>
+        <w:t xml:space="preserve"> and update value and parent arrays </w:t>
+      </w:r>
+      <w:r>
+        <w:t xml:space="preserve">by the end of the function to form </w:t>
+      </w:r>
+      <w:r>
+        <w:t>an</w:t>
+      </w:r>
+      <w:r>
+        <w:t xml:space="preserve"> MST</w:t>
+      </w:r>
+      <w:r>
+        <w:t>.</w:t>
+      </w:r>
+    </w:p>
+    <w:p>
+      <w:r>
+        <w:tab/>
+        <w:t xml:space="preserve">The function </w:t>
+      </w:r>
+      <w:r>
+        <w:t>starts</w:t>
+      </w:r>
+      <w:r>
+        <w:t xml:space="preserve"> with initializing the arrays with the default values</w:t>
+      </w:r>
+      <w:r>
+        <w:t>, then iterates on (V – 1) "Number of edges"</w:t>
+      </w:r>
+      <w:r>
+        <w:t xml:space="preserve"> then use </w:t>
+      </w:r>
+      <w:r>
+        <w:t>selectMinimumVertex</w:t>
+      </w:r>
+      <w:r>
+        <w:t xml:space="preserve"> () function to choose the minimum weighted vertex and start to relax the graph and update each iteration.</w:t>
+      </w:r>
+    </w:p>
+    <w:p/>
+    <w:p>
+      <w:r>
+        <w:t xml:space="preserve">In graph </w:t>
+      </w:r>
+      <m:oMath>
+        <m:r>
+          <w:rPr>
+            <w:rFonts w:ascii="Cambria Math" w:hAnsi="Cambria Math"/>
+          </w:rPr>
+          <m:t>G ( V , E )</m:t>
+        </m:r>
+      </m:oMath>
+      <w:r>
+        <w:t xml:space="preserve"> </w:t>
+      </w:r>
+      <w:r>
+        <w:t>, where V is the number of vertices and E is the number of edges so when we extract the tree</w:t>
+      </w:r>
+    </w:p>
+    <w:p>
+      <m:oMath>
+        <m:sSup>
+          <m:sSupPr>
+            <m:ctrlPr>
+              <w:rPr>
+                <w:rFonts w:ascii="Cambria Math" w:hAnsi="Cambria Math"/>
+                <w:i/>
+              </w:rPr>
+            </m:ctrlPr>
+          </m:sSupPr>
+          <m:e>
+            <m:r>
+              <w:rPr>
+                <w:rFonts w:ascii="Cambria Math" w:hAnsi="Cambria Math"/>
+              </w:rPr>
+              <m:t>G</m:t>
+            </m:r>
+          </m:e>
+          <m:sup>
+            <m:r>
+              <w:rPr>
+                <w:rFonts w:ascii="Cambria Math" w:hAnsi="Cambria Math"/>
+              </w:rPr>
+              <m:t>'</m:t>
+            </m:r>
+          </m:sup>
+        </m:sSup>
+        <m:r>
+          <w:rPr>
+            <w:rFonts w:ascii="Cambria Math" w:hAnsi="Cambria Math"/>
+          </w:rPr>
+          <m:t xml:space="preserve"> (</m:t>
+        </m:r>
+        <m:sSup>
+          <m:sSupPr>
+            <m:ctrlPr>
+              <w:rPr>
+                <w:rFonts w:ascii="Cambria Math" w:hAnsi="Cambria Math"/>
+                <w:i/>
+              </w:rPr>
+            </m:ctrlPr>
+          </m:sSupPr>
+          <m:e>
+            <m:r>
+              <w:rPr>
+                <w:rFonts w:ascii="Cambria Math" w:hAnsi="Cambria Math"/>
+              </w:rPr>
+              <m:t>V</m:t>
+            </m:r>
+          </m:e>
+          <m:sup>
+            <m:r>
+              <w:rPr>
+                <w:rFonts w:ascii="Cambria Math" w:hAnsi="Cambria Math"/>
+              </w:rPr>
+              <m:t>'</m:t>
+            </m:r>
+          </m:sup>
+        </m:sSup>
+        <m:r>
+          <w:rPr>
+            <w:rFonts w:ascii="Cambria Math" w:hAnsi="Cambria Math"/>
+          </w:rPr>
+          <m:t xml:space="preserve"> , </m:t>
+        </m:r>
+        <m:sSup>
+          <m:sSupPr>
+            <m:ctrlPr>
+              <w:rPr>
+                <w:rFonts w:ascii="Cambria Math" w:hAnsi="Cambria Math"/>
+                <w:i/>
+              </w:rPr>
+            </m:ctrlPr>
+          </m:sSupPr>
+          <m:e>
+            <m:r>
+              <w:rPr>
+                <w:rFonts w:ascii="Cambria Math" w:hAnsi="Cambria Math"/>
+              </w:rPr>
+              <m:t>E</m:t>
+            </m:r>
+          </m:e>
+          <m:sup>
+            <m:r>
+              <w:rPr>
+                <w:rFonts w:ascii="Cambria Math" w:hAnsi="Cambria Math"/>
+              </w:rPr>
+              <m:t>'</m:t>
+            </m:r>
+          </m:sup>
+        </m:sSup>
+        <m:r>
+          <w:rPr>
+            <w:rFonts w:ascii="Cambria Math" w:hAnsi="Cambria Math"/>
+          </w:rPr>
+          <m:t xml:space="preserve"> )</m:t>
+        </m:r>
+      </m:oMath>
+      <w:r>
+        <w:t xml:space="preserve">   , where </w:t>
+      </w:r>
+      <m:oMath>
+        <m:sSup>
+          <m:sSupPr>
+            <m:ctrlPr>
+              <w:rPr>
+                <w:rFonts w:ascii="Cambria Math" w:hAnsi="Cambria Math"/>
+                <w:i/>
+                <w:color w:val="70AD47" w:themeColor="accent6"/>
+              </w:rPr>
+            </m:ctrlPr>
+          </m:sSupPr>
+          <m:e>
+            <m:r>
+              <w:rPr>
+                <w:rFonts w:ascii="Cambria Math" w:hAnsi="Cambria Math"/>
+                <w:color w:val="70AD47" w:themeColor="accent6"/>
+              </w:rPr>
+              <m:t>V</m:t>
+            </m:r>
+          </m:e>
+          <m:sup>
+            <m:r>
+              <w:rPr>
+                <w:rFonts w:ascii="Cambria Math" w:hAnsi="Cambria Math"/>
+                <w:color w:val="70AD47" w:themeColor="accent6"/>
+              </w:rPr>
+              <m:t>'</m:t>
+            </m:r>
+          </m:sup>
+        </m:sSup>
+        <m:r>
+          <w:rPr>
+            <w:rFonts w:ascii="Cambria Math" w:hAnsi="Cambria Math"/>
+            <w:color w:val="70AD47" w:themeColor="accent6"/>
+          </w:rPr>
+          <m:t>=V</m:t>
+        </m:r>
+        <m:r>
+          <w:rPr>
+            <w:rFonts w:ascii="Cambria Math" w:eastAsiaTheme="minorEastAsia" w:hAnsi="Cambria Math"/>
+          </w:rPr>
+          <m:t xml:space="preserve"> ,</m:t>
+        </m:r>
+        <m:r>
+          <w:rPr>
+            <w:rFonts w:ascii="Cambria Math" w:eastAsiaTheme="minorEastAsia" w:hAnsi="Cambria Math"/>
+          </w:rPr>
+          <m:t xml:space="preserve">  </m:t>
+        </m:r>
+        <m:r>
+          <w:rPr>
+            <w:rFonts w:ascii="Cambria Math" w:eastAsiaTheme="minorEastAsia" w:hAnsi="Cambria Math"/>
+          </w:rPr>
+          <m:t xml:space="preserve"> </m:t>
+        </m:r>
+        <m:sSup>
+          <m:sSupPr>
+            <m:ctrlPr>
+              <w:rPr>
+                <w:rFonts w:ascii="Cambria Math" w:eastAsiaTheme="minorEastAsia" w:hAnsi="Cambria Math"/>
+                <w:i/>
+              </w:rPr>
+            </m:ctrlPr>
+          </m:sSupPr>
+          <m:e>
+            <m:r>
+              <w:rPr>
+                <w:rFonts w:ascii="Cambria Math" w:eastAsiaTheme="minorEastAsia" w:hAnsi="Cambria Math"/>
+              </w:rPr>
+              <m:t>E</m:t>
+            </m:r>
+          </m:e>
+          <m:sup>
+            <m:r>
+              <w:rPr>
+                <w:rFonts w:ascii="Cambria Math" w:eastAsiaTheme="minorEastAsia" w:hAnsi="Cambria Math"/>
+              </w:rPr>
+              <m:t>'</m:t>
+            </m:r>
+          </m:sup>
+        </m:sSup>
+        <m:r>
+          <w:rPr>
+            <w:rFonts w:ascii="Cambria Math" w:eastAsiaTheme="minorEastAsia" w:hAnsi="Cambria Math"/>
+          </w:rPr>
+          <m:t xml:space="preserve"> ϵ E ,</m:t>
+        </m:r>
+        <m:r>
+          <w:rPr>
+            <w:rFonts w:ascii="Cambria Math" w:eastAsiaTheme="minorEastAsia" w:hAnsi="Cambria Math"/>
+          </w:rPr>
+          <m:t xml:space="preserve">  </m:t>
+        </m:r>
+        <m:r>
+          <w:rPr>
+            <w:rFonts w:ascii="Cambria Math" w:eastAsiaTheme="minorEastAsia" w:hAnsi="Cambria Math"/>
+          </w:rPr>
+          <m:t xml:space="preserve"> </m:t>
+        </m:r>
+        <m:sSup>
+          <m:sSupPr>
+            <m:ctrlPr>
+              <w:rPr>
+                <w:rFonts w:ascii="Cambria Math" w:eastAsiaTheme="minorEastAsia" w:hAnsi="Cambria Math"/>
+                <w:i/>
+                <w:color w:val="70AD47" w:themeColor="accent6"/>
+              </w:rPr>
+            </m:ctrlPr>
+          </m:sSupPr>
+          <m:e>
+            <m:r>
+              <w:rPr>
+                <w:rFonts w:ascii="Cambria Math" w:eastAsiaTheme="minorEastAsia" w:hAnsi="Cambria Math"/>
+                <w:color w:val="70AD47" w:themeColor="accent6"/>
+              </w:rPr>
+              <m:t>E</m:t>
+            </m:r>
+          </m:e>
+          <m:sup>
+            <m:r>
+              <w:rPr>
+                <w:rFonts w:ascii="Cambria Math" w:eastAsiaTheme="minorEastAsia" w:hAnsi="Cambria Math"/>
+                <w:color w:val="70AD47" w:themeColor="accent6"/>
+              </w:rPr>
+              <m:t>'</m:t>
+            </m:r>
+          </m:sup>
+        </m:sSup>
+        <m:r>
+          <w:rPr>
+            <w:rFonts w:ascii="Cambria Math" w:eastAsiaTheme="minorEastAsia" w:hAnsi="Cambria Math"/>
+            <w:color w:val="70AD47" w:themeColor="accent6"/>
+          </w:rPr>
+          <m:t>=</m:t>
+        </m:r>
+        <m:r>
+          <w:rPr>
+            <w:rFonts w:ascii="Cambria Math" w:hAnsi="Cambria Math"/>
+            <w:color w:val="70AD47" w:themeColor="accent6"/>
+          </w:rPr>
+          <m:t>V-1</m:t>
+        </m:r>
+      </m:oMath>
+    </w:p>
+    <w:p>
+      <w:r>
+        <w:rPr>
+          <w:noProof/>
+        </w:rPr>
+        <mc:AlternateContent>
+          <mc:Choice Requires="wps">
+            <w:drawing>
+              <wp:anchor distT="0" distB="0" distL="114300" distR="114300" simplePos="0" relativeHeight="251681280" behindDoc="0" locked="0" layoutInCell="1" allowOverlap="1" wp14:anchorId="11D4C95C" wp14:editId="2C99DDAA">
+                <wp:simplePos x="0" y="0"/>
+                <wp:positionH relativeFrom="column">
+                  <wp:posOffset>769620</wp:posOffset>
+                </wp:positionH>
+                <wp:positionV relativeFrom="paragraph">
+                  <wp:posOffset>1861820</wp:posOffset>
+                </wp:positionV>
+                <wp:extent cx="5463540" cy="635"/>
+                <wp:effectExtent l="0" t="0" r="0" b="0"/>
+                <wp:wrapNone/>
+                <wp:docPr id="8" name="Text Box 8"/>
+                <wp:cNvGraphicFramePr/>
+                <a:graphic xmlns:a="http://schemas.openxmlformats.org/drawingml/2006/main">
+                  <a:graphicData uri="http://schemas.microsoft.com/office/word/2010/wordprocessingShape">
+                    <wps:wsp>
+                      <wps:cNvSpPr txBox="1"/>
+                      <wps:spPr>
+                        <a:xfrm>
+                          <a:off x="0" y="0"/>
+                          <a:ext cx="5463540" cy="635"/>
+                        </a:xfrm>
+                        <a:prstGeom prst="rect">
+                          <a:avLst/>
+                        </a:prstGeom>
+                        <a:solidFill>
+                          <a:prstClr val="white"/>
+                        </a:solidFill>
+                        <a:ln>
+                          <a:noFill/>
+                        </a:ln>
+                      </wps:spPr>
+                      <wps:txbx>
+                        <w:txbxContent>
+                          <w:p>
+                            <w:pPr>
+                              <w:pStyle w:val="Caption"/>
+                            </w:pPr>
+                            <w:r>
+                              <w:t xml:space="preserve">Figure </w:t>
+                            </w:r>
+                            <w:fldSimple w:instr=" SEQ Figure \* ARABIC ">
+                              <w:r>
+                                <w:rPr>
+                                  <w:noProof/>
+                                </w:rPr>
+                                <w:t>4</w:t>
+                              </w:r>
+                            </w:fldSimple>
+                            <w:r>
+                              <w:rPr>
+                                <w:noProof/>
+                              </w:rPr>
+                              <w:t>: MST</w:t>
+                            </w:r>
+                          </w:p>
+                        </w:txbxContent>
+                      </wps:txbx>
+                      <wps:bodyPr rot="0" spcFirstLastPara="0" vertOverflow="overflow" horzOverflow="overflow" vert="horz" wrap="square" lIns="0" tIns="0" rIns="0" bIns="0" numCol="1" spcCol="0" rtlCol="1" fromWordArt="0" anchor="t" anchorCtr="0" forceAA="0" compatLnSpc="1">
+                        <a:prstTxWarp prst="textNoShape">
+                          <a:avLst/>
+                        </a:prstTxWarp>
+                        <a:spAutoFit/>
+                      </wps:bodyPr>
+                    </wps:wsp>
+                  </a:graphicData>
+                </a:graphic>
+              </wp:anchor>
+            </w:drawing>
+          </mc:Choice>
+          <mc:Fallback>
+            <w:pict>
+              <v:shape w14:anchorId="11D4C95C" id="Text Box 8" o:spid="_x0000_s1035" type="#_x0000_t202" style="position:absolute;margin-left:60.6pt;margin-top:146.6pt;width:430.2pt;height:.05pt;z-index:251681280;visibility:visible;mso-wrap-style:square;mso-wrap-distance-left:9pt;mso-wrap-distance-top:0;mso-wrap-distance-right:9pt;mso-wrap-distance-bottom:0;mso-position-horizontal:absolute;mso-position-horizontal-relative:text;mso-position-vertical:absolute;mso-position-vertical-relative:text;v-text-anchor:top" o:gfxdata="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" stroked="f">
+                <v:textbox style="mso-fit-shape-to-text:t" inset="0,0,0,0">
+                  <w:txbxContent>
+                    <w:p>
+                      <w:pPr>
+                        <w:pStyle w:val="Caption"/>
+                      </w:pPr>
+                      <w:r>
+                        <w:t xml:space="preserve">Figure </w:t>
+                      </w:r>
+                      <w:fldSimple w:instr=" SEQ Figure \* ARABIC ">
+                        <w:r>
+                          <w:rPr>
+                            <w:noProof/>
+                          </w:rPr>
+                          <w:t>4</w:t>
+                        </w:r>
+                      </w:fldSimple>
+                      <w:r>
+                        <w:rPr>
+                          <w:noProof/>
+                        </w:rPr>
+                        <w:t>: MST</w:t>
+                      </w:r>
+                    </w:p>
+                  </w:txbxContent>
+                </v:textbox>
+              </v:shape>
+            </w:pict>
+          </mc:Fallback>
+        </mc:AlternateContent>
+      </w:r>
+      <w:r>
+        <w:drawing>
+          <wp:anchor distT="0" distB="0" distL="114300" distR="114300" simplePos="0" relativeHeight="251680768" behindDoc="0" locked="0" layoutInCell="1" allowOverlap="1" wp14:anchorId="63ED058B" wp14:editId="685C1993">
+            <wp:simplePos x="0" y="0"/>
+            <wp:positionH relativeFrom="column">
+              <wp:posOffset>769621</wp:posOffset>
+            </wp:positionH>
+            <wp:positionV relativeFrom="paragraph">
+              <wp:posOffset>97155</wp:posOffset>
+            </wp:positionV>
+            <wp:extent cx="5463540" cy="1707946"/>
+            <wp:effectExtent l="0" t="0" r="3810" b="6985"/>
+            <wp:wrapNone/>
+            <wp:docPr id="7" name="Picture 7" descr="A picture containing text, clock&#10;&#10;Description automatically generated"/>
+            <wp:cNvGraphicFramePr>
+              <a:graphicFrameLocks xmlns:a="http://schemas.openxmlformats.org/drawingml/2006/main" noChangeAspect="1"/>
+            </wp:cNvGraphicFramePr>
+            <a:graphic xmlns:a="http://schemas.openxmlformats.org/drawingml/2006/main">
+              <a:graphicData uri="http://schemas.openxmlformats.org/drawingml/2006/picture">
+                <pic:pic xmlns:pic="http://schemas.openxmlformats.org/drawingml/2006/picture">
+                  <pic:nvPicPr>
+                    <pic:cNvPr id="7" name="Picture 7" descr="A picture containing text, clock&#10;&#10;Description automatically generated"/>
+                    <pic:cNvPicPr/>
+                  </pic:nvPicPr>
+                  <pic:blipFill>
+                    <a:blip r:embed="rId15">
+                      <a:extLst>
+                        <a:ext uri="{28A0092B-C50C-407E-A947-70E740481C1C}">
+                          <a14:useLocalDpi xmlns:a14="http://schemas.microsoft.com/office/drawing/2010/main" val="0"/>
+                        </a:ext>
+                      </a:extLst>
+                    </a:blip>
+                    <a:stretch>
+                      <a:fillRect/>
+                    </a:stretch>
+                  </pic:blipFill>
+                  <pic:spPr>
+                    <a:xfrm>
+                      <a:off x="0" y="0"/>
+                      <a:ext cx="5471098" cy="1710309"/>
+                    </a:xfrm>
+                    <a:prstGeom prst="rect">
+                      <a:avLst/>
+                    </a:prstGeom>
+                  </pic:spPr>
+                </pic:pic>
+              </a:graphicData>
+            </a:graphic>
+            <wp14:sizeRelH relativeFrom="page">
+              <wp14:pctWidth>0</wp14:pctWidth>
+            </wp14:sizeRelH>
+            <wp14:sizeRelV relativeFrom="page">
+              <wp14:pctHeight>0</wp14:pctHeight>
+            </wp14:sizeRelV>
+          </wp:anchor>
+        </w:drawing>
+      </w:r>
+    </w:p>
+    <w:p/>
+    <w:p>
+      <w:r>
+        <w:t xml:space="preserve"> </w:t>
       </w:r>
     </w:p>
     <w:p/>
@@ -3244,8 +4572,10 @@
     <w:p/>
     <w:p/>
     <w:p/>
+    <w:p/>
+    <w:p/>
     <w:sectPr>
-      <w:footerReference w:type="default" r:id="rId12"/>
+      <w:footerReference w:type="default" r:id="rId16"/>
       <w:pgSz w:w="12240" w:h="15840"/>
       <w:pgMar w:top="1440" w:right="1080" w:bottom="1440" w:left="1080" w:header="360" w:footer="720" w:gutter="0"/>
       <w:pgBorders w:offsetFrom="page">
@@ -6958,7 +8288,6 @@
   <w:style w:type="character" w:default="1" w:styleId="DefaultParagraphFont">
     <w:name w:val="Default Paragraph Font"/>
     <w:uiPriority w:val="1"/>
-    <w:semiHidden/>
     <w:unhideWhenUsed/>
   </w:style>
   <w:style w:type="table" w:default="1" w:styleId="TableNormal">
@@ -7226,7 +8555,7 @@
     <w:name w:val="Grid Table 6 Colorful - Accent 51"/>
     <w:basedOn w:val="TableNormal"/>
     <w:uiPriority w:val="51"/>
-    <w:rsid w:val="00AB55E9"/>
+    <w:rsid w:val="008F4297"/>
     <w:pPr>
       <w:spacing w:after="0" w:line="240" w:lineRule="auto"/>
     </w:pPr>
@@ -7236,14 +8565,6 @@
     <w:tblPr>
       <w:tblStyleRowBandSize w:val="1"/>
       <w:tblStyleColBandSize w:val="1"/>
-      <w:tblBorders>
-        <w:top w:val="single" w:sz="4" w:space="0" w:color="9CC2E5" w:themeColor="accent5" w:themeTint="99"/>
-        <w:left w:val="single" w:sz="4" w:space="0" w:color="9CC2E5" w:themeColor="accent5" w:themeTint="99"/>
-        <w:bottom w:val="single" w:sz="4" w:space="0" w:color="9CC2E5" w:themeColor="accent5" w:themeTint="99"/>
-        <w:right w:val="single" w:sz="4" w:space="0" w:color="9CC2E5" w:themeColor="accent5" w:themeTint="99"/>
-        <w:insideH w:val="single" w:sz="4" w:space="0" w:color="9CC2E5" w:themeColor="accent5" w:themeTint="99"/>
-        <w:insideV w:val="single" w:sz="4" w:space="0" w:color="9CC2E5" w:themeColor="accent5" w:themeTint="99"/>
-      </w:tblBorders>
     </w:tblPr>
     <w:tblStylePr w:type="firstRow">
       <w:rPr>
@@ -7501,6 +8822,25 @@
     <w:rsid w:val="00C40938"/>
     <w:rPr>
       <w:color w:val="808080"/>
+    </w:rPr>
+  </w:style>
+  <w:style w:type="paragraph" w:styleId="Caption">
+    <w:name w:val="caption"/>
+    <w:basedOn w:val="Normal"/>
+    <w:next w:val="Normal"/>
+    <w:uiPriority w:val="35"/>
+    <w:unhideWhenUsed/>
+    <w:qFormat/>
+    <w:rsid w:val="00574E4F"/>
+    <w:pPr>
+      <w:spacing w:after="200" w:line="240" w:lineRule="auto"/>
+    </w:pPr>
+    <w:rPr>
+      <w:i/>
+      <w:iCs/>
+      <w:color w:val="44546A" w:themeColor="text2"/>
+      <w:sz w:val="18"/>
+      <w:szCs w:val="18"/>
     </w:rPr>
   </w:style>
 </w:styles>
@@ -7813,6 +9153,25 @@
 </file>
 
 <file path=customXml/item2.xml><?xml version="1.0" encoding="utf-8"?>
+<?mso-contentType ?>
+<FormTemplates xmlns="http://schemas.microsoft.com/sharepoint/v3/contenttype/forms">
+  <Display>DocumentLibraryForm</Display>
+  <Edit>DocumentLibraryForm</Edit>
+  <New>DocumentLibraryForm</New>
+</FormTemplates>
+</file>
+
+<file path=customXml/item3.xml><?xml version="1.0" encoding="utf-8"?>
+<p:properties xmlns:p="http://schemas.microsoft.com/office/2006/metadata/properties" xmlns:xsi="http://www.w3.org/2001/XMLSchema-instance" xmlns:pc="http://schemas.microsoft.com/office/infopath/2007/PartnerControls">
+  <documentManagement/>
+</p:properties>
+</file>
+
+<file path=customXml/item4.xml><?xml version="1.0" encoding="utf-8"?>
+<b:Sources xmlns:b="http://schemas.openxmlformats.org/officeDocument/2006/bibliography" xmlns="http://schemas.openxmlformats.org/officeDocument/2006/bibliography" SelectedStyle="\APASixthEditionOfficeOnline.xsl" StyleName="APA" Version="6"/>
+</file>
+
+<file path=customXml/item5.xml><?xml version="1.0" encoding="utf-8"?>
 <ct:contentTypeSchema xmlns:ct="http://schemas.microsoft.com/office/2006/metadata/contentType" xmlns:ma="http://schemas.microsoft.com/office/2006/metadata/properties/metaAttributes" ct:_="" ma:_="" ma:contentTypeName="Document" ma:contentTypeID="0x01010023BA4A15ED5C2A41B83640613053F842" ma:contentTypeVersion="11" ma:contentTypeDescription="Create a new document." ma:contentTypeScope="" ma:versionID="7bd66c00316a12c9f06dbadd83315868">
   <xsd:schema xmlns:xsd="http://www.w3.org/2001/XMLSchema" xmlns:xs="http://www.w3.org/2001/XMLSchema" xmlns:p="http://schemas.microsoft.com/office/2006/metadata/properties" xmlns:ns3="7038da36-6201-4bc3-a3d5-cbf62125ea33" xmlns:ns4="c96f61c3-f3ff-4eb5-afb0-ed8270342a12" targetNamespace="http://schemas.microsoft.com/office/2006/metadata/properties" ma:root="true" ma:fieldsID="9299eb4f1b8d6be7b05ba9e083a54443" ns3:_="" ns4:_="">
     <xsd:import namespace="7038da36-6201-4bc3-a3d5-cbf62125ea33"/>
@@ -8023,25 +9382,6 @@
 </ct:contentTypeSchema>
 </file>
 
-<file path=customXml/item3.xml><?xml version="1.0" encoding="utf-8"?>
-<b:Sources xmlns:b="http://schemas.openxmlformats.org/officeDocument/2006/bibliography" xmlns="http://schemas.openxmlformats.org/officeDocument/2006/bibliography" SelectedStyle="\APASixthEditionOfficeOnline.xsl" StyleName="APA" Version="6"/>
-</file>
-
-<file path=customXml/item4.xml><?xml version="1.0" encoding="utf-8"?>
-<p:properties xmlns:p="http://schemas.microsoft.com/office/2006/metadata/properties" xmlns:xsi="http://www.w3.org/2001/XMLSchema-instance" xmlns:pc="http://schemas.microsoft.com/office/infopath/2007/PartnerControls">
-  <documentManagement/>
-</p:properties>
-</file>
-
-<file path=customXml/item5.xml><?xml version="1.0" encoding="utf-8"?>
-<?mso-contentType ?>
-<FormTemplates xmlns="http://schemas.microsoft.com/sharepoint/v3/contenttype/forms">
-  <Display>DocumentLibraryForm</Display>
-  <Edit>DocumentLibraryForm</Edit>
-  <New>DocumentLibraryForm</New>
-</FormTemplates>
-</file>
-
 <file path=customXml/itemProps1.xml><?xml version="1.0" encoding="utf-8"?>
 <ds:datastoreItem xmlns:ds="http://schemas.openxmlformats.org/officeDocument/2006/customXml" ds:itemID="{55AF091B-3C7A-41E3-B477-F2FDAA23CFDA}">
   <ds:schemaRefs>
@@ -8051,6 +9391,31 @@
 </file>
 
 <file path=customXml/itemProps2.xml><?xml version="1.0" encoding="utf-8"?>
+<ds:datastoreItem xmlns:ds="http://schemas.openxmlformats.org/officeDocument/2006/customXml" ds:itemID="{D7ED4E41-4CA0-446E-BC44-D1B45319086E}">
+  <ds:schemaRefs>
+    <ds:schemaRef ds:uri="http://schemas.microsoft.com/sharepoint/v3/contenttype/forms"/>
+  </ds:schemaRefs>
+</ds:datastoreItem>
+</file>
+
+<file path=customXml/itemProps3.xml><?xml version="1.0" encoding="utf-8"?>
+<ds:datastoreItem xmlns:ds="http://schemas.openxmlformats.org/officeDocument/2006/customXml" ds:itemID="{0C6690C9-851D-4B62-85B4-09645CAE6ADF}">
+  <ds:schemaRefs>
+    <ds:schemaRef ds:uri="http://schemas.microsoft.com/office/2006/metadata/properties"/>
+    <ds:schemaRef ds:uri="http://schemas.microsoft.com/office/infopath/2007/PartnerControls"/>
+  </ds:schemaRefs>
+</ds:datastoreItem>
+</file>
+
+<file path=customXml/itemProps4.xml><?xml version="1.0" encoding="utf-8"?>
+<ds:datastoreItem xmlns:ds="http://schemas.openxmlformats.org/officeDocument/2006/customXml" ds:itemID="{27A4CD2D-B254-4770-B302-1CBE4E1F3E27}">
+  <ds:schemaRefs>
+    <ds:schemaRef ds:uri="http://schemas.openxmlformats.org/officeDocument/2006/bibliography"/>
+  </ds:schemaRefs>
+</ds:datastoreItem>
+</file>
+
+<file path=customXml/itemProps5.xml><?xml version="1.0" encoding="utf-8"?>
 <ds:datastoreItem xmlns:ds="http://schemas.openxmlformats.org/officeDocument/2006/customXml" ds:itemID="{56A12662-49BB-4973-9F6E-6823D0B59907}">
   <ds:schemaRefs>
     <ds:schemaRef ds:uri="http://schemas.microsoft.com/office/2006/metadata/contentType"/>
@@ -8067,29 +9432,4 @@
     <ds:schemaRef ds:uri="http://schemas.microsoft.com/internal/obd"/>
   </ds:schemaRefs>
 </ds:datastoreItem>
-</file>
-
-<file path=customXml/itemProps3.xml><?xml version="1.0" encoding="utf-8"?>
-<ds:datastoreItem xmlns:ds="http://schemas.openxmlformats.org/officeDocument/2006/customXml" ds:itemID="{27A4CD2D-B254-4770-B302-1CBE4E1F3E27}">
-  <ds:schemaRefs>
-    <ds:schemaRef ds:uri="http://schemas.openxmlformats.org/officeDocument/2006/bibliography"/>
-  </ds:schemaRefs>
-</ds:datastoreItem>
-</file>
-
-<file path=customXml/itemProps4.xml><?xml version="1.0" encoding="utf-8"?>
-<ds:datastoreItem xmlns:ds="http://schemas.openxmlformats.org/officeDocument/2006/customXml" ds:itemID="{0C6690C9-851D-4B62-85B4-09645CAE6ADF}">
-  <ds:schemaRefs>
-    <ds:schemaRef ds:uri="http://schemas.microsoft.com/office/2006/metadata/properties"/>
-    <ds:schemaRef ds:uri="http://schemas.microsoft.com/office/infopath/2007/PartnerControls"/>
-  </ds:schemaRefs>
-</ds:datastoreItem>
-</file>
-
-<file path=customXml/itemProps5.xml><?xml version="1.0" encoding="utf-8"?>
-<ds:datastoreItem xmlns:ds="http://schemas.openxmlformats.org/officeDocument/2006/customXml" ds:itemID="{D7ED4E41-4CA0-446E-BC44-D1B45319086E}">
-  <ds:schemaRefs>
-    <ds:schemaRef ds:uri="http://schemas.microsoft.com/sharepoint/v3/contenttype/forms"/>
-  </ds:schemaRefs>
-</ds:datastoreItem>
 </file>
</xml_diff>

<commit_message>
Update the report and the analysis
</commit_message>
<xml_diff>
--- a/T077.docx
+++ b/T077.docx
@@ -2744,6 +2744,7 @@
         <w:t>Graph</w:t>
       </w:r>
     </w:p>
+    <w:p/>
     <w:p>
       <w:pPr>
         <w:pStyle w:val="Heading2"/>
@@ -2788,7 +2789,7 @@
         <w:t>each unique pixel</w:t>
       </w:r>
       <w:r>
-        <w:t>. This step is exhaustive process as it will take much time and storage</w:t>
+        <w:t>. This step is exhaustive process as it will take time and storage</w:t>
       </w:r>
       <w:r>
         <w:t xml:space="preserve"> also it will take time to index it in the process of MST, so </w:t>
@@ -2886,8 +2887,13 @@
         </w:numPr>
       </w:pPr>
       <w:r>
-        <w:t>private void GetUniqueColors ()</w:t>
-      </w:r>
+        <w:t xml:space="preserve">private void </w:t>
+      </w:r>
+      <w:bookmarkStart w:id="2" w:name="_Hlk103889989"/>
+      <w:r>
+        <w:t>GetUniqueColors ()</w:t>
+      </w:r>
+      <w:bookmarkEnd w:id="2"/>
     </w:p>
     <w:p/>
     <w:p>
@@ -3048,11 +3054,13 @@
         <w:t>Colors matrix once the user instantiate an object from the class to avoid using empty matrix.</w:t>
       </w:r>
     </w:p>
+    <w:p/>
     <w:p>
       <w:pPr>
         <w:pStyle w:val="Heading3"/>
       </w:pPr>
       <w:r>
+        <w:lastRenderedPageBreak/>
         <w:t>Private void GetUniqueColors ()</w:t>
       </w:r>
     </w:p>
@@ -3067,15 +3075,71 @@
         <w:t xml:space="preserve">by initializing an 3D Boolean array which is initially false and loop on the image pixels and mark the </w:t>
       </w:r>
       <w:r>
-        <w:t xml:space="preserve">pixel which </w:t>
-      </w:r>
-      <w:proofErr w:type="gramStart"/>
-      <w:r>
-        <w:t>is not visited</w:t>
-      </w:r>
-      <w:proofErr w:type="gramEnd"/>
-      <w:r>
-        <w:t xml:space="preserve"> with true.</w:t>
+        <w:t>pixel not visited with true.</w:t>
+      </w:r>
+    </w:p>
+    <w:p>
+      <w:pPr>
+        <w:keepNext/>
+      </w:pPr>
+      <w:r>
+        <w:drawing>
+          <wp:inline distT="0" distB="0" distL="0" distR="0" wp14:anchorId="34828AD9" wp14:editId="1F0CC845">
+            <wp:extent cx="6400800" cy="2891790"/>
+            <wp:effectExtent l="0" t="0" r="0" b="3810"/>
+            <wp:docPr id="22" name="Picture 22" descr="Text&#10;&#10;Description automatically generated"/>
+            <wp:cNvGraphicFramePr>
+              <a:graphicFrameLocks xmlns:a="http://schemas.openxmlformats.org/drawingml/2006/main" noChangeAspect="1"/>
+            </wp:cNvGraphicFramePr>
+            <a:graphic xmlns:a="http://schemas.openxmlformats.org/drawingml/2006/main">
+              <a:graphicData uri="http://schemas.openxmlformats.org/drawingml/2006/picture">
+                <pic:pic xmlns:pic="http://schemas.openxmlformats.org/drawingml/2006/picture">
+                  <pic:nvPicPr>
+                    <pic:cNvPr id="22" name="Picture 22" descr="Text&#10;&#10;Description automatically generated"/>
+                    <pic:cNvPicPr/>
+                  </pic:nvPicPr>
+                  <pic:blipFill>
+                    <a:blip r:embed="rId12"/>
+                    <a:stretch>
+                      <a:fillRect/>
+                    </a:stretch>
+                  </pic:blipFill>
+                  <pic:spPr>
+                    <a:xfrm>
+                      <a:off x="0" y="0"/>
+                      <a:ext cx="6400800" cy="2891790"/>
+                    </a:xfrm>
+                    <a:prstGeom prst="rect">
+                      <a:avLst/>
+                    </a:prstGeom>
+                  </pic:spPr>
+                </pic:pic>
+              </a:graphicData>
+            </a:graphic>
+          </wp:inline>
+        </w:drawing>
+      </w:r>
+    </w:p>
+    <w:p>
+      <w:pPr>
+        <w:pStyle w:val="Caption"/>
+      </w:pPr>
+      <w:r>
+        <w:t xml:space="preserve">Figure </w:t>
+      </w:r>
+      <w:fldSimple w:instr=" SEQ Figure \* ARABIC ">
+        <w:r>
+          <w:rPr>
+            <w:noProof/>
+          </w:rPr>
+          <w:t>1</w:t>
+        </w:r>
+      </w:fldSimple>
+      <w:r>
+        <w:rPr>
+          <w:noProof/>
+        </w:rPr>
+        <w:t>: GetUniqueColors()</w:t>
       </w:r>
     </w:p>
     <w:p>
@@ -3083,18 +3147,56 @@
         <w:pStyle w:val="Heading2"/>
       </w:pPr>
       <w:r>
-        <w:lastRenderedPageBreak/>
         <w:t>Graph complexity</w:t>
       </w:r>
     </w:p>
     <w:p>
       <w:r>
         <w:tab/>
+        <w:t xml:space="preserve">The complexity of Graph class </w:t>
+      </w:r>
+      <w:r>
+        <w:rPr>
+          <w:lang w:bidi="ar-EG"/>
+        </w:rPr>
+        <w:t xml:space="preserve">related to </w:t>
+      </w:r>
+      <w:r>
+        <w:rPr>
+          <w:lang w:bidi="ar-EG"/>
+        </w:rPr>
+        <w:t>GetUniqueColors ()</w:t>
+      </w:r>
+      <w:r>
+        <w:rPr>
+          <w:lang w:bidi="ar-EG"/>
+        </w:rPr>
+        <w:t xml:space="preserve"> function. </w:t>
+      </w:r>
+      <w:r>
+        <w:rPr>
+          <w:lang w:bidi="ar-EG"/>
+        </w:rPr>
+        <w:t>So,</w:t>
+      </w:r>
+      <w:r>
+        <w:rPr>
+          <w:lang w:bidi="ar-EG"/>
+        </w:rPr>
+        <w:t xml:space="preserve"> the overall complexity</w:t>
+      </w:r>
+      <w:r>
+        <w:rPr>
+          <w:color w:val="70AD47" w:themeColor="accent6"/>
+          <w:lang w:bidi="ar-EG"/>
+        </w:rPr>
+        <w:t xml:space="preserve"> </w:t>
       </w:r>
       <m:oMath>
         <m:r>
           <w:rPr>
             <w:rFonts w:ascii="Cambria Math" w:hAnsi="Cambria Math"/>
+            <w:color w:val="70AD47" w:themeColor="accent6"/>
           </w:rPr>
           <m:t>O</m:t>
         </m:r>
@@ -3104,6 +3206,7 @@
               <w:rPr>
                 <w:rFonts w:ascii="Cambria Math" w:hAnsi="Cambria Math"/>
                 <w:i/>
+                <w:color w:val="70AD47" w:themeColor="accent6"/>
               </w:rPr>
             </m:ctrlPr>
           </m:dPr>
@@ -3114,6 +3217,7 @@
                   <w:rPr>
                     <w:rFonts w:ascii="Cambria Math" w:hAnsi="Cambria Math"/>
                     <w:i/>
+                    <w:color w:val="70AD47" w:themeColor="accent6"/>
                   </w:rPr>
                 </m:ctrlPr>
               </m:sSupPr>
@@ -3121,6 +3225,7 @@
                 <m:r>
                   <w:rPr>
                     <w:rFonts w:ascii="Cambria Math" w:hAnsi="Cambria Math"/>
+                    <w:color w:val="70AD47" w:themeColor="accent6"/>
                   </w:rPr>
                   <m:t>N</m:t>
                 </m:r>
@@ -3129,6 +3234,7 @@
                 <m:r>
                   <w:rPr>
                     <w:rFonts w:ascii="Cambria Math" w:hAnsi="Cambria Math"/>
+                    <w:color w:val="70AD47" w:themeColor="accent6"/>
                   </w:rPr>
                   <m:t>2</m:t>
                 </m:r>
@@ -3346,6 +3452,7 @@
         <w:pStyle w:val="Heading3"/>
       </w:pPr>
       <w:r>
+        <w:lastRenderedPageBreak/>
         <w:t>private readonly Graph graph</w:t>
       </w:r>
     </w:p>
@@ -3357,13 +3464,7 @@
         <w:t xml:space="preserve">MST will use this variable to access the distinct color </w:t>
       </w:r>
       <w:r>
-        <w:t xml:space="preserve">array for calculating the size of </w:t>
-      </w:r>
-      <w:r>
-        <w:t xml:space="preserve">distinct </w:t>
-      </w:r>
-      <w:r>
-        <w:t>colors and calculating the distance</w:t>
+        <w:t>array for calculating the size of distinct colors and calculating the distance</w:t>
       </w:r>
       <w:r>
         <w:t xml:space="preserve">s as this is the second step in calculating the map this way optimize the space </w:t>
@@ -3403,6 +3504,9 @@
     </w:p>
     <w:p>
       <w:r>
+        <w:rPr>
+          <w:noProof/>
+        </w:rPr>
         <w:drawing>
           <wp:anchor distT="0" distB="0" distL="114300" distR="114300" simplePos="0" relativeHeight="251664384" behindDoc="0" locked="0" layoutInCell="1" allowOverlap="1" wp14:anchorId="240EB7E0" wp14:editId="22066EE0">
             <wp:simplePos x="0" y="0"/>
@@ -3427,7 +3531,7 @@
                     <pic:cNvPicPr/>
                   </pic:nvPicPr>
                   <pic:blipFill>
-                    <a:blip r:embed="rId12">
+                    <a:blip r:embed="rId13">
                       <a:extLst>
                         <a:ext uri="{28A0092B-C50C-407E-A947-70E740481C1C}">
                           <a14:useLocalDpi xmlns:a14="http://schemas.microsoft.com/office/drawing/2010/main" val="0"/>
@@ -3462,11 +3566,9 @@
       <w:r>
         <w:t xml:space="preserve">Example: In sample test case </w:t>
       </w:r>
-      <w:proofErr w:type="gramStart"/>
-      <w:r>
-        <w:t>1</w:t>
-      </w:r>
-      <w:proofErr w:type="gramEnd"/>
+      <w:r>
+        <w:t>one</w:t>
+      </w:r>
     </w:p>
     <w:p>
       <w:r>
@@ -3479,6 +3581,9 @@
     <w:p/>
     <w:p>
       <w:r>
+        <w:rPr>
+          <w:noProof/>
+        </w:rPr>
         <w:drawing>
           <wp:anchor distT="0" distB="0" distL="114300" distR="114300" simplePos="0" relativeHeight="251653120" behindDoc="0" locked="0" layoutInCell="1" allowOverlap="1" wp14:anchorId="0B59C64E" wp14:editId="0CB63FB6">
             <wp:simplePos x="0" y="0"/>
@@ -3503,7 +3608,7 @@
                     <pic:cNvPicPr/>
                   </pic:nvPicPr>
                   <pic:blipFill>
-                    <a:blip r:embed="rId13">
+                    <a:blip r:embed="rId14">
                       <a:extLst>
                         <a:ext uri="{28A0092B-C50C-407E-A947-70E740481C1C}">
                           <a14:useLocalDpi xmlns:a14="http://schemas.microsoft.com/office/drawing/2010/main" val="0"/>
@@ -3587,14 +3692,27 @@
                             <w:r>
                               <w:t xml:space="preserve">Figure </w:t>
                             </w:r>
-                            <w:fldSimple w:instr=" SEQ Figure \* ARABIC ">
-                              <w:r>
-                                <w:rPr>
-                                  <w:noProof/>
-                                </w:rPr>
-                                <w:t>1</w:t>
-                              </w:r>
-                            </w:fldSimple>
+                            <w:r>
+                              <w:fldChar w:fldCharType="begin"/>
+                            </w:r>
+                            <w:r>
+                              <w:instrText xml:space="preserve"> SEQ Figure \* ARABIC </w:instrText>
+                            </w:r>
+                            <w:r>
+                              <w:fldChar w:fldCharType="separate"/>
+                            </w:r>
+                            <w:r>
+                              <w:rPr>
+                                <w:noProof/>
+                              </w:rPr>
+                              <w:t>2</w:t>
+                            </w:r>
+                            <w:r>
+                              <w:rPr>
+                                <w:noProof/>
+                              </w:rPr>
+                              <w:fldChar w:fldCharType="end"/>
+                            </w:r>
                             <w:r>
                               <w:rPr>
                                 <w:noProof/>
@@ -3628,14 +3746,27 @@
                       <w:r>
                         <w:t xml:space="preserve">Figure </w:t>
                       </w:r>
-                      <w:fldSimple w:instr=" SEQ Figure \* ARABIC ">
-                        <w:r>
-                          <w:rPr>
-                            <w:noProof/>
-                          </w:rPr>
-                          <w:t>1</w:t>
-                        </w:r>
-                      </w:fldSimple>
+                      <w:r>
+                        <w:fldChar w:fldCharType="begin"/>
+                      </w:r>
+                      <w:r>
+                        <w:instrText xml:space="preserve"> SEQ Figure \* ARABIC </w:instrText>
+                      </w:r>
+                      <w:r>
+                        <w:fldChar w:fldCharType="separate"/>
+                      </w:r>
+                      <w:r>
+                        <w:rPr>
+                          <w:noProof/>
+                        </w:rPr>
+                        <w:t>2</w:t>
+                      </w:r>
+                      <w:r>
+                        <w:rPr>
+                          <w:noProof/>
+                        </w:rPr>
+                        <w:fldChar w:fldCharType="end"/>
+                      </w:r>
                       <w:r>
                         <w:rPr>
                           <w:noProof/>
@@ -3700,14 +3831,27 @@
                             <w:r>
                               <w:t xml:space="preserve">Figure </w:t>
                             </w:r>
-                            <w:fldSimple w:instr=" SEQ Figure \* ARABIC ">
-                              <w:r>
-                                <w:rPr>
-                                  <w:noProof/>
-                                </w:rPr>
-                                <w:t>2</w:t>
-                              </w:r>
-                            </w:fldSimple>
+                            <w:r>
+                              <w:fldChar w:fldCharType="begin"/>
+                            </w:r>
+                            <w:r>
+                              <w:instrText xml:space="preserve"> SEQ Figure \* ARABIC </w:instrText>
+                            </w:r>
+                            <w:r>
+                              <w:fldChar w:fldCharType="separate"/>
+                            </w:r>
+                            <w:r>
+                              <w:rPr>
+                                <w:noProof/>
+                              </w:rPr>
+                              <w:t>3</w:t>
+                            </w:r>
+                            <w:r>
+                              <w:rPr>
+                                <w:noProof/>
+                              </w:rPr>
+                              <w:fldChar w:fldCharType="end"/>
+                            </w:r>
                             <w:r>
                               <w:rPr>
                                 <w:noProof/>
@@ -3741,14 +3885,27 @@
                       <w:r>
                         <w:t xml:space="preserve">Figure </w:t>
                       </w:r>
-                      <w:fldSimple w:instr=" SEQ Figure \* ARABIC ">
-                        <w:r>
-                          <w:rPr>
-                            <w:noProof/>
-                          </w:rPr>
-                          <w:t>2</w:t>
-                        </w:r>
-                      </w:fldSimple>
+                      <w:r>
+                        <w:fldChar w:fldCharType="begin"/>
+                      </w:r>
+                      <w:r>
+                        <w:instrText xml:space="preserve"> SEQ Figure \* ARABIC </w:instrText>
+                      </w:r>
+                      <w:r>
+                        <w:fldChar w:fldCharType="separate"/>
+                      </w:r>
+                      <w:r>
+                        <w:rPr>
+                          <w:noProof/>
+                        </w:rPr>
+                        <w:t>3</w:t>
+                      </w:r>
+                      <w:r>
+                        <w:rPr>
+                          <w:noProof/>
+                        </w:rPr>
+                        <w:fldChar w:fldCharType="end"/>
+                      </w:r>
                       <w:r>
                         <w:rPr>
                           <w:noProof/>
@@ -3769,7 +3926,6 @@
         <w:pStyle w:val="Heading3"/>
       </w:pPr>
       <w:r>
-        <w:lastRenderedPageBreak/>
         <w:t xml:space="preserve">public </w:t>
       </w:r>
       <w:r>
@@ -3843,14 +3999,27 @@
                             <w:r>
                               <w:t xml:space="preserve">Figure </w:t>
                             </w:r>
-                            <w:fldSimple w:instr=" SEQ Figure \* ARABIC ">
-                              <w:r>
-                                <w:rPr>
-                                  <w:noProof/>
-                                </w:rPr>
-                                <w:t>3</w:t>
-                              </w:r>
-                            </w:fldSimple>
+                            <w:r>
+                              <w:fldChar w:fldCharType="begin"/>
+                            </w:r>
+                            <w:r>
+                              <w:instrText xml:space="preserve"> SEQ Figure \* ARABIC </w:instrText>
+                            </w:r>
+                            <w:r>
+                              <w:fldChar w:fldCharType="separate"/>
+                            </w:r>
+                            <w:r>
+                              <w:rPr>
+                                <w:noProof/>
+                              </w:rPr>
+                              <w:t>4</w:t>
+                            </w:r>
+                            <w:r>
+                              <w:rPr>
+                                <w:noProof/>
+                              </w:rPr>
+                              <w:fldChar w:fldCharType="end"/>
+                            </w:r>
                             <w:r>
                               <w:rPr>
                                 <w:noProof/>
@@ -3884,14 +4053,27 @@
                       <w:r>
                         <w:t xml:space="preserve">Figure </w:t>
                       </w:r>
-                      <w:fldSimple w:instr=" SEQ Figure \* ARABIC ">
-                        <w:r>
-                          <w:rPr>
-                            <w:noProof/>
-                          </w:rPr>
-                          <w:t>3</w:t>
-                        </w:r>
-                      </w:fldSimple>
+                      <w:r>
+                        <w:fldChar w:fldCharType="begin"/>
+                      </w:r>
+                      <w:r>
+                        <w:instrText xml:space="preserve"> SEQ Figure \* ARABIC </w:instrText>
+                      </w:r>
+                      <w:r>
+                        <w:fldChar w:fldCharType="separate"/>
+                      </w:r>
+                      <w:r>
+                        <w:rPr>
+                          <w:noProof/>
+                        </w:rPr>
+                        <w:t>4</w:t>
+                      </w:r>
+                      <w:r>
+                        <w:rPr>
+                          <w:noProof/>
+                        </w:rPr>
+                        <w:fldChar w:fldCharType="end"/>
+                      </w:r>
                       <w:r>
                         <w:rPr>
                           <w:noProof/>
@@ -3907,6 +4089,9 @@
         </mc:AlternateContent>
       </w:r>
       <w:r>
+        <w:rPr>
+          <w:noProof/>
+        </w:rPr>
         <w:drawing>
           <wp:anchor distT="0" distB="0" distL="114300" distR="114300" simplePos="0" relativeHeight="251678720" behindDoc="0" locked="0" layoutInCell="1" allowOverlap="1" wp14:anchorId="5FAC2D44" wp14:editId="0DF4EDEB">
             <wp:simplePos x="0" y="0"/>
@@ -3931,7 +4116,7 @@
                     <pic:cNvPicPr/>
                   </pic:nvPicPr>
                   <pic:blipFill>
-                    <a:blip r:embed="rId14">
+                    <a:blip r:embed="rId15">
                       <a:extLst>
                         <a:ext uri="{28A0092B-C50C-407E-A947-70E740481C1C}">
                           <a14:useLocalDpi xmlns:a14="http://schemas.microsoft.com/office/drawing/2010/main" val="0"/>
@@ -4103,6 +4288,7 @@
     </w:p>
     <w:p>
       <w:r>
+        <w:lastRenderedPageBreak/>
         <w:tab/>
         <w:t xml:space="preserve">The function </w:t>
       </w:r>
@@ -4288,19 +4474,7 @@
           <w:rPr>
             <w:rFonts w:ascii="Cambria Math" w:eastAsiaTheme="minorEastAsia" w:hAnsi="Cambria Math"/>
           </w:rPr>
-          <m:t xml:space="preserve"> ,</m:t>
-        </m:r>
-        <m:r>
-          <w:rPr>
-            <w:rFonts w:ascii="Cambria Math" w:eastAsiaTheme="minorEastAsia" w:hAnsi="Cambria Math"/>
-          </w:rPr>
-          <m:t xml:space="preserve">  </m:t>
-        </m:r>
-        <m:r>
-          <w:rPr>
-            <w:rFonts w:ascii="Cambria Math" w:eastAsiaTheme="minorEastAsia" w:hAnsi="Cambria Math"/>
-          </w:rPr>
-          <m:t xml:space="preserve"> </m:t>
+          <m:t xml:space="preserve"> ,   </m:t>
         </m:r>
         <m:sSup>
           <m:sSupPr>
@@ -4332,19 +4506,7 @@
           <w:rPr>
             <w:rFonts w:ascii="Cambria Math" w:eastAsiaTheme="minorEastAsia" w:hAnsi="Cambria Math"/>
           </w:rPr>
-          <m:t xml:space="preserve"> ϵ E ,</m:t>
-        </m:r>
-        <m:r>
-          <w:rPr>
-            <w:rFonts w:ascii="Cambria Math" w:eastAsiaTheme="minorEastAsia" w:hAnsi="Cambria Math"/>
-          </w:rPr>
-          <m:t xml:space="preserve">  </m:t>
-        </m:r>
-        <m:r>
-          <w:rPr>
-            <w:rFonts w:ascii="Cambria Math" w:eastAsiaTheme="minorEastAsia" w:hAnsi="Cambria Math"/>
-          </w:rPr>
-          <m:t xml:space="preserve"> </m:t>
+          <m:t xml:space="preserve"> ϵ E ,   </m:t>
         </m:r>
         <m:sSup>
           <m:sSupPr>
@@ -4393,24 +4555,90 @@
     </w:p>
     <w:p>
       <w:r>
+        <w:drawing>
+          <wp:anchor distT="0" distB="0" distL="114300" distR="114300" simplePos="0" relativeHeight="251649536" behindDoc="0" locked="0" layoutInCell="1" allowOverlap="1" wp14:anchorId="02696DAC" wp14:editId="790E406C">
+            <wp:simplePos x="0" y="0"/>
+            <wp:positionH relativeFrom="column">
+              <wp:posOffset>213360</wp:posOffset>
+            </wp:positionH>
+            <wp:positionV relativeFrom="paragraph">
+              <wp:posOffset>73660</wp:posOffset>
+            </wp:positionV>
+            <wp:extent cx="5250180" cy="1249680"/>
+            <wp:effectExtent l="0" t="0" r="7620" b="7620"/>
+            <wp:wrapNone/>
+            <wp:docPr id="9" name="Picture 9" descr="A picture containing graphical user interface&#10;&#10;Description automatically generated"/>
+            <wp:cNvGraphicFramePr>
+              <a:graphicFrameLocks xmlns:a="http://schemas.openxmlformats.org/drawingml/2006/main" noChangeAspect="1"/>
+            </wp:cNvGraphicFramePr>
+            <a:graphic xmlns:a="http://schemas.openxmlformats.org/drawingml/2006/main">
+              <a:graphicData uri="http://schemas.openxmlformats.org/drawingml/2006/picture">
+                <pic:pic xmlns:pic="http://schemas.openxmlformats.org/drawingml/2006/picture">
+                  <pic:nvPicPr>
+                    <pic:cNvPr id="9" name="Picture 9" descr="A picture containing graphical user interface&#10;&#10;Description automatically generated"/>
+                    <pic:cNvPicPr/>
+                  </pic:nvPicPr>
+                  <pic:blipFill>
+                    <a:blip r:embed="rId16">
+                      <a:extLst>
+                        <a:ext uri="{28A0092B-C50C-407E-A947-70E740481C1C}">
+                          <a14:useLocalDpi xmlns:a14="http://schemas.microsoft.com/office/drawing/2010/main" val="0"/>
+                        </a:ext>
+                      </a:extLst>
+                    </a:blip>
+                    <a:stretch>
+                      <a:fillRect/>
+                    </a:stretch>
+                  </pic:blipFill>
+                  <pic:spPr>
+                    <a:xfrm>
+                      <a:off x="0" y="0"/>
+                      <a:ext cx="5250180" cy="1249680"/>
+                    </a:xfrm>
+                    <a:prstGeom prst="rect">
+                      <a:avLst/>
+                    </a:prstGeom>
+                  </pic:spPr>
+                </pic:pic>
+              </a:graphicData>
+            </a:graphic>
+            <wp14:sizeRelH relativeFrom="page">
+              <wp14:pctWidth>0</wp14:pctWidth>
+            </wp14:sizeRelH>
+            <wp14:sizeRelV relativeFrom="page">
+              <wp14:pctHeight>0</wp14:pctHeight>
+            </wp14:sizeRelV>
+          </wp:anchor>
+        </w:drawing>
+      </w:r>
+    </w:p>
+    <w:p/>
+    <w:p>
+      <w:r>
+        <w:t xml:space="preserve"> </w:t>
+      </w:r>
+    </w:p>
+    <w:p/>
+    <w:p>
+      <w:r>
         <w:rPr>
           <w:noProof/>
         </w:rPr>
         <mc:AlternateContent>
           <mc:Choice Requires="wps">
             <w:drawing>
-              <wp:anchor distT="0" distB="0" distL="114300" distR="114300" simplePos="0" relativeHeight="251681280" behindDoc="0" locked="0" layoutInCell="1" allowOverlap="1" wp14:anchorId="11D4C95C" wp14:editId="2C99DDAA">
+              <wp:anchor distT="0" distB="0" distL="114300" distR="114300" simplePos="0" relativeHeight="251661824" behindDoc="0" locked="0" layoutInCell="1" allowOverlap="1" wp14:anchorId="10813E23" wp14:editId="02EDC818">
                 <wp:simplePos x="0" y="0"/>
                 <wp:positionH relativeFrom="column">
-                  <wp:posOffset>769620</wp:posOffset>
+                  <wp:posOffset>213360</wp:posOffset>
                 </wp:positionH>
                 <wp:positionV relativeFrom="paragraph">
-                  <wp:posOffset>1861820</wp:posOffset>
+                  <wp:posOffset>273050</wp:posOffset>
                 </wp:positionV>
-                <wp:extent cx="5463540" cy="635"/>
-                <wp:effectExtent l="0" t="0" r="0" b="0"/>
+                <wp:extent cx="5250180" cy="635"/>
+                <wp:effectExtent l="0" t="0" r="7620" b="0"/>
                 <wp:wrapNone/>
-                <wp:docPr id="8" name="Text Box 8"/>
+                <wp:docPr id="10" name="Text Box 10"/>
                 <wp:cNvGraphicFramePr/>
                 <a:graphic xmlns:a="http://schemas.openxmlformats.org/drawingml/2006/main">
                   <a:graphicData uri="http://schemas.microsoft.com/office/word/2010/wordprocessingShape">
@@ -4419,7 +4647,7 @@
                       <wps:spPr>
                         <a:xfrm>
                           <a:off x="0" y="0"/>
-                          <a:ext cx="5463540" cy="635"/>
+                          <a:ext cx="5250180" cy="635"/>
                         </a:xfrm>
                         <a:prstGeom prst="rect">
                           <a:avLst/>
@@ -4445,9 +4673,516 @@
                                 <w:rPr>
                                   <w:noProof/>
                                 </w:rPr>
-                                <w:t>4</w:t>
+                                <w:t>5</w:t>
                               </w:r>
                             </w:fldSimple>
+                            <w:r>
+                              <w:rPr>
+                                <w:noProof/>
+                              </w:rPr>
+                              <w:t>: Example 1 for color palette</w:t>
+                            </w:r>
+                          </w:p>
+                        </w:txbxContent>
+                      </wps:txbx>
+                      <wps:bodyPr rot="0" spcFirstLastPara="0" vertOverflow="overflow" horzOverflow="overflow" vert="horz" wrap="square" lIns="0" tIns="0" rIns="0" bIns="0" numCol="1" spcCol="0" rtlCol="1" fromWordArt="0" anchor="t" anchorCtr="0" forceAA="0" compatLnSpc="1">
+                        <a:prstTxWarp prst="textNoShape">
+                          <a:avLst/>
+                        </a:prstTxWarp>
+                        <a:spAutoFit/>
+                      </wps:bodyPr>
+                    </wps:wsp>
+                  </a:graphicData>
+                </a:graphic>
+              </wp:anchor>
+            </w:drawing>
+          </mc:Choice>
+          <mc:Fallback>
+            <w:pict>
+              <v:shape w14:anchorId="10813E23" id="Text Box 10" o:spid="_x0000_s1035" type="#_x0000_t202" style="position:absolute;margin-left:16.8pt;margin-top:21.5pt;width:413.4pt;height:.05pt;z-index:251661824;visibility:visible;mso-wrap-style:square;mso-wrap-distance-left:9pt;mso-wrap-distance-top:0;mso-wrap-distance-right:9pt;mso-wrap-distance-bottom:0;mso-position-horizontal:absolute;mso-position-horizontal-relative:text;mso-position-vertical:absolute;mso-position-vertical-relative:text;v-text-anchor:top" o:gfxdata="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" stroked="f">
+                <v:textbox style="mso-fit-shape-to-text:t" inset="0,0,0,0">
+                  <w:txbxContent>
+                    <w:p>
+                      <w:pPr>
+                        <w:pStyle w:val="Caption"/>
+                      </w:pPr>
+                      <w:r>
+                        <w:t xml:space="preserve">Figure </w:t>
+                      </w:r>
+                      <w:fldSimple w:instr=" SEQ Figure \* ARABIC ">
+                        <w:r>
+                          <w:rPr>
+                            <w:noProof/>
+                          </w:rPr>
+                          <w:t>5</w:t>
+                        </w:r>
+                      </w:fldSimple>
+                      <w:r>
+                        <w:rPr>
+                          <w:noProof/>
+                        </w:rPr>
+                        <w:t>: Example 1 for color palette</w:t>
+                      </w:r>
+                    </w:p>
+                  </w:txbxContent>
+                </v:textbox>
+              </v:shape>
+            </w:pict>
+          </mc:Fallback>
+        </mc:AlternateContent>
+      </w:r>
+    </w:p>
+    <w:p/>
+    <w:p>
+      <w:pPr>
+        <w:pStyle w:val="Heading2"/>
+      </w:pPr>
+      <w:r>
+        <w:t>MST Complexity</w:t>
+      </w:r>
+    </w:p>
+    <w:p/>
+    <w:p>
+      <w:pPr>
+        <w:pStyle w:val="Heading3"/>
+      </w:pPr>
+      <w:r>
+        <w:t>selectMinimumVertrc Complexity</w:t>
+      </w:r>
+    </w:p>
+    <w:p/>
+    <w:p>
+      <w:pPr>
+        <w:keepNext/>
+      </w:pPr>
+      <w:r>
+        <w:drawing>
+          <wp:inline distT="0" distB="0" distL="0" distR="0" wp14:anchorId="70C3BEAD" wp14:editId="0294815B">
+            <wp:extent cx="6400800" cy="1840865"/>
+            <wp:effectExtent l="0" t="0" r="0" b="6985"/>
+            <wp:docPr id="23" name="Picture 23" descr="Graphical user interface, text&#10;&#10;Description automatically generated"/>
+            <wp:cNvGraphicFramePr>
+              <a:graphicFrameLocks xmlns:a="http://schemas.openxmlformats.org/drawingml/2006/main" noChangeAspect="1"/>
+            </wp:cNvGraphicFramePr>
+            <a:graphic xmlns:a="http://schemas.openxmlformats.org/drawingml/2006/main">
+              <a:graphicData uri="http://schemas.openxmlformats.org/drawingml/2006/picture">
+                <pic:pic xmlns:pic="http://schemas.openxmlformats.org/drawingml/2006/picture">
+                  <pic:nvPicPr>
+                    <pic:cNvPr id="23" name="Picture 23" descr="Graphical user interface, text&#10;&#10;Description automatically generated"/>
+                    <pic:cNvPicPr/>
+                  </pic:nvPicPr>
+                  <pic:blipFill>
+                    <a:blip r:embed="rId17"/>
+                    <a:stretch>
+                      <a:fillRect/>
+                    </a:stretch>
+                  </pic:blipFill>
+                  <pic:spPr>
+                    <a:xfrm>
+                      <a:off x="0" y="0"/>
+                      <a:ext cx="6400800" cy="1840865"/>
+                    </a:xfrm>
+                    <a:prstGeom prst="rect">
+                      <a:avLst/>
+                    </a:prstGeom>
+                  </pic:spPr>
+                </pic:pic>
+              </a:graphicData>
+            </a:graphic>
+          </wp:inline>
+        </w:drawing>
+      </w:r>
+    </w:p>
+    <w:p>
+      <w:pPr>
+        <w:pStyle w:val="Caption"/>
+        <w:rPr>
+          <w:noProof/>
+        </w:rPr>
+      </w:pPr>
+      <w:r>
+        <w:t xml:space="preserve">Figure </w:t>
+      </w:r>
+      <w:fldSimple w:instr=" SEQ Figure \* ARABIC ">
+        <w:r>
+          <w:rPr>
+            <w:noProof/>
+          </w:rPr>
+          <w:t>6</w:t>
+        </w:r>
+      </w:fldSimple>
+      <w:r>
+        <w:rPr>
+          <w:noProof/>
+        </w:rPr>
+        <w:t>: SelectMinimumVertex function</w:t>
+      </w:r>
+    </w:p>
+    <w:p>
+      <w:r>
+        <w:t>The function complexity depends on the number of distinct colors (V</w:t>
+      </w:r>
+      <w:r>
+        <w:t xml:space="preserve">), Complexity  </w:t>
+      </w:r>
+      <m:oMath>
+        <m:r>
+          <w:rPr>
+            <w:rFonts w:ascii="Cambria Math" w:hAnsi="Cambria Math"/>
+          </w:rPr>
+          <m:t>O(</m:t>
+        </m:r>
+        <m:r>
+          <w:rPr>
+            <w:rFonts w:ascii="Cambria Math" w:hAnsi="Cambria Math"/>
+          </w:rPr>
+          <m:t>D</m:t>
+        </m:r>
+        <m:r>
+          <w:rPr>
+            <w:rFonts w:ascii="Cambria Math" w:hAnsi="Cambria Math"/>
+          </w:rPr>
+          <m:t>)</m:t>
+        </m:r>
+      </m:oMath>
+    </w:p>
+    <w:p/>
+    <w:p/>
+    <w:p/>
+    <w:p/>
+    <w:p>
+      <w:pPr>
+        <w:pStyle w:val="Heading3"/>
+      </w:pPr>
+      <w:r>
+        <w:lastRenderedPageBreak/>
+        <w:t>MST</w:t>
+      </w:r>
+      <w:r>
+        <w:t xml:space="preserve"> Complexity</w:t>
+      </w:r>
+    </w:p>
+    <w:p/>
+    <w:p>
+      <w:r>
+        <w:drawing>
+          <wp:inline distT="0" distB="0" distL="0" distR="0" wp14:anchorId="12516291" wp14:editId="573F1689">
+            <wp:extent cx="5761219" cy="3901778"/>
+            <wp:effectExtent l="0" t="0" r="0" b="3810"/>
+            <wp:docPr id="24" name="Picture 24" descr="Text&#10;&#10;Description automatically generated"/>
+            <wp:cNvGraphicFramePr>
+              <a:graphicFrameLocks xmlns:a="http://schemas.openxmlformats.org/drawingml/2006/main" noChangeAspect="1"/>
+            </wp:cNvGraphicFramePr>
+            <a:graphic xmlns:a="http://schemas.openxmlformats.org/drawingml/2006/main">
+              <a:graphicData uri="http://schemas.openxmlformats.org/drawingml/2006/picture">
+                <pic:pic xmlns:pic="http://schemas.openxmlformats.org/drawingml/2006/picture">
+                  <pic:nvPicPr>
+                    <pic:cNvPr id="24" name="Picture 24" descr="Text&#10;&#10;Description automatically generated"/>
+                    <pic:cNvPicPr/>
+                  </pic:nvPicPr>
+                  <pic:blipFill>
+                    <a:blip r:embed="rId18"/>
+                    <a:stretch>
+                      <a:fillRect/>
+                    </a:stretch>
+                  </pic:blipFill>
+                  <pic:spPr>
+                    <a:xfrm>
+                      <a:off x="0" y="0"/>
+                      <a:ext cx="5761219" cy="3901778"/>
+                    </a:xfrm>
+                    <a:prstGeom prst="rect">
+                      <a:avLst/>
+                    </a:prstGeom>
+                  </pic:spPr>
+                </pic:pic>
+              </a:graphicData>
+            </a:graphic>
+          </wp:inline>
+        </w:drawing>
+      </w:r>
+    </w:p>
+    <w:p>
+      <w:r>
+        <w:drawing>
+          <wp:inline distT="0" distB="0" distL="0" distR="0" wp14:anchorId="262717C0" wp14:editId="6DD7437A">
+            <wp:extent cx="6400800" cy="2557145"/>
+            <wp:effectExtent l="0" t="0" r="0" b="0"/>
+            <wp:docPr id="25" name="Picture 25" descr="Text&#10;&#10;Description automatically generated"/>
+            <wp:cNvGraphicFramePr>
+              <a:graphicFrameLocks xmlns:a="http://schemas.openxmlformats.org/drawingml/2006/main" noChangeAspect="1"/>
+            </wp:cNvGraphicFramePr>
+            <a:graphic xmlns:a="http://schemas.openxmlformats.org/drawingml/2006/main">
+              <a:graphicData uri="http://schemas.openxmlformats.org/drawingml/2006/picture">
+                <pic:pic xmlns:pic="http://schemas.openxmlformats.org/drawingml/2006/picture">
+                  <pic:nvPicPr>
+                    <pic:cNvPr id="25" name="Picture 25" descr="Text&#10;&#10;Description automatically generated"/>
+                    <pic:cNvPicPr/>
+                  </pic:nvPicPr>
+                  <pic:blipFill>
+                    <a:blip r:embed="rId19"/>
+                    <a:stretch>
+                      <a:fillRect/>
+                    </a:stretch>
+                  </pic:blipFill>
+                  <pic:spPr>
+                    <a:xfrm>
+                      <a:off x="0" y="0"/>
+                      <a:ext cx="6400800" cy="2557145"/>
+                    </a:xfrm>
+                    <a:prstGeom prst="rect">
+                      <a:avLst/>
+                    </a:prstGeom>
+                  </pic:spPr>
+                </pic:pic>
+              </a:graphicData>
+            </a:graphic>
+          </wp:inline>
+        </w:drawing>
+      </w:r>
+    </w:p>
+    <w:p/>
+    <w:p/>
+    <w:p>
+      <w:r>
+        <w:t>The function complexity depends on</w:t>
+      </w:r>
+      <w:r>
+        <w:t xml:space="preserve"> the </w:t>
+      </w:r>
+      <w:r>
+        <w:t xml:space="preserve">nested loop </w:t>
+      </w:r>
+      <w:r>
+        <w:t xml:space="preserve">that iterates </w:t>
+      </w:r>
+      <w:r>
+        <w:t>on the edge</w:t>
+      </w:r>
+      <w:r>
+        <w:t>s</w:t>
+      </w:r>
+      <w:r>
+        <w:t xml:space="preserve"> then search for the minimum weighted node </w:t>
+      </w:r>
+      <w:r>
+        <w:t xml:space="preserve">for all vertices </w:t>
+      </w:r>
+      <w:r>
+        <w:t xml:space="preserve">Complexity =  </w:t>
+      </w:r>
+      <m:oMath>
+        <m:r>
+          <w:rPr>
+            <w:rFonts w:ascii="Cambria Math" w:hAnsi="Cambria Math"/>
+          </w:rPr>
+          <m:t>O</m:t>
+        </m:r>
+        <m:d>
+          <m:dPr>
+            <m:ctrlPr>
+              <w:rPr>
+                <w:rFonts w:ascii="Cambria Math" w:hAnsi="Cambria Math"/>
+                <w:i/>
+              </w:rPr>
+            </m:ctrlPr>
+          </m:dPr>
+          <m:e>
+            <m:sSup>
+              <m:sSupPr>
+                <m:ctrlPr>
+                  <w:rPr>
+                    <w:rFonts w:ascii="Cambria Math" w:hAnsi="Cambria Math"/>
+                    <w:i/>
+                  </w:rPr>
+                </m:ctrlPr>
+              </m:sSupPr>
+              <m:e>
+                <m:r>
+                  <w:rPr>
+                    <w:rFonts w:ascii="Cambria Math" w:hAnsi="Cambria Math"/>
+                  </w:rPr>
+                  <m:t>D</m:t>
+                </m:r>
+              </m:e>
+              <m:sup>
+                <m:r>
+                  <w:rPr>
+                    <w:rFonts w:ascii="Cambria Math" w:hAnsi="Cambria Math"/>
+                  </w:rPr>
+                  <m:t>2</m:t>
+                </m:r>
+              </m:sup>
+            </m:sSup>
+          </m:e>
+        </m:d>
+      </m:oMath>
+    </w:p>
+    <w:p/>
+    <w:p>
+      <w:pPr>
+        <w:pStyle w:val="Heading1"/>
+      </w:pPr>
+      <w:r>
+        <w:t>Palette generation</w:t>
+      </w:r>
+    </w:p>
+    <w:p/>
+    <w:p>
+      <w:pPr>
+        <w:pStyle w:val="Heading2"/>
+      </w:pPr>
+      <w:r>
+        <w:t>Why palette?</w:t>
+      </w:r>
+    </w:p>
+    <w:p>
+      <w:r>
+        <w:rPr>
+          <w:noProof/>
+        </w:rPr>
+        <w:drawing>
+          <wp:anchor distT="0" distB="0" distL="114300" distR="114300" simplePos="0" relativeHeight="251667968" behindDoc="0" locked="0" layoutInCell="1" allowOverlap="1" wp14:anchorId="63ED058B" wp14:editId="65F0CAB0">
+            <wp:simplePos x="0" y="0"/>
+            <wp:positionH relativeFrom="column">
+              <wp:posOffset>769620</wp:posOffset>
+            </wp:positionH>
+            <wp:positionV relativeFrom="paragraph">
+              <wp:posOffset>641985</wp:posOffset>
+            </wp:positionV>
+            <wp:extent cx="5463540" cy="1707515"/>
+            <wp:effectExtent l="0" t="0" r="3810" b="6985"/>
+            <wp:wrapNone/>
+            <wp:docPr id="7" name="Picture 7" descr="A picture containing text, clock&#10;&#10;Description automatically generated"/>
+            <wp:cNvGraphicFramePr>
+              <a:graphicFrameLocks xmlns:a="http://schemas.openxmlformats.org/drawingml/2006/main" noChangeAspect="1"/>
+            </wp:cNvGraphicFramePr>
+            <a:graphic xmlns:a="http://schemas.openxmlformats.org/drawingml/2006/main">
+              <a:graphicData uri="http://schemas.openxmlformats.org/drawingml/2006/picture">
+                <pic:pic xmlns:pic="http://schemas.openxmlformats.org/drawingml/2006/picture">
+                  <pic:nvPicPr>
+                    <pic:cNvPr id="7" name="Picture 7" descr="A picture containing text, clock&#10;&#10;Description automatically generated"/>
+                    <pic:cNvPicPr/>
+                  </pic:nvPicPr>
+                  <pic:blipFill>
+                    <a:blip r:embed="rId20">
+                      <a:extLst>
+                        <a:ext uri="{28A0092B-C50C-407E-A947-70E740481C1C}">
+                          <a14:useLocalDpi xmlns:a14="http://schemas.microsoft.com/office/drawing/2010/main" val="0"/>
+                        </a:ext>
+                      </a:extLst>
+                    </a:blip>
+                    <a:stretch>
+                      <a:fillRect/>
+                    </a:stretch>
+                  </pic:blipFill>
+                  <pic:spPr>
+                    <a:xfrm>
+                      <a:off x="0" y="0"/>
+                      <a:ext cx="5463540" cy="1707515"/>
+                    </a:xfrm>
+                    <a:prstGeom prst="rect">
+                      <a:avLst/>
+                    </a:prstGeom>
+                  </pic:spPr>
+                </pic:pic>
+              </a:graphicData>
+            </a:graphic>
+            <wp14:sizeRelH relativeFrom="page">
+              <wp14:pctWidth>0</wp14:pctWidth>
+            </wp14:sizeRelH>
+            <wp14:sizeRelV relativeFrom="page">
+              <wp14:pctHeight>0</wp14:pctHeight>
+            </wp14:sizeRelV>
+          </wp:anchor>
+        </w:drawing>
+      </w:r>
+      <w:r>
+        <w:tab/>
+      </w:r>
+      <w:r>
+        <w:t xml:space="preserve">As quantization is process of reduction number of colors in the image so we should know what colors to use and what colors to replace. </w:t>
+      </w:r>
+      <w:r>
+        <w:t>This will happen by the helping of the color palette which mapped the similar color to their representative in the color palette.</w:t>
+      </w:r>
+    </w:p>
+    <w:p/>
+    <w:p/>
+    <w:p/>
+    <w:p/>
+    <w:p/>
+    <w:p/>
+    <w:p>
+      <w:r>
+        <w:rPr>
+          <w:noProof/>
+        </w:rPr>
+        <mc:AlternateContent>
+          <mc:Choice Requires="wps">
+            <w:drawing>
+              <wp:anchor distT="0" distB="0" distL="114300" distR="114300" simplePos="0" relativeHeight="251671040" behindDoc="0" locked="0" layoutInCell="1" allowOverlap="1" wp14:anchorId="11D4C95C" wp14:editId="6554301A">
+                <wp:simplePos x="0" y="0"/>
+                <wp:positionH relativeFrom="column">
+                  <wp:posOffset>769620</wp:posOffset>
+                </wp:positionH>
+                <wp:positionV relativeFrom="paragraph">
+                  <wp:posOffset>18415</wp:posOffset>
+                </wp:positionV>
+                <wp:extent cx="5463540" cy="266700"/>
+                <wp:effectExtent l="0" t="0" r="3810" b="0"/>
+                <wp:wrapNone/>
+                <wp:docPr id="8" name="Text Box 8"/>
+                <wp:cNvGraphicFramePr/>
+                <a:graphic xmlns:a="http://schemas.openxmlformats.org/drawingml/2006/main">
+                  <a:graphicData uri="http://schemas.microsoft.com/office/word/2010/wordprocessingShape">
+                    <wps:wsp>
+                      <wps:cNvSpPr txBox="1"/>
+                      <wps:spPr>
+                        <a:xfrm>
+                          <a:off x="0" y="0"/>
+                          <a:ext cx="5463540" cy="266700"/>
+                        </a:xfrm>
+                        <a:prstGeom prst="rect">
+                          <a:avLst/>
+                        </a:prstGeom>
+                        <a:solidFill>
+                          <a:prstClr val="white"/>
+                        </a:solidFill>
+                        <a:ln>
+                          <a:noFill/>
+                        </a:ln>
+                      </wps:spPr>
+                      <wps:txbx>
+                        <w:txbxContent>
+                          <w:p>
+                            <w:pPr>
+                              <w:pStyle w:val="Caption"/>
+                            </w:pPr>
+                            <w:r>
+                              <w:t xml:space="preserve">Figure </w:t>
+                            </w:r>
+                            <w:r>
+                              <w:fldChar w:fldCharType="begin"/>
+                            </w:r>
+                            <w:r>
+                              <w:instrText xml:space="preserve"> SEQ Figure \* ARABIC </w:instrText>
+                            </w:r>
+                            <w:r>
+                              <w:fldChar w:fldCharType="separate"/>
+                            </w:r>
+                            <w:r>
+                              <w:rPr>
+                                <w:noProof/>
+                              </w:rPr>
+                              <w:t>7</w:t>
+                            </w:r>
+                            <w:r>
+                              <w:rPr>
+                                <w:noProof/>
+                              </w:rPr>
+                              <w:fldChar w:fldCharType="end"/>
+                            </w:r>
                             <w:r>
                               <w:rPr>
                                 <w:noProof/>
@@ -4471,7 +5206,7 @@
           </mc:Choice>
           <mc:Fallback>
             <w:pict>
-              <v:shape w14:anchorId="11D4C95C" id="Text Box 8" o:spid="_x0000_s1035" type="#_x0000_t202" style="position:absolute;margin-left:60.6pt;margin-top:146.6pt;width:430.2pt;height:.05pt;z-index:251681280;visibility:visible;mso-wrap-style:square;mso-wrap-distance-left:9pt;mso-wrap-distance-top:0;mso-wrap-distance-right:9pt;mso-wrap-distance-bottom:0;mso-position-horizontal:absolute;mso-position-horizontal-relative:text;mso-position-vertical:absolute;mso-position-vertical-relative:text;v-text-anchor:top" o:gfxdata="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" stroked="f">
+              <v:shape w14:anchorId="11D4C95C" id="Text Box 8" o:spid="_x0000_s1036" type="#_x0000_t202" style="position:absolute;margin-left:60.6pt;margin-top:1.45pt;width:430.2pt;height:21pt;z-index:251671040;visibility:visible;mso-wrap-style:square;mso-wrap-distance-left:9pt;mso-wrap-distance-top:0;mso-wrap-distance-right:9pt;mso-wrap-distance-bottom:0;mso-position-horizontal:absolute;mso-position-horizontal-relative:text;mso-position-vertical:absolute;mso-position-vertical-relative:text;v-text-anchor:top" o:gfxdata="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" stroked="f">
                 <v:textbox style="mso-fit-shape-to-text:t" inset="0,0,0,0">
                   <w:txbxContent>
                     <w:p>
@@ -4481,14 +5216,27 @@
                       <w:r>
                         <w:t xml:space="preserve">Figure </w:t>
                       </w:r>
-                      <w:fldSimple w:instr=" SEQ Figure \* ARABIC ">
-                        <w:r>
-                          <w:rPr>
-                            <w:noProof/>
-                          </w:rPr>
-                          <w:t>4</w:t>
-                        </w:r>
-                      </w:fldSimple>
+                      <w:r>
+                        <w:fldChar w:fldCharType="begin"/>
+                      </w:r>
+                      <w:r>
+                        <w:instrText xml:space="preserve"> SEQ Figure \* ARABIC </w:instrText>
+                      </w:r>
+                      <w:r>
+                        <w:fldChar w:fldCharType="separate"/>
+                      </w:r>
+                      <w:r>
+                        <w:rPr>
+                          <w:noProof/>
+                        </w:rPr>
+                        <w:t>7</w:t>
+                      </w:r>
+                      <w:r>
+                        <w:rPr>
+                          <w:noProof/>
+                        </w:rPr>
+                        <w:fldChar w:fldCharType="end"/>
+                      </w:r>
                       <w:r>
                         <w:rPr>
                           <w:noProof/>
@@ -4503,20 +5251,445 @@
           </mc:Fallback>
         </mc:AlternateContent>
       </w:r>
+    </w:p>
+    <w:p>
+      <w:pPr>
+        <w:pStyle w:val="Heading2"/>
+      </w:pPr>
+      <w:r>
+        <w:t>Palette construction</w:t>
+      </w:r>
+    </w:p>
+    <w:p>
+      <w:r>
+        <w:tab/>
+      </w:r>
+      <w:r>
+        <w:t xml:space="preserve">"Cluster" class will </w:t>
+      </w:r>
+      <w:proofErr w:type="gramStart"/>
+      <w:r>
+        <w:t>be used</w:t>
+      </w:r>
+      <w:proofErr w:type="gramEnd"/>
+      <w:r>
+        <w:t xml:space="preserve"> to construct the palette</w:t>
+      </w:r>
+      <w:r>
+        <w:t xml:space="preserve">. Process of constructing is based on clustering algorithm which aims to </w:t>
+      </w:r>
+      <w:r>
+        <w:t>map</w:t>
+      </w:r>
+      <w:r>
+        <w:t xml:space="preserve"> each vertex (pixel or color)</w:t>
+      </w:r>
+      <w:r>
+        <w:t xml:space="preserve"> to a cluster which all members of that cluster have </w:t>
+      </w:r>
+      <w:r>
+        <w:t>comparable properties</w:t>
+      </w:r>
+      <w:r>
+        <w:t xml:space="preserve"> </w:t>
+      </w:r>
+      <w:r>
+        <w:t>then</w:t>
+      </w:r>
+      <w:r>
+        <w:t xml:space="preserve"> choose a </w:t>
+      </w:r>
+      <w:r>
+        <w:t>representative</w:t>
+      </w:r>
+      <w:r>
+        <w:t xml:space="preserve"> for each cluster and put it in color palette </w:t>
+      </w:r>
+      <w:r>
+        <w:t>finally</w:t>
+      </w:r>
+      <w:r>
+        <w:t xml:space="preserve"> replace </w:t>
+      </w:r>
+      <w:r>
+        <w:t xml:space="preserve">each vertex in the image to its </w:t>
+      </w:r>
+      <w:r>
+        <w:t>representative from the color palette.</w:t>
+      </w:r>
+    </w:p>
+    <w:p>
+      <w:r>
+        <w:tab/>
+        <w:t xml:space="preserve">The algorithm assumes that all </w:t>
+      </w:r>
+      <w:r>
+        <w:t xml:space="preserve">vertices are initially in one cluster then removing (k – 1) most expensive weight from the connected MST </w:t>
+      </w:r>
+      <w:r>
+        <w:t xml:space="preserve">and then apply BFS algorithm on the vertices to form </w:t>
+      </w:r>
+      <w:r>
+        <w:t xml:space="preserve">k different trees each tree node is begin from the point of removal </w:t>
+      </w:r>
+    </w:p>
+    <w:p>
+      <w:pPr>
+        <w:pStyle w:val="ListParagraph"/>
+        <w:numPr>
+          <w:ilvl w:val="0"/>
+          <w:numId w:val="30"/>
+        </w:numPr>
+      </w:pPr>
+      <w:r>
+        <w:t>int numberOfClusters</w:t>
+      </w:r>
+    </w:p>
+    <w:p>
+      <w:pPr>
+        <w:pStyle w:val="ListParagraph"/>
+        <w:numPr>
+          <w:ilvl w:val="0"/>
+          <w:numId w:val="30"/>
+        </w:numPr>
+      </w:pPr>
+      <w:r>
+        <w:t>Graph graph</w:t>
+      </w:r>
+    </w:p>
+    <w:p>
+      <w:pPr>
+        <w:pStyle w:val="ListParagraph"/>
+        <w:numPr>
+          <w:ilvl w:val="0"/>
+          <w:numId w:val="30"/>
+        </w:numPr>
+      </w:pPr>
+      <w:r>
+        <w:t>Prim prim</w:t>
+      </w:r>
+    </w:p>
+    <w:p>
+      <w:pPr>
+        <w:pStyle w:val="ListParagraph"/>
+        <w:numPr>
+          <w:ilvl w:val="0"/>
+          <w:numId w:val="30"/>
+        </w:numPr>
+      </w:pPr>
+      <w:r>
+        <w:t xml:space="preserve">public </w:t>
+      </w:r>
+      <w:r>
+        <w:t>Cluster (</w:t>
+      </w:r>
+      <w:r>
+        <w:t>Prim prim, Graph graph, int K)</w:t>
+      </w:r>
+    </w:p>
+    <w:p>
+      <w:pPr>
+        <w:pStyle w:val="ListParagraph"/>
+        <w:numPr>
+          <w:ilvl w:val="0"/>
+          <w:numId w:val="30"/>
+        </w:numPr>
+      </w:pPr>
+      <w:r>
+        <w:t xml:space="preserve">private </w:t>
+      </w:r>
+      <w:r>
+        <w:t>RGBPixel [,</w:t>
+      </w:r>
+      <w:r>
+        <w:t xml:space="preserve">] </w:t>
+      </w:r>
+      <w:r>
+        <w:t>GeneratePallete (</w:t>
+      </w:r>
+      <w:r>
+        <w:t>)</w:t>
+      </w:r>
+    </w:p>
+    <w:p>
+      <w:pPr>
+        <w:pStyle w:val="ListParagraph"/>
+        <w:numPr>
+          <w:ilvl w:val="0"/>
+          <w:numId w:val="30"/>
+        </w:numPr>
+      </w:pPr>
+      <w:r>
+        <w:t xml:space="preserve">public </w:t>
+      </w:r>
+      <w:r>
+        <w:t>RGBPixel [</w:t>
+      </w:r>
+      <w:r>
+        <w:t xml:space="preserve">,] </w:t>
+      </w:r>
+      <w:r>
+        <w:t>GetQuantizedImage (</w:t>
+      </w:r>
+      <w:r>
+        <w:t>)</w:t>
+      </w:r>
+    </w:p>
+    <w:p>
+      <w:pPr>
+        <w:pStyle w:val="Heading3"/>
+      </w:pPr>
+      <w:r>
+        <w:t>int numberOfClusters</w:t>
+      </w:r>
+    </w:p>
+    <w:p>
+      <w:r>
+        <w:tab/>
+        <w:t xml:space="preserve">Number of desire </w:t>
+      </w:r>
+      <w:r>
+        <w:t xml:space="preserve">clusters. </w:t>
+      </w:r>
+      <w:r>
+        <w:t xml:space="preserve">Taken as an input from the </w:t>
+      </w:r>
+      <w:r>
+        <w:t>"MainF</w:t>
+      </w:r>
+      <w:r>
+        <w:t>orm</w:t>
+      </w:r>
+      <w:r>
+        <w:t>"</w:t>
+      </w:r>
+      <w:r>
+        <w:t>.</w:t>
+      </w:r>
+    </w:p>
+    <w:p>
+      <w:pPr>
+        <w:pStyle w:val="Heading3"/>
+      </w:pPr>
+      <w:r>
+        <w:t>Graph graph</w:t>
+      </w:r>
+    </w:p>
+    <w:p>
+      <w:r>
+        <w:tab/>
+      </w:r>
+      <w:r>
+        <w:t xml:space="preserve">Graph variable allows us to use </w:t>
+      </w:r>
+      <w:r>
+        <w:t>UniqueColors</w:t>
+      </w:r>
+      <w:r>
+        <w:t xml:space="preserve"> array to map the colors.</w:t>
+      </w:r>
+    </w:p>
+    <w:p>
+      <w:pPr>
+        <w:pStyle w:val="Heading3"/>
+      </w:pPr>
+      <w:r>
+        <w:t>Prim prim</w:t>
+      </w:r>
+    </w:p>
+    <w:p>
+      <w:r>
+        <w:tab/>
+      </w:r>
+      <w:r>
+        <w:t xml:space="preserve">Prim variable allows us to </w:t>
+      </w:r>
+      <w:r>
+        <w:t>parent and value arrays that stores the MST.</w:t>
+      </w:r>
+    </w:p>
+    <w:p/>
+    <w:p>
+      <w:pPr>
+        <w:pStyle w:val="Heading3"/>
+      </w:pPr>
+      <w:r>
+        <w:t xml:space="preserve">public </w:t>
+      </w:r>
+      <w:r>
+        <w:t>Cluster (</w:t>
+      </w:r>
+      <w:r>
+        <w:t>Prim prim, Graph graph, int K)</w:t>
+      </w:r>
+    </w:p>
+    <w:p>
+      <w:r>
+        <w:tab/>
+        <w:t xml:space="preserve">A constructor that </w:t>
+      </w:r>
+      <w:r>
+        <w:t>initializes</w:t>
+      </w:r>
+      <w:r>
+        <w:t xml:space="preserve"> </w:t>
+      </w:r>
+      <w:r>
+        <w:t xml:space="preserve">graph, </w:t>
+      </w:r>
+      <w:r>
+        <w:t>prim,</w:t>
+      </w:r>
+      <w:r>
+        <w:t xml:space="preserve"> and number of clusters </w:t>
+      </w:r>
+      <w:r>
+        <w:t xml:space="preserve">once the object is instantiated </w:t>
+      </w:r>
+      <w:r>
+        <w:t xml:space="preserve">to avoid accessing any empty </w:t>
+      </w:r>
+      <w:r>
+        <w:t>items</w:t>
+      </w:r>
+      <w:r>
+        <w:t>.</w:t>
+      </w:r>
+    </w:p>
+    <w:p>
+      <w:pPr>
+        <w:pStyle w:val="Heading3"/>
+      </w:pPr>
+      <w:r>
+        <w:t xml:space="preserve">private </w:t>
+      </w:r>
+      <w:r>
+        <w:t>RGBPixel [,</w:t>
+      </w:r>
+      <w:r>
+        <w:t xml:space="preserve">] </w:t>
+      </w:r>
+      <w:r>
+        <w:t>GeneratePallete (</w:t>
+      </w:r>
+      <w:r>
+        <w:t>)</w:t>
+      </w:r>
+    </w:p>
+    <w:p>
+      <w:r>
+        <w:tab/>
+      </w:r>
+      <w:r>
+        <w:t>"</w:t>
+      </w:r>
+      <w:r>
+        <w:t>GeneratePal</w:t>
+      </w:r>
+      <w:r>
+        <w:t xml:space="preserve">ette" function is responsible for producing "K" clusters </w:t>
+      </w:r>
+      <w:r>
+        <w:t>as it take the "MST" from the prim and remove the most (K – 1) expensive weight</w:t>
+      </w:r>
+      <w:r>
+        <w:t xml:space="preserve">ed </w:t>
+      </w:r>
+      <w:r>
+        <w:t>edges and</w:t>
+      </w:r>
+      <w:r>
+        <w:t xml:space="preserve"> then make sub </w:t>
+      </w:r>
+      <w:proofErr w:type="gramStart"/>
+      <w:r>
+        <w:t>trees .</w:t>
+      </w:r>
+      <w:proofErr w:type="gramEnd"/>
+      <w:r>
+        <w:t xml:space="preserve"> </w:t>
+      </w:r>
+    </w:p>
+    <w:p/>
+    <w:p>
+      <w:pPr>
+        <w:pStyle w:val="Heading3"/>
+      </w:pPr>
+      <w:r>
+        <w:t xml:space="preserve">public </w:t>
+      </w:r>
+      <w:r>
+        <w:t>RGBPixel [</w:t>
+      </w:r>
+      <w:r>
+        <w:t xml:space="preserve">,] </w:t>
+      </w:r>
+      <w:r>
+        <w:t>GetQuantizedImage (</w:t>
+      </w:r>
+      <w:r>
+        <w:t>)</w:t>
+      </w:r>
+    </w:p>
+    <w:p>
+      <w:r>
+        <w:tab/>
+        <w:t>"</w:t>
+      </w:r>
+      <w:r>
+        <w:t xml:space="preserve"> </w:t>
+      </w:r>
+      <w:r>
+        <w:t>GetQuantizedImage</w:t>
+      </w:r>
+      <w:r>
+        <w:t xml:space="preserve">" function </w:t>
+      </w:r>
+      <w:r>
+        <w:t xml:space="preserve">to map each pixel in "ImageMatrix" to its </w:t>
+      </w:r>
+      <w:r>
+        <w:t>representative</w:t>
+      </w:r>
+      <w:r>
+        <w:t xml:space="preserve"> </w:t>
+      </w:r>
+      <w:r>
+        <w:t>color in map (color palette).</w:t>
+      </w:r>
+    </w:p>
+    <w:p>
+      <w:r>
+        <w:tab/>
+        <w:t xml:space="preserve">Return the ImageMatrix so that we can show it in the form. </w:t>
+      </w:r>
+    </w:p>
+    <w:p/>
+    <w:p>
+      <w:pPr>
+        <w:pStyle w:val="Heading2"/>
+      </w:pPr>
+      <w:r>
+        <w:t>Palette Complexity</w:t>
+      </w:r>
+    </w:p>
+    <w:p/>
+    <w:p>
+      <w:pPr>
+        <w:pStyle w:val="Heading3"/>
+      </w:pPr>
+      <w:r>
+        <w:t>GeneratePalette</w:t>
+      </w:r>
+    </w:p>
+    <w:p/>
+    <w:p>
       <w:r>
         <w:drawing>
-          <wp:anchor distT="0" distB="0" distL="114300" distR="114300" simplePos="0" relativeHeight="251680768" behindDoc="0" locked="0" layoutInCell="1" allowOverlap="1" wp14:anchorId="63ED058B" wp14:editId="685C1993">
-            <wp:simplePos x="0" y="0"/>
-            <wp:positionH relativeFrom="column">
-              <wp:posOffset>769621</wp:posOffset>
-            </wp:positionH>
-            <wp:positionV relativeFrom="paragraph">
-              <wp:posOffset>97155</wp:posOffset>
-            </wp:positionV>
-            <wp:extent cx="5463540" cy="1707946"/>
-            <wp:effectExtent l="0" t="0" r="3810" b="6985"/>
-            <wp:wrapNone/>
-            <wp:docPr id="7" name="Picture 7" descr="A picture containing text, clock&#10;&#10;Description automatically generated"/>
+          <wp:inline distT="0" distB="0" distL="0" distR="0" wp14:anchorId="0B4438D9" wp14:editId="48180A07">
+            <wp:extent cx="6400800" cy="3251835"/>
+            <wp:effectExtent l="0" t="0" r="0" b="5715"/>
+            <wp:docPr id="19" name="Picture 19" descr="Text&#10;&#10;Description automatically generated"/>
             <wp:cNvGraphicFramePr>
               <a:graphicFrameLocks xmlns:a="http://schemas.openxmlformats.org/drawingml/2006/main" noChangeAspect="1"/>
             </wp:cNvGraphicFramePr>
@@ -4524,17 +5697,11 @@
               <a:graphicData uri="http://schemas.openxmlformats.org/drawingml/2006/picture">
                 <pic:pic xmlns:pic="http://schemas.openxmlformats.org/drawingml/2006/picture">
                   <pic:nvPicPr>
-                    <pic:cNvPr id="7" name="Picture 7" descr="A picture containing text, clock&#10;&#10;Description automatically generated"/>
+                    <pic:cNvPr id="19" name="Picture 19" descr="Text&#10;&#10;Description automatically generated"/>
                     <pic:cNvPicPr/>
                   </pic:nvPicPr>
                   <pic:blipFill>
-                    <a:blip r:embed="rId15">
-                      <a:extLst>
-                        <a:ext uri="{28A0092B-C50C-407E-A947-70E740481C1C}">
-                          <a14:useLocalDpi xmlns:a14="http://schemas.microsoft.com/office/drawing/2010/main" val="0"/>
-                        </a:ext>
-                      </a:extLst>
-                    </a:blip>
+                    <a:blip r:embed="rId21"/>
                     <a:stretch>
                       <a:fillRect/>
                     </a:stretch>
@@ -4542,7 +5709,7 @@
                   <pic:spPr>
                     <a:xfrm>
                       <a:off x="0" y="0"/>
-                      <a:ext cx="5471098" cy="1710309"/>
+                      <a:ext cx="6400800" cy="3251835"/>
                     </a:xfrm>
                     <a:prstGeom prst="rect">
                       <a:avLst/>
@@ -4551,31 +5718,208 @@
                 </pic:pic>
               </a:graphicData>
             </a:graphic>
-            <wp14:sizeRelH relativeFrom="page">
-              <wp14:pctWidth>0</wp14:pctWidth>
-            </wp14:sizeRelH>
-            <wp14:sizeRelV relativeFrom="page">
-              <wp14:pctHeight>0</wp14:pctHeight>
-            </wp14:sizeRelV>
-          </wp:anchor>
+          </wp:inline>
         </w:drawing>
       </w:r>
     </w:p>
-    <w:p/>
-    <w:p>
-      <w:r>
-        <w:t xml:space="preserve"> </w:t>
+    <w:p>
+      <w:r>
+        <w:t>The function complexity depends on</w:t>
+      </w:r>
+    </w:p>
+    <w:p>
+      <w:r>
+        <w:lastRenderedPageBreak/>
+        <w:drawing>
+          <wp:inline distT="0" distB="0" distL="0" distR="0" wp14:anchorId="001C6E48" wp14:editId="0E388B9C">
+            <wp:extent cx="6400800" cy="2389505"/>
+            <wp:effectExtent l="0" t="0" r="0" b="0"/>
+            <wp:docPr id="20" name="Picture 20" descr="Text&#10;&#10;Description automatically generated"/>
+            <wp:cNvGraphicFramePr>
+              <a:graphicFrameLocks xmlns:a="http://schemas.openxmlformats.org/drawingml/2006/main" noChangeAspect="1"/>
+            </wp:cNvGraphicFramePr>
+            <a:graphic xmlns:a="http://schemas.openxmlformats.org/drawingml/2006/main">
+              <a:graphicData uri="http://schemas.openxmlformats.org/drawingml/2006/picture">
+                <pic:pic xmlns:pic="http://schemas.openxmlformats.org/drawingml/2006/picture">
+                  <pic:nvPicPr>
+                    <pic:cNvPr id="20" name="Picture 20" descr="Text&#10;&#10;Description automatically generated"/>
+                    <pic:cNvPicPr/>
+                  </pic:nvPicPr>
+                  <pic:blipFill>
+                    <a:blip r:embed="rId22"/>
+                    <a:stretch>
+                      <a:fillRect/>
+                    </a:stretch>
+                  </pic:blipFill>
+                  <pic:spPr>
+                    <a:xfrm>
+                      <a:off x="0" y="0"/>
+                      <a:ext cx="6400800" cy="2389505"/>
+                    </a:xfrm>
+                    <a:prstGeom prst="rect">
+                      <a:avLst/>
+                    </a:prstGeom>
+                  </pic:spPr>
+                </pic:pic>
+              </a:graphicData>
+            </a:graphic>
+          </wp:inline>
+        </w:drawing>
+      </w:r>
+    </w:p>
+    <w:p>
+      <w:r>
+        <w:drawing>
+          <wp:inline distT="0" distB="0" distL="0" distR="0" wp14:anchorId="41723B02" wp14:editId="564E92DE">
+            <wp:extent cx="6195597" cy="4320914"/>
+            <wp:effectExtent l="0" t="0" r="0" b="3810"/>
+            <wp:docPr id="21" name="Picture 21" descr="Text&#10;&#10;Description automatically generated"/>
+            <wp:cNvGraphicFramePr>
+              <a:graphicFrameLocks xmlns:a="http://schemas.openxmlformats.org/drawingml/2006/main" noChangeAspect="1"/>
+            </wp:cNvGraphicFramePr>
+            <a:graphic xmlns:a="http://schemas.openxmlformats.org/drawingml/2006/main">
+              <a:graphicData uri="http://schemas.openxmlformats.org/drawingml/2006/picture">
+                <pic:pic xmlns:pic="http://schemas.openxmlformats.org/drawingml/2006/picture">
+                  <pic:nvPicPr>
+                    <pic:cNvPr id="21" name="Picture 21" descr="Text&#10;&#10;Description automatically generated"/>
+                    <pic:cNvPicPr/>
+                  </pic:nvPicPr>
+                  <pic:blipFill>
+                    <a:blip r:embed="rId23"/>
+                    <a:stretch>
+                      <a:fillRect/>
+                    </a:stretch>
+                  </pic:blipFill>
+                  <pic:spPr>
+                    <a:xfrm>
+                      <a:off x="0" y="0"/>
+                      <a:ext cx="6195597" cy="4320914"/>
+                    </a:xfrm>
+                    <a:prstGeom prst="rect">
+                      <a:avLst/>
+                    </a:prstGeom>
+                  </pic:spPr>
+                </pic:pic>
+              </a:graphicData>
+            </a:graphic>
+          </wp:inline>
+        </w:drawing>
       </w:r>
     </w:p>
     <w:p/>
     <w:p/>
     <w:p/>
     <w:p/>
-    <w:p/>
-    <w:p/>
-    <w:p/>
+    <w:p>
+      <w:pPr>
+        <w:pStyle w:val="Heading3"/>
+      </w:pPr>
+      <w:r>
+        <w:lastRenderedPageBreak/>
+        <w:t>GetQuantizedImage Complexity</w:t>
+      </w:r>
+    </w:p>
+    <w:p>
+      <w:r>
+        <w:drawing>
+          <wp:inline distT="0" distB="0" distL="0" distR="0" wp14:anchorId="5A2D7B6A" wp14:editId="36141F91">
+            <wp:extent cx="6400800" cy="2118995"/>
+            <wp:effectExtent l="0" t="0" r="0" b="0"/>
+            <wp:docPr id="26" name="Picture 26" descr="Text&#10;&#10;Description automatically generated"/>
+            <wp:cNvGraphicFramePr>
+              <a:graphicFrameLocks xmlns:a="http://schemas.openxmlformats.org/drawingml/2006/main" noChangeAspect="1"/>
+            </wp:cNvGraphicFramePr>
+            <a:graphic xmlns:a="http://schemas.openxmlformats.org/drawingml/2006/main">
+              <a:graphicData uri="http://schemas.openxmlformats.org/drawingml/2006/picture">
+                <pic:pic xmlns:pic="http://schemas.openxmlformats.org/drawingml/2006/picture">
+                  <pic:nvPicPr>
+                    <pic:cNvPr id="26" name="Picture 26" descr="Text&#10;&#10;Description automatically generated"/>
+                    <pic:cNvPicPr/>
+                  </pic:nvPicPr>
+                  <pic:blipFill>
+                    <a:blip r:embed="rId24"/>
+                    <a:stretch>
+                      <a:fillRect/>
+                    </a:stretch>
+                  </pic:blipFill>
+                  <pic:spPr>
+                    <a:xfrm>
+                      <a:off x="0" y="0"/>
+                      <a:ext cx="6400800" cy="2118995"/>
+                    </a:xfrm>
+                    <a:prstGeom prst="rect">
+                      <a:avLst/>
+                    </a:prstGeom>
+                  </pic:spPr>
+                </pic:pic>
+              </a:graphicData>
+            </a:graphic>
+          </wp:inline>
+        </w:drawing>
+      </w:r>
+    </w:p>
+    <w:p>
+      <w:r>
+        <w:t>The function complexity depends on</w:t>
+      </w:r>
+      <w:r>
+        <w:t xml:space="preserve"> the size of the picture as we loop on the picture and </w:t>
+      </w:r>
+      <w:r>
+        <w:t>replace every color by its representative from color palette (map)</w:t>
+      </w:r>
+      <w:r>
+        <w:t xml:space="preserve"> Complexity </w:t>
+      </w:r>
+      <m:oMath>
+        <m:r>
+          <w:rPr>
+            <w:rFonts w:ascii="Cambria Math" w:hAnsi="Cambria Math"/>
+          </w:rPr>
+          <m:t>O</m:t>
+        </m:r>
+        <m:d>
+          <m:dPr>
+            <m:ctrlPr>
+              <w:rPr>
+                <w:rFonts w:ascii="Cambria Math" w:hAnsi="Cambria Math"/>
+                <w:i/>
+              </w:rPr>
+            </m:ctrlPr>
+          </m:dPr>
+          <m:e>
+            <m:sSup>
+              <m:sSupPr>
+                <m:ctrlPr>
+                  <w:rPr>
+                    <w:rFonts w:ascii="Cambria Math" w:hAnsi="Cambria Math"/>
+                    <w:i/>
+                  </w:rPr>
+                </m:ctrlPr>
+              </m:sSupPr>
+              <m:e>
+                <m:r>
+                  <w:rPr>
+                    <w:rFonts w:ascii="Cambria Math" w:hAnsi="Cambria Math"/>
+                  </w:rPr>
+                  <m:t>N</m:t>
+                </m:r>
+              </m:e>
+              <m:sup>
+                <m:r>
+                  <w:rPr>
+                    <w:rFonts w:ascii="Cambria Math" w:hAnsi="Cambria Math"/>
+                  </w:rPr>
+                  <m:t>2</m:t>
+                </m:r>
+              </m:sup>
+            </m:sSup>
+          </m:e>
+        </m:d>
+      </m:oMath>
+    </w:p>
     <w:sectPr>
-      <w:footerReference w:type="default" r:id="rId16"/>
+      <w:footerReference w:type="default" r:id="rId25"/>
       <w:pgSz w:w="12240" w:h="15840"/>
       <w:pgMar w:top="1440" w:right="1080" w:bottom="1440" w:left="1080" w:header="360" w:footer="720" w:gutter="0"/>
       <w:pgBorders w:offsetFrom="page">
@@ -6572,6 +7916,119 @@
     </w:lvl>
   </w:abstractNum>
   <w:abstractNum w:abstractNumId="17" w15:restartNumberingAfterBreak="0">
+    <w:nsid w:val="5AB92F88"/>
+    <w:multiLevelType w:val="hybridMultilevel"/>
+    <w:tmpl w:val="7E8AE4EA"/>
+    <w:lvl w:ilvl="0" w:tplc="04090001">
+      <w:start w:val="1"/>
+      <w:numFmt w:val="bullet"/>
+      <w:lvlText w:val=""/>
+      <w:lvlJc w:val="left"/>
+      <w:pPr>
+        <w:ind w:left="720" w:hanging="360"/>
+      </w:pPr>
+      <w:rPr>
+        <w:rFonts w:ascii="Symbol" w:hAnsi="Symbol" w:hint="default"/>
+      </w:rPr>
+    </w:lvl>
+    <w:lvl w:ilvl="1" w:tplc="04090003" w:tentative="1">
+      <w:start w:val="1"/>
+      <w:numFmt w:val="bullet"/>
+      <w:lvlText w:val="o"/>
+      <w:lvlJc w:val="left"/>
+      <w:pPr>
+        <w:ind w:left="1440" w:hanging="360"/>
+      </w:pPr>
+      <w:rPr>
+        <w:rFonts w:ascii="Courier New" w:hAnsi="Courier New" w:cs="Courier New" w:hint="default"/>
+      </w:rPr>
+    </w:lvl>
+    <w:lvl w:ilvl="2" w:tplc="04090005" w:tentative="1">
+      <w:start w:val="1"/>
+      <w:numFmt w:val="bullet"/>
+      <w:lvlText w:val=""/>
+      <w:lvlJc w:val="left"/>
+      <w:pPr>
+        <w:ind w:left="2160" w:hanging="360"/>
+      </w:pPr>
+      <w:rPr>
+        <w:rFonts w:ascii="Wingdings" w:hAnsi="Wingdings" w:hint="default"/>
+      </w:rPr>
+    </w:lvl>
+    <w:lvl w:ilvl="3" w:tplc="04090001" w:tentative="1">
+      <w:start w:val="1"/>
+      <w:numFmt w:val="bullet"/>
+      <w:lvlText w:val=""/>
+      <w:lvlJc w:val="left"/>
+      <w:pPr>
+        <w:ind w:left="2880" w:hanging="360"/>
+      </w:pPr>
+      <w:rPr>
+        <w:rFonts w:ascii="Symbol" w:hAnsi="Symbol" w:hint="default"/>
+      </w:rPr>
+    </w:lvl>
+    <w:lvl w:ilvl="4" w:tplc="04090003" w:tentative="1">
+      <w:start w:val="1"/>
+      <w:numFmt w:val="bullet"/>
+      <w:lvlText w:val="o"/>
+      <w:lvlJc w:val="left"/>
+      <w:pPr>
+        <w:ind w:left="3600" w:hanging="360"/>
+      </w:pPr>
+      <w:rPr>
+        <w:rFonts w:ascii="Courier New" w:hAnsi="Courier New" w:cs="Courier New" w:hint="default"/>
+      </w:rPr>
+    </w:lvl>
+    <w:lvl w:ilvl="5" w:tplc="04090005" w:tentative="1">
+      <w:start w:val="1"/>
+      <w:numFmt w:val="bullet"/>
+      <w:lvlText w:val=""/>
+      <w:lvlJc w:val="left"/>
+      <w:pPr>
+        <w:ind w:left="4320" w:hanging="360"/>
+      </w:pPr>
+      <w:rPr>
+        <w:rFonts w:ascii="Wingdings" w:hAnsi="Wingdings" w:hint="default"/>
+      </w:rPr>
+    </w:lvl>
+    <w:lvl w:ilvl="6" w:tplc="04090001" w:tentative="1">
+      <w:start w:val="1"/>
+      <w:numFmt w:val="bullet"/>
+      <w:lvlText w:val=""/>
+      <w:lvlJc w:val="left"/>
+      <w:pPr>
+        <w:ind w:left="5040" w:hanging="360"/>
+      </w:pPr>
+      <w:rPr>
+        <w:rFonts w:ascii="Symbol" w:hAnsi="Symbol" w:hint="default"/>
+      </w:rPr>
+    </w:lvl>
+    <w:lvl w:ilvl="7" w:tplc="04090003" w:tentative="1">
+      <w:start w:val="1"/>
+      <w:numFmt w:val="bullet"/>
+      <w:lvlText w:val="o"/>
+      <w:lvlJc w:val="left"/>
+      <w:pPr>
+        <w:ind w:left="5760" w:hanging="360"/>
+      </w:pPr>
+      <w:rPr>
+        <w:rFonts w:ascii="Courier New" w:hAnsi="Courier New" w:cs="Courier New" w:hint="default"/>
+      </w:rPr>
+    </w:lvl>
+    <w:lvl w:ilvl="8" w:tplc="04090005" w:tentative="1">
+      <w:start w:val="1"/>
+      <w:numFmt w:val="bullet"/>
+      <w:lvlText w:val=""/>
+      <w:lvlJc w:val="left"/>
+      <w:pPr>
+        <w:ind w:left="6480" w:hanging="360"/>
+      </w:pPr>
+      <w:rPr>
+        <w:rFonts w:ascii="Wingdings" w:hAnsi="Wingdings" w:hint="default"/>
+      </w:rPr>
+    </w:lvl>
+  </w:abstractNum>
+  <w:abstractNum w:abstractNumId="18" w15:restartNumberingAfterBreak="0">
     <w:nsid w:val="5B6453F5"/>
     <w:multiLevelType w:val="hybridMultilevel"/>
     <w:tmpl w:val="38764F86"/>
@@ -6684,7 +8141,7 @@
       </w:rPr>
     </w:lvl>
   </w:abstractNum>
-  <w:abstractNum w:abstractNumId="18" w15:restartNumberingAfterBreak="0">
+  <w:abstractNum w:abstractNumId="19" w15:restartNumberingAfterBreak="0">
     <w:nsid w:val="5D502173"/>
     <w:multiLevelType w:val="hybridMultilevel"/>
     <w:tmpl w:val="F5C64010"/>
@@ -6797,7 +8254,7 @@
       </w:rPr>
     </w:lvl>
   </w:abstractNum>
-  <w:abstractNum w:abstractNumId="19" w15:restartNumberingAfterBreak="0">
+  <w:abstractNum w:abstractNumId="20" w15:restartNumberingAfterBreak="0">
     <w:nsid w:val="69D84610"/>
     <w:multiLevelType w:val="hybridMultilevel"/>
     <w:tmpl w:val="B2D2B6B6"/>
@@ -6910,7 +8367,7 @@
       </w:rPr>
     </w:lvl>
   </w:abstractNum>
-  <w:abstractNum w:abstractNumId="20" w15:restartNumberingAfterBreak="0">
+  <w:abstractNum w:abstractNumId="21" w15:restartNumberingAfterBreak="0">
     <w:nsid w:val="6B1A248A"/>
     <w:multiLevelType w:val="hybridMultilevel"/>
     <w:tmpl w:val="D4DEEC06"/>
@@ -7023,7 +8480,7 @@
       </w:rPr>
     </w:lvl>
   </w:abstractNum>
-  <w:abstractNum w:abstractNumId="21" w15:restartNumberingAfterBreak="0">
+  <w:abstractNum w:abstractNumId="22" w15:restartNumberingAfterBreak="0">
     <w:nsid w:val="6FC363B4"/>
     <w:multiLevelType w:val="hybridMultilevel"/>
     <w:tmpl w:val="52BC6D52"/>
@@ -7135,7 +8592,7 @@
       </w:rPr>
     </w:lvl>
   </w:abstractNum>
-  <w:abstractNum w:abstractNumId="22" w15:restartNumberingAfterBreak="0">
+  <w:abstractNum w:abstractNumId="23" w15:restartNumberingAfterBreak="0">
     <w:nsid w:val="70C3454D"/>
     <w:multiLevelType w:val="hybridMultilevel"/>
     <w:tmpl w:val="C8C25902"/>
@@ -7248,7 +8705,7 @@
       </w:rPr>
     </w:lvl>
   </w:abstractNum>
-  <w:abstractNum w:abstractNumId="23" w15:restartNumberingAfterBreak="0">
+  <w:abstractNum w:abstractNumId="24" w15:restartNumberingAfterBreak="0">
     <w:nsid w:val="7BC21002"/>
     <w:multiLevelType w:val="hybridMultilevel"/>
     <w:tmpl w:val="B5003CCE"/>
@@ -7334,7 +8791,7 @@
       </w:pPr>
     </w:lvl>
   </w:abstractNum>
-  <w:abstractNum w:abstractNumId="24" w15:restartNumberingAfterBreak="0">
+  <w:abstractNum w:abstractNumId="25" w15:restartNumberingAfterBreak="0">
     <w:nsid w:val="7BEF52ED"/>
     <w:multiLevelType w:val="hybridMultilevel"/>
     <w:tmpl w:val="05641916"/>
@@ -7420,7 +8877,7 @@
       </w:pPr>
     </w:lvl>
   </w:abstractNum>
-  <w:abstractNum w:abstractNumId="25" w15:restartNumberingAfterBreak="0">
+  <w:abstractNum w:abstractNumId="26" w15:restartNumberingAfterBreak="0">
     <w:nsid w:val="7D115B92"/>
     <w:multiLevelType w:val="hybridMultilevel"/>
     <w:tmpl w:val="6414DEC0"/>
@@ -7506,7 +8963,7 @@
       </w:pPr>
     </w:lvl>
   </w:abstractNum>
-  <w:abstractNum w:abstractNumId="26" w15:restartNumberingAfterBreak="0">
+  <w:abstractNum w:abstractNumId="27" w15:restartNumberingAfterBreak="0">
     <w:nsid w:val="7E2D48DD"/>
     <w:multiLevelType w:val="hybridMultilevel"/>
     <w:tmpl w:val="3A6815D6"/>
@@ -7618,7 +9075,7 @@
       </w:rPr>
     </w:lvl>
   </w:abstractNum>
-  <w:abstractNum w:abstractNumId="27" w15:restartNumberingAfterBreak="0">
+  <w:abstractNum w:abstractNumId="28" w15:restartNumberingAfterBreak="0">
     <w:nsid w:val="7EDC041F"/>
     <w:multiLevelType w:val="hybridMultilevel"/>
     <w:tmpl w:val="7C1EF716"/>
@@ -7743,19 +9200,19 @@
     <w:abstractNumId w:val="16"/>
   </w:num>
   <w:num w:numId="5" w16cid:durableId="920793896">
+    <w:abstractNumId w:val="21"/>
+  </w:num>
+  <w:num w:numId="6" w16cid:durableId="1099372650">
     <w:abstractNumId w:val="20"/>
   </w:num>
-  <w:num w:numId="6" w16cid:durableId="1099372650">
-    <w:abstractNumId w:val="19"/>
-  </w:num>
   <w:num w:numId="7" w16cid:durableId="1358628109">
-    <w:abstractNumId w:val="22"/>
+    <w:abstractNumId w:val="23"/>
   </w:num>
   <w:num w:numId="8" w16cid:durableId="85074062">
     <w:abstractNumId w:val="3"/>
   </w:num>
   <w:num w:numId="9" w16cid:durableId="1036779654">
-    <w:abstractNumId w:val="17"/>
+    <w:abstractNumId w:val="18"/>
   </w:num>
   <w:num w:numId="10" w16cid:durableId="2114671148">
     <w:abstractNumId w:val="15"/>
@@ -7764,7 +9221,7 @@
     <w:abstractNumId w:val="14"/>
   </w:num>
   <w:num w:numId="12" w16cid:durableId="1886411478">
-    <w:abstractNumId w:val="24"/>
+    <w:abstractNumId w:val="25"/>
   </w:num>
   <w:num w:numId="13" w16cid:durableId="688333530">
     <w:abstractNumId w:val="10"/>
@@ -7779,16 +9236,16 @@
     <w:abstractNumId w:val="12"/>
   </w:num>
   <w:num w:numId="17" w16cid:durableId="1749498746">
-    <w:abstractNumId w:val="26"/>
+    <w:abstractNumId w:val="27"/>
   </w:num>
   <w:num w:numId="18" w16cid:durableId="353188989">
     <w:abstractNumId w:val="9"/>
   </w:num>
   <w:num w:numId="19" w16cid:durableId="1687705228">
-    <w:abstractNumId w:val="21"/>
+    <w:abstractNumId w:val="22"/>
   </w:num>
   <w:num w:numId="20" w16cid:durableId="842862625">
-    <w:abstractNumId w:val="27"/>
+    <w:abstractNumId w:val="28"/>
   </w:num>
   <w:num w:numId="21" w16cid:durableId="912815061">
     <w:abstractNumId w:val="0"/>
@@ -7800,10 +9257,10 @@
     <w:abstractNumId w:val="1"/>
   </w:num>
   <w:num w:numId="24" w16cid:durableId="571818711">
-    <w:abstractNumId w:val="25"/>
+    <w:abstractNumId w:val="26"/>
   </w:num>
   <w:num w:numId="25" w16cid:durableId="1030572433">
-    <w:abstractNumId w:val="23"/>
+    <w:abstractNumId w:val="24"/>
   </w:num>
   <w:num w:numId="26" w16cid:durableId="1509054908">
     <w:abstractNumId w:val="13"/>
@@ -7812,10 +9269,13 @@
     <w:abstractNumId w:val="2"/>
   </w:num>
   <w:num w:numId="28" w16cid:durableId="1280187582">
-    <w:abstractNumId w:val="18"/>
+    <w:abstractNumId w:val="19"/>
   </w:num>
   <w:num w:numId="29" w16cid:durableId="1834376208">
     <w:abstractNumId w:val="7"/>
+  </w:num>
+  <w:num w:numId="30" w16cid:durableId="2055536845">
+    <w:abstractNumId w:val="17"/>
   </w:num>
 </w:numbering>
 </file>
@@ -9153,12 +10613,7 @@
 </file>
 
 <file path=customXml/item2.xml><?xml version="1.0" encoding="utf-8"?>
-<?mso-contentType ?>
-<FormTemplates xmlns="http://schemas.microsoft.com/sharepoint/v3/contenttype/forms">
-  <Display>DocumentLibraryForm</Display>
-  <Edit>DocumentLibraryForm</Edit>
-  <New>DocumentLibraryForm</New>
-</FormTemplates>
+<b:Sources xmlns:b="http://schemas.openxmlformats.org/officeDocument/2006/bibliography" xmlns="http://schemas.openxmlformats.org/officeDocument/2006/bibliography" SelectedStyle="\APASixthEditionOfficeOnline.xsl" StyleName="APA" Version="6"/>
 </file>
 
 <file path=customXml/item3.xml><?xml version="1.0" encoding="utf-8"?>
@@ -9168,7 +10623,12 @@
 </file>
 
 <file path=customXml/item4.xml><?xml version="1.0" encoding="utf-8"?>
-<b:Sources xmlns:b="http://schemas.openxmlformats.org/officeDocument/2006/bibliography" xmlns="http://schemas.openxmlformats.org/officeDocument/2006/bibliography" SelectedStyle="\APASixthEditionOfficeOnline.xsl" StyleName="APA" Version="6"/>
+<?mso-contentType ?>
+<FormTemplates xmlns="http://schemas.microsoft.com/sharepoint/v3/contenttype/forms">
+  <Display>DocumentLibraryForm</Display>
+  <Edit>DocumentLibraryForm</Edit>
+  <New>DocumentLibraryForm</New>
+</FormTemplates>
 </file>
 
 <file path=customXml/item5.xml><?xml version="1.0" encoding="utf-8"?>
@@ -9391,9 +10851,9 @@
 </file>
 
 <file path=customXml/itemProps2.xml><?xml version="1.0" encoding="utf-8"?>
-<ds:datastoreItem xmlns:ds="http://schemas.openxmlformats.org/officeDocument/2006/customXml" ds:itemID="{D7ED4E41-4CA0-446E-BC44-D1B45319086E}">
+<ds:datastoreItem xmlns:ds="http://schemas.openxmlformats.org/officeDocument/2006/customXml" ds:itemID="{27A4CD2D-B254-4770-B302-1CBE4E1F3E27}">
   <ds:schemaRefs>
-    <ds:schemaRef ds:uri="http://schemas.microsoft.com/sharepoint/v3/contenttype/forms"/>
+    <ds:schemaRef ds:uri="http://schemas.openxmlformats.org/officeDocument/2006/bibliography"/>
   </ds:schemaRefs>
 </ds:datastoreItem>
 </file>
@@ -9408,9 +10868,9 @@
 </file>
 
 <file path=customXml/itemProps4.xml><?xml version="1.0" encoding="utf-8"?>
-<ds:datastoreItem xmlns:ds="http://schemas.openxmlformats.org/officeDocument/2006/customXml" ds:itemID="{27A4CD2D-B254-4770-B302-1CBE4E1F3E27}">
+<ds:datastoreItem xmlns:ds="http://schemas.openxmlformats.org/officeDocument/2006/customXml" ds:itemID="{D7ED4E41-4CA0-446E-BC44-D1B45319086E}">
   <ds:schemaRefs>
-    <ds:schemaRef ds:uri="http://schemas.openxmlformats.org/officeDocument/2006/bibliography"/>
+    <ds:schemaRef ds:uri="http://schemas.microsoft.com/sharepoint/v3/contenttype/forms"/>
   </ds:schemaRefs>
 </ds:datastoreItem>
 </file>

</xml_diff>

<commit_message>
Added MST and Distinct color textbox
Co-authored-by: YousefNasser <yesyosife@gmail.com>
</commit_message>
<xml_diff>
--- a/T077.docx
+++ b/T077.docx
@@ -3083,6 +3083,9 @@
         <w:keepNext/>
       </w:pPr>
       <w:r>
+        <w:rPr>
+          <w:noProof/>
+        </w:rPr>
         <w:drawing>
           <wp:inline distT="0" distB="0" distL="0" distR="0" wp14:anchorId="34828AD9" wp14:editId="1F0CC845">
             <wp:extent cx="6400800" cy="2891790"/>
@@ -3127,14 +3130,27 @@
       <w:r>
         <w:t xml:space="preserve">Figure </w:t>
       </w:r>
-      <w:fldSimple w:instr=" SEQ Figure \* ARABIC ">
-        <w:r>
-          <w:rPr>
-            <w:noProof/>
-          </w:rPr>
-          <w:t>1</w:t>
-        </w:r>
-      </w:fldSimple>
+      <w:r>
+        <w:fldChar w:fldCharType="begin"/>
+      </w:r>
+      <w:r>
+        <w:instrText xml:space="preserve"> SEQ Figure \* ARABIC </w:instrText>
+      </w:r>
+      <w:r>
+        <w:fldChar w:fldCharType="separate"/>
+      </w:r>
+      <w:r>
+        <w:rPr>
+          <w:noProof/>
+        </w:rPr>
+        <w:t>1</w:t>
+      </w:r>
+      <w:r>
+        <w:rPr>
+          <w:noProof/>
+        </w:rPr>
+        <w:fldChar w:fldCharType="end"/>
+      </w:r>
       <w:r>
         <w:rPr>
           <w:noProof/>
@@ -3692,27 +3708,14 @@
                             <w:r>
                               <w:t xml:space="preserve">Figure </w:t>
                             </w:r>
-                            <w:r>
-                              <w:fldChar w:fldCharType="begin"/>
-                            </w:r>
-                            <w:r>
-                              <w:instrText xml:space="preserve"> SEQ Figure \* ARABIC </w:instrText>
-                            </w:r>
-                            <w:r>
-                              <w:fldChar w:fldCharType="separate"/>
-                            </w:r>
-                            <w:r>
-                              <w:rPr>
-                                <w:noProof/>
-                              </w:rPr>
-                              <w:t>2</w:t>
-                            </w:r>
-                            <w:r>
-                              <w:rPr>
-                                <w:noProof/>
-                              </w:rPr>
-                              <w:fldChar w:fldCharType="end"/>
-                            </w:r>
+                            <w:fldSimple w:instr=" SEQ Figure \* ARABIC ">
+                              <w:r>
+                                <w:rPr>
+                                  <w:noProof/>
+                                </w:rPr>
+                                <w:t>2</w:t>
+                              </w:r>
+                            </w:fldSimple>
                             <w:r>
                               <w:rPr>
                                 <w:noProof/>
@@ -3746,27 +3749,14 @@
                       <w:r>
                         <w:t xml:space="preserve">Figure </w:t>
                       </w:r>
-                      <w:r>
-                        <w:fldChar w:fldCharType="begin"/>
-                      </w:r>
-                      <w:r>
-                        <w:instrText xml:space="preserve"> SEQ Figure \* ARABIC </w:instrText>
-                      </w:r>
-                      <w:r>
-                        <w:fldChar w:fldCharType="separate"/>
-                      </w:r>
-                      <w:r>
-                        <w:rPr>
-                          <w:noProof/>
-                        </w:rPr>
-                        <w:t>2</w:t>
-                      </w:r>
-                      <w:r>
-                        <w:rPr>
-                          <w:noProof/>
-                        </w:rPr>
-                        <w:fldChar w:fldCharType="end"/>
-                      </w:r>
+                      <w:fldSimple w:instr=" SEQ Figure \* ARABIC ">
+                        <w:r>
+                          <w:rPr>
+                            <w:noProof/>
+                          </w:rPr>
+                          <w:t>2</w:t>
+                        </w:r>
+                      </w:fldSimple>
                       <w:r>
                         <w:rPr>
                           <w:noProof/>
@@ -3831,27 +3821,14 @@
                             <w:r>
                               <w:t xml:space="preserve">Figure </w:t>
                             </w:r>
-                            <w:r>
-                              <w:fldChar w:fldCharType="begin"/>
-                            </w:r>
-                            <w:r>
-                              <w:instrText xml:space="preserve"> SEQ Figure \* ARABIC </w:instrText>
-                            </w:r>
-                            <w:r>
-                              <w:fldChar w:fldCharType="separate"/>
-                            </w:r>
-                            <w:r>
-                              <w:rPr>
-                                <w:noProof/>
-                              </w:rPr>
-                              <w:t>3</w:t>
-                            </w:r>
-                            <w:r>
-                              <w:rPr>
-                                <w:noProof/>
-                              </w:rPr>
-                              <w:fldChar w:fldCharType="end"/>
-                            </w:r>
+                            <w:fldSimple w:instr=" SEQ Figure \* ARABIC ">
+                              <w:r>
+                                <w:rPr>
+                                  <w:noProof/>
+                                </w:rPr>
+                                <w:t>3</w:t>
+                              </w:r>
+                            </w:fldSimple>
                             <w:r>
                               <w:rPr>
                                 <w:noProof/>
@@ -3885,27 +3862,14 @@
                       <w:r>
                         <w:t xml:space="preserve">Figure </w:t>
                       </w:r>
-                      <w:r>
-                        <w:fldChar w:fldCharType="begin"/>
-                      </w:r>
-                      <w:r>
-                        <w:instrText xml:space="preserve"> SEQ Figure \* ARABIC </w:instrText>
-                      </w:r>
-                      <w:r>
-                        <w:fldChar w:fldCharType="separate"/>
-                      </w:r>
-                      <w:r>
-                        <w:rPr>
-                          <w:noProof/>
-                        </w:rPr>
-                        <w:t>3</w:t>
-                      </w:r>
-                      <w:r>
-                        <w:rPr>
-                          <w:noProof/>
-                        </w:rPr>
-                        <w:fldChar w:fldCharType="end"/>
-                      </w:r>
+                      <w:fldSimple w:instr=" SEQ Figure \* ARABIC ">
+                        <w:r>
+                          <w:rPr>
+                            <w:noProof/>
+                          </w:rPr>
+                          <w:t>3</w:t>
+                        </w:r>
+                      </w:fldSimple>
                       <w:r>
                         <w:rPr>
                           <w:noProof/>
@@ -3999,27 +3963,14 @@
                             <w:r>
                               <w:t xml:space="preserve">Figure </w:t>
                             </w:r>
-                            <w:r>
-                              <w:fldChar w:fldCharType="begin"/>
-                            </w:r>
-                            <w:r>
-                              <w:instrText xml:space="preserve"> SEQ Figure \* ARABIC </w:instrText>
-                            </w:r>
-                            <w:r>
-                              <w:fldChar w:fldCharType="separate"/>
-                            </w:r>
-                            <w:r>
-                              <w:rPr>
-                                <w:noProof/>
-                              </w:rPr>
-                              <w:t>4</w:t>
-                            </w:r>
-                            <w:r>
-                              <w:rPr>
-                                <w:noProof/>
-                              </w:rPr>
-                              <w:fldChar w:fldCharType="end"/>
-                            </w:r>
+                            <w:fldSimple w:instr=" SEQ Figure \* ARABIC ">
+                              <w:r>
+                                <w:rPr>
+                                  <w:noProof/>
+                                </w:rPr>
+                                <w:t>4</w:t>
+                              </w:r>
+                            </w:fldSimple>
                             <w:r>
                               <w:rPr>
                                 <w:noProof/>
@@ -4053,27 +4004,14 @@
                       <w:r>
                         <w:t xml:space="preserve">Figure </w:t>
                       </w:r>
-                      <w:r>
-                        <w:fldChar w:fldCharType="begin"/>
-                      </w:r>
-                      <w:r>
-                        <w:instrText xml:space="preserve"> SEQ Figure \* ARABIC </w:instrText>
-                      </w:r>
-                      <w:r>
-                        <w:fldChar w:fldCharType="separate"/>
-                      </w:r>
-                      <w:r>
-                        <w:rPr>
-                          <w:noProof/>
-                        </w:rPr>
-                        <w:t>4</w:t>
-                      </w:r>
-                      <w:r>
-                        <w:rPr>
-                          <w:noProof/>
-                        </w:rPr>
-                        <w:fldChar w:fldCharType="end"/>
-                      </w:r>
+                      <w:fldSimple w:instr=" SEQ Figure \* ARABIC ">
+                        <w:r>
+                          <w:rPr>
+                            <w:noProof/>
+                          </w:rPr>
+                          <w:t>4</w:t>
+                        </w:r>
+                      </w:fldSimple>
                       <w:r>
                         <w:rPr>
                           <w:noProof/>
@@ -4179,7 +4117,13 @@
         <w:t xml:space="preserve"> </w:t>
       </w:r>
       <w:r>
-        <w:t>the graph to prepare it fore MST to use it.</w:t>
+        <w:t xml:space="preserve">the graph to prepare it </w:t>
+      </w:r>
+      <w:r>
+        <w:t>for</w:t>
+      </w:r>
+      <w:r>
+        <w:t xml:space="preserve"> MST to use it.</w:t>
       </w:r>
     </w:p>
     <w:p>
@@ -4555,6 +4499,9 @@
     </w:p>
     <w:p>
       <w:r>
+        <w:rPr>
+          <w:noProof/>
+        </w:rPr>
         <w:drawing>
           <wp:anchor distT="0" distB="0" distL="114300" distR="114300" simplePos="0" relativeHeight="251649536" behindDoc="0" locked="0" layoutInCell="1" allowOverlap="1" wp14:anchorId="02696DAC" wp14:editId="790E406C">
             <wp:simplePos x="0" y="0"/>
@@ -4668,14 +4615,27 @@
                             <w:r>
                               <w:t xml:space="preserve">Figure </w:t>
                             </w:r>
-                            <w:fldSimple w:instr=" SEQ Figure \* ARABIC ">
-                              <w:r>
-                                <w:rPr>
-                                  <w:noProof/>
-                                </w:rPr>
-                                <w:t>5</w:t>
-                              </w:r>
-                            </w:fldSimple>
+                            <w:r>
+                              <w:fldChar w:fldCharType="begin"/>
+                            </w:r>
+                            <w:r>
+                              <w:instrText xml:space="preserve"> SEQ Figure \* ARABIC </w:instrText>
+                            </w:r>
+                            <w:r>
+                              <w:fldChar w:fldCharType="separate"/>
+                            </w:r>
+                            <w:r>
+                              <w:rPr>
+                                <w:noProof/>
+                              </w:rPr>
+                              <w:t>5</w:t>
+                            </w:r>
+                            <w:r>
+                              <w:rPr>
+                                <w:noProof/>
+                              </w:rPr>
+                              <w:fldChar w:fldCharType="end"/>
+                            </w:r>
                             <w:r>
                               <w:rPr>
                                 <w:noProof/>
@@ -4709,14 +4669,27 @@
                       <w:r>
                         <w:t xml:space="preserve">Figure </w:t>
                       </w:r>
-                      <w:fldSimple w:instr=" SEQ Figure \* ARABIC ">
-                        <w:r>
-                          <w:rPr>
-                            <w:noProof/>
-                          </w:rPr>
-                          <w:t>5</w:t>
-                        </w:r>
-                      </w:fldSimple>
+                      <w:r>
+                        <w:fldChar w:fldCharType="begin"/>
+                      </w:r>
+                      <w:r>
+                        <w:instrText xml:space="preserve"> SEQ Figure \* ARABIC </w:instrText>
+                      </w:r>
+                      <w:r>
+                        <w:fldChar w:fldCharType="separate"/>
+                      </w:r>
+                      <w:r>
+                        <w:rPr>
+                          <w:noProof/>
+                        </w:rPr>
+                        <w:t>5</w:t>
+                      </w:r>
+                      <w:r>
+                        <w:rPr>
+                          <w:noProof/>
+                        </w:rPr>
+                        <w:fldChar w:fldCharType="end"/>
+                      </w:r>
                       <w:r>
                         <w:rPr>
                           <w:noProof/>
@@ -4756,6 +4729,9 @@
         <w:keepNext/>
       </w:pPr>
       <w:r>
+        <w:rPr>
+          <w:noProof/>
+        </w:rPr>
         <w:drawing>
           <wp:inline distT="0" distB="0" distL="0" distR="0" wp14:anchorId="70C3BEAD" wp14:editId="0294815B">
             <wp:extent cx="6400800" cy="1840865"/>
@@ -4803,14 +4779,27 @@
       <w:r>
         <w:t xml:space="preserve">Figure </w:t>
       </w:r>
-      <w:fldSimple w:instr=" SEQ Figure \* ARABIC ">
-        <w:r>
-          <w:rPr>
-            <w:noProof/>
-          </w:rPr>
-          <w:t>6</w:t>
-        </w:r>
-      </w:fldSimple>
+      <w:r>
+        <w:fldChar w:fldCharType="begin"/>
+      </w:r>
+      <w:r>
+        <w:instrText xml:space="preserve"> SEQ Figure \* ARABIC </w:instrText>
+      </w:r>
+      <w:r>
+        <w:fldChar w:fldCharType="separate"/>
+      </w:r>
+      <w:r>
+        <w:rPr>
+          <w:noProof/>
+        </w:rPr>
+        <w:t>6</w:t>
+      </w:r>
+      <w:r>
+        <w:rPr>
+          <w:noProof/>
+        </w:rPr>
+        <w:fldChar w:fldCharType="end"/>
+      </w:r>
       <w:r>
         <w:rPr>
           <w:noProof/>
@@ -4830,19 +4819,7 @@
           <w:rPr>
             <w:rFonts w:ascii="Cambria Math" w:hAnsi="Cambria Math"/>
           </w:rPr>
-          <m:t>O(</m:t>
-        </m:r>
-        <m:r>
-          <w:rPr>
-            <w:rFonts w:ascii="Cambria Math" w:hAnsi="Cambria Math"/>
-          </w:rPr>
-          <m:t>D</m:t>
-        </m:r>
-        <m:r>
-          <w:rPr>
-            <w:rFonts w:ascii="Cambria Math" w:hAnsi="Cambria Math"/>
-          </w:rPr>
-          <m:t>)</m:t>
+          <m:t>O(D)</m:t>
         </m:r>
       </m:oMath>
     </w:p>
@@ -4865,6 +4842,9 @@
     <w:p/>
     <w:p>
       <w:r>
+        <w:rPr>
+          <w:noProof/>
+        </w:rPr>
         <w:drawing>
           <wp:inline distT="0" distB="0" distL="0" distR="0" wp14:anchorId="12516291" wp14:editId="573F1689">
             <wp:extent cx="5761219" cy="3901778"/>
@@ -4904,6 +4884,9 @@
     </w:p>
     <w:p>
       <w:r>
+        <w:rPr>
+          <w:noProof/>
+        </w:rPr>
         <w:drawing>
           <wp:inline distT="0" distB="0" distL="0" distR="0" wp14:anchorId="262717C0" wp14:editId="6DD7437A">
             <wp:extent cx="6400800" cy="2557145"/>
@@ -4945,10 +4928,7 @@
     <w:p/>
     <w:p>
       <w:r>
-        <w:t>The function complexity depends on</w:t>
-      </w:r>
-      <w:r>
-        <w:t xml:space="preserve"> the </w:t>
+        <w:t xml:space="preserve">The function complexity depends on the </w:t>
       </w:r>
       <w:r>
         <w:t xml:space="preserve">nested loop </w:t>
@@ -5018,12 +4998,12 @@
         </m:d>
       </m:oMath>
     </w:p>
-    <w:p/>
     <w:p>
       <w:pPr>
         <w:pStyle w:val="Heading1"/>
       </w:pPr>
       <w:r>
+        <w:lastRenderedPageBreak/>
         <w:t>Palette generation</w:t>
       </w:r>
     </w:p>
@@ -5162,27 +5142,14 @@
                             <w:r>
                               <w:t xml:space="preserve">Figure </w:t>
                             </w:r>
-                            <w:r>
-                              <w:fldChar w:fldCharType="begin"/>
-                            </w:r>
-                            <w:r>
-                              <w:instrText xml:space="preserve"> SEQ Figure \* ARABIC </w:instrText>
-                            </w:r>
-                            <w:r>
-                              <w:fldChar w:fldCharType="separate"/>
-                            </w:r>
-                            <w:r>
-                              <w:rPr>
-                                <w:noProof/>
-                              </w:rPr>
-                              <w:t>7</w:t>
-                            </w:r>
-                            <w:r>
-                              <w:rPr>
-                                <w:noProof/>
-                              </w:rPr>
-                              <w:fldChar w:fldCharType="end"/>
-                            </w:r>
+                            <w:fldSimple w:instr=" SEQ Figure \* ARABIC ">
+                              <w:r>
+                                <w:rPr>
+                                  <w:noProof/>
+                                </w:rPr>
+                                <w:t>7</w:t>
+                              </w:r>
+                            </w:fldSimple>
                             <w:r>
                               <w:rPr>
                                 <w:noProof/>
@@ -5216,27 +5183,14 @@
                       <w:r>
                         <w:t xml:space="preserve">Figure </w:t>
                       </w:r>
-                      <w:r>
-                        <w:fldChar w:fldCharType="begin"/>
-                      </w:r>
-                      <w:r>
-                        <w:instrText xml:space="preserve"> SEQ Figure \* ARABIC </w:instrText>
-                      </w:r>
-                      <w:r>
-                        <w:fldChar w:fldCharType="separate"/>
-                      </w:r>
-                      <w:r>
-                        <w:rPr>
-                          <w:noProof/>
-                        </w:rPr>
-                        <w:t>7</w:t>
-                      </w:r>
-                      <w:r>
-                        <w:rPr>
-                          <w:noProof/>
-                        </w:rPr>
-                        <w:fldChar w:fldCharType="end"/>
-                      </w:r>
+                      <w:fldSimple w:instr=" SEQ Figure \* ARABIC ">
+                        <w:r>
+                          <w:rPr>
+                            <w:noProof/>
+                          </w:rPr>
+                          <w:t>7</w:t>
+                        </w:r>
+                      </w:fldSimple>
                       <w:r>
                         <w:rPr>
                           <w:noProof/>
@@ -5378,13 +5332,7 @@
         </w:numPr>
       </w:pPr>
       <w:r>
-        <w:t xml:space="preserve">public </w:t>
-      </w:r>
-      <w:r>
-        <w:t>Cluster (</w:t>
-      </w:r>
-      <w:r>
-        <w:t>Prim prim, Graph graph, int K)</w:t>
+        <w:t>public Cluster (Prim prim, Graph graph, int K)</w:t>
       </w:r>
     </w:p>
     <w:p>
@@ -5396,19 +5344,7 @@
         </w:numPr>
       </w:pPr>
       <w:r>
-        <w:t xml:space="preserve">private </w:t>
-      </w:r>
-      <w:r>
-        <w:t>RGBPixel [,</w:t>
-      </w:r>
-      <w:r>
-        <w:t xml:space="preserve">] </w:t>
-      </w:r>
-      <w:r>
-        <w:t>GeneratePallete (</w:t>
-      </w:r>
-      <w:r>
-        <w:t>)</w:t>
+        <w:t>private RGBPixel [,] GeneratePallete ()</w:t>
       </w:r>
     </w:p>
     <w:p>
@@ -5420,19 +5356,7 @@
         </w:numPr>
       </w:pPr>
       <w:r>
-        <w:t xml:space="preserve">public </w:t>
-      </w:r>
-      <w:r>
-        <w:t>RGBPixel [</w:t>
-      </w:r>
-      <w:r>
-        <w:t xml:space="preserve">,] </w:t>
-      </w:r>
-      <w:r>
-        <w:t>GetQuantizedImage (</w:t>
-      </w:r>
-      <w:r>
-        <w:t>)</w:t>
+        <w:t>public RGBPixel [,] GetQuantizedImage ()</w:t>
       </w:r>
     </w:p>
     <w:p>
@@ -5514,6 +5438,7 @@
         <w:pStyle w:val="Heading3"/>
       </w:pPr>
       <w:r>
+        <w:lastRenderedPageBreak/>
         <w:t xml:space="preserve">public </w:t>
       </w:r>
       <w:r>
@@ -5590,7 +5515,13 @@
         <w:t xml:space="preserve">ette" function is responsible for producing "K" clusters </w:t>
       </w:r>
       <w:r>
-        <w:t>as it take the "MST" from the prim and remove the most (K – 1) expensive weight</w:t>
+        <w:t xml:space="preserve">as it </w:t>
+      </w:r>
+      <w:r>
+        <w:t>takes</w:t>
+      </w:r>
+      <w:r>
+        <w:t xml:space="preserve"> the "MST" from the prim and remove the most (K – 1) expensive weight</w:t>
       </w:r>
       <w:r>
         <w:t xml:space="preserve">ed </w:t>
@@ -5601,11 +5532,9 @@
       <w:r>
         <w:t xml:space="preserve"> then make sub </w:t>
       </w:r>
-      <w:proofErr w:type="gramStart"/>
-      <w:r>
-        <w:t>trees .</w:t>
-      </w:r>
-      <w:proofErr w:type="gramEnd"/>
+      <w:r>
+        <w:t>trees.</w:t>
+      </w:r>
       <w:r>
         <w:t xml:space="preserve"> </w:t>
       </w:r>
@@ -5649,10 +5578,7 @@
         <w:t xml:space="preserve">to map each pixel in "ImageMatrix" to its </w:t>
       </w:r>
       <w:r>
-        <w:t>representative</w:t>
-      </w:r>
-      <w:r>
-        <w:t xml:space="preserve"> </w:t>
+        <w:t xml:space="preserve">representative </w:t>
       </w:r>
       <w:r>
         <w:t>color in map (color palette).</w:t>
@@ -5685,6 +5611,9 @@
     <w:p/>
     <w:p>
       <w:r>
+        <w:rPr>
+          <w:noProof/>
+        </w:rPr>
         <w:drawing>
           <wp:inline distT="0" distB="0" distL="0" distR="0" wp14:anchorId="0B4438D9" wp14:editId="48180A07">
             <wp:extent cx="6400800" cy="3251835"/>
@@ -5729,6 +5658,9 @@
     </w:p>
     <w:p>
       <w:r>
+        <w:rPr>
+          <w:noProof/>
+        </w:rPr>
         <w:lastRenderedPageBreak/>
         <w:drawing>
           <wp:inline distT="0" distB="0" distL="0" distR="0" wp14:anchorId="001C6E48" wp14:editId="0E388B9C">
@@ -5769,6 +5701,9 @@
     </w:p>
     <w:p>
       <w:r>
+        <w:rPr>
+          <w:noProof/>
+        </w:rPr>
         <w:drawing>
           <wp:inline distT="0" distB="0" distL="0" distR="0" wp14:anchorId="41723B02" wp14:editId="564E92DE">
             <wp:extent cx="6195597" cy="4320914"/>
@@ -5821,6 +5756,9 @@
     </w:p>
     <w:p>
       <w:r>
+        <w:rPr>
+          <w:noProof/>
+        </w:rPr>
         <w:drawing>
           <wp:inline distT="0" distB="0" distL="0" distR="0" wp14:anchorId="5A2D7B6A" wp14:editId="36141F91">
             <wp:extent cx="6400800" cy="2118995"/>
@@ -5860,10 +5798,7 @@
     </w:p>
     <w:p>
       <w:r>
-        <w:t>The function complexity depends on</w:t>
-      </w:r>
-      <w:r>
-        <w:t xml:space="preserve"> the size of the picture as we loop on the picture and </w:t>
+        <w:t xml:space="preserve">The function complexity depends on the size of the picture as we loop on the picture and </w:t>
       </w:r>
       <w:r>
         <w:t>replace every color by its representative from color palette (map)</w:t>
@@ -9748,6 +9683,7 @@
   <w:style w:type="character" w:default="1" w:styleId="DefaultParagraphFont">
     <w:name w:val="Default Paragraph Font"/>
     <w:uiPriority w:val="1"/>
+    <w:semiHidden/>
     <w:unhideWhenUsed/>
   </w:style>
   <w:style w:type="table" w:default="1" w:styleId="TableNormal">
@@ -10613,25 +10549,6 @@
 </file>
 
 <file path=customXml/item2.xml><?xml version="1.0" encoding="utf-8"?>
-<b:Sources xmlns:b="http://schemas.openxmlformats.org/officeDocument/2006/bibliography" xmlns="http://schemas.openxmlformats.org/officeDocument/2006/bibliography" SelectedStyle="\APASixthEditionOfficeOnline.xsl" StyleName="APA" Version="6"/>
-</file>
-
-<file path=customXml/item3.xml><?xml version="1.0" encoding="utf-8"?>
-<p:properties xmlns:p="http://schemas.microsoft.com/office/2006/metadata/properties" xmlns:xsi="http://www.w3.org/2001/XMLSchema-instance" xmlns:pc="http://schemas.microsoft.com/office/infopath/2007/PartnerControls">
-  <documentManagement/>
-</p:properties>
-</file>
-
-<file path=customXml/item4.xml><?xml version="1.0" encoding="utf-8"?>
-<?mso-contentType ?>
-<FormTemplates xmlns="http://schemas.microsoft.com/sharepoint/v3/contenttype/forms">
-  <Display>DocumentLibraryForm</Display>
-  <Edit>DocumentLibraryForm</Edit>
-  <New>DocumentLibraryForm</New>
-</FormTemplates>
-</file>
-
-<file path=customXml/item5.xml><?xml version="1.0" encoding="utf-8"?>
 <ct:contentTypeSchema xmlns:ct="http://schemas.microsoft.com/office/2006/metadata/contentType" xmlns:ma="http://schemas.microsoft.com/office/2006/metadata/properties/metaAttributes" ct:_="" ma:_="" ma:contentTypeName="Document" ma:contentTypeID="0x01010023BA4A15ED5C2A41B83640613053F842" ma:contentTypeVersion="11" ma:contentTypeDescription="Create a new document." ma:contentTypeScope="" ma:versionID="7bd66c00316a12c9f06dbadd83315868">
   <xsd:schema xmlns:xsd="http://www.w3.org/2001/XMLSchema" xmlns:xs="http://www.w3.org/2001/XMLSchema" xmlns:p="http://schemas.microsoft.com/office/2006/metadata/properties" xmlns:ns3="7038da36-6201-4bc3-a3d5-cbf62125ea33" xmlns:ns4="c96f61c3-f3ff-4eb5-afb0-ed8270342a12" targetNamespace="http://schemas.microsoft.com/office/2006/metadata/properties" ma:root="true" ma:fieldsID="9299eb4f1b8d6be7b05ba9e083a54443" ns3:_="" ns4:_="">
     <xsd:import namespace="7038da36-6201-4bc3-a3d5-cbf62125ea33"/>
@@ -10842,6 +10759,25 @@
 </ct:contentTypeSchema>
 </file>
 
+<file path=customXml/item3.xml><?xml version="1.0" encoding="utf-8"?>
+<?mso-contentType ?>
+<FormTemplates xmlns="http://schemas.microsoft.com/sharepoint/v3/contenttype/forms">
+  <Display>DocumentLibraryForm</Display>
+  <Edit>DocumentLibraryForm</Edit>
+  <New>DocumentLibraryForm</New>
+</FormTemplates>
+</file>
+
+<file path=customXml/item4.xml><?xml version="1.0" encoding="utf-8"?>
+<p:properties xmlns:p="http://schemas.microsoft.com/office/2006/metadata/properties" xmlns:xsi="http://www.w3.org/2001/XMLSchema-instance" xmlns:pc="http://schemas.microsoft.com/office/infopath/2007/PartnerControls">
+  <documentManagement/>
+</p:properties>
+</file>
+
+<file path=customXml/item5.xml><?xml version="1.0" encoding="utf-8"?>
+<b:Sources xmlns:b="http://schemas.openxmlformats.org/officeDocument/2006/bibliography" xmlns="http://schemas.openxmlformats.org/officeDocument/2006/bibliography" SelectedStyle="\APASixthEditionOfficeOnline.xsl" StyleName="APA" Version="6"/>
+</file>
+
 <file path=customXml/itemProps1.xml><?xml version="1.0" encoding="utf-8"?>
 <ds:datastoreItem xmlns:ds="http://schemas.openxmlformats.org/officeDocument/2006/customXml" ds:itemID="{55AF091B-3C7A-41E3-B477-F2FDAA23CFDA}">
   <ds:schemaRefs>
@@ -10851,31 +10787,6 @@
 </file>
 
 <file path=customXml/itemProps2.xml><?xml version="1.0" encoding="utf-8"?>
-<ds:datastoreItem xmlns:ds="http://schemas.openxmlformats.org/officeDocument/2006/customXml" ds:itemID="{27A4CD2D-B254-4770-B302-1CBE4E1F3E27}">
-  <ds:schemaRefs>
-    <ds:schemaRef ds:uri="http://schemas.openxmlformats.org/officeDocument/2006/bibliography"/>
-  </ds:schemaRefs>
-</ds:datastoreItem>
-</file>
-
-<file path=customXml/itemProps3.xml><?xml version="1.0" encoding="utf-8"?>
-<ds:datastoreItem xmlns:ds="http://schemas.openxmlformats.org/officeDocument/2006/customXml" ds:itemID="{0C6690C9-851D-4B62-85B4-09645CAE6ADF}">
-  <ds:schemaRefs>
-    <ds:schemaRef ds:uri="http://schemas.microsoft.com/office/2006/metadata/properties"/>
-    <ds:schemaRef ds:uri="http://schemas.microsoft.com/office/infopath/2007/PartnerControls"/>
-  </ds:schemaRefs>
-</ds:datastoreItem>
-</file>
-
-<file path=customXml/itemProps4.xml><?xml version="1.0" encoding="utf-8"?>
-<ds:datastoreItem xmlns:ds="http://schemas.openxmlformats.org/officeDocument/2006/customXml" ds:itemID="{D7ED4E41-4CA0-446E-BC44-D1B45319086E}">
-  <ds:schemaRefs>
-    <ds:schemaRef ds:uri="http://schemas.microsoft.com/sharepoint/v3/contenttype/forms"/>
-  </ds:schemaRefs>
-</ds:datastoreItem>
-</file>
-
-<file path=customXml/itemProps5.xml><?xml version="1.0" encoding="utf-8"?>
 <ds:datastoreItem xmlns:ds="http://schemas.openxmlformats.org/officeDocument/2006/customXml" ds:itemID="{56A12662-49BB-4973-9F6E-6823D0B59907}">
   <ds:schemaRefs>
     <ds:schemaRef ds:uri="http://schemas.microsoft.com/office/2006/metadata/contentType"/>
@@ -10892,4 +10803,29 @@
     <ds:schemaRef ds:uri="http://schemas.microsoft.com/internal/obd"/>
   </ds:schemaRefs>
 </ds:datastoreItem>
+</file>
+
+<file path=customXml/itemProps3.xml><?xml version="1.0" encoding="utf-8"?>
+<ds:datastoreItem xmlns:ds="http://schemas.openxmlformats.org/officeDocument/2006/customXml" ds:itemID="{D7ED4E41-4CA0-446E-BC44-D1B45319086E}">
+  <ds:schemaRefs>
+    <ds:schemaRef ds:uri="http://schemas.microsoft.com/sharepoint/v3/contenttype/forms"/>
+  </ds:schemaRefs>
+</ds:datastoreItem>
+</file>
+
+<file path=customXml/itemProps4.xml><?xml version="1.0" encoding="utf-8"?>
+<ds:datastoreItem xmlns:ds="http://schemas.openxmlformats.org/officeDocument/2006/customXml" ds:itemID="{0C6690C9-851D-4B62-85B4-09645CAE6ADF}">
+  <ds:schemaRefs>
+    <ds:schemaRef ds:uri="http://schemas.microsoft.com/office/2006/metadata/properties"/>
+    <ds:schemaRef ds:uri="http://schemas.microsoft.com/office/infopath/2007/PartnerControls"/>
+  </ds:schemaRefs>
+</ds:datastoreItem>
+</file>
+
+<file path=customXml/itemProps5.xml><?xml version="1.0" encoding="utf-8"?>
+<ds:datastoreItem xmlns:ds="http://schemas.openxmlformats.org/officeDocument/2006/customXml" ds:itemID="{27A4CD2D-B254-4770-B302-1CBE4E1F3E27}">
+  <ds:schemaRefs>
+    <ds:schemaRef ds:uri="http://schemas.openxmlformats.org/officeDocument/2006/bibliography"/>
+  </ds:schemaRefs>
+</ds:datastoreItem>
 </file>
</xml_diff>